<commit_message>
initial draft for comment
git-svn-id: file:///Users/ravisreenivas/GitConversions/local-svn/SEAPORTS/trunk@403 e6edf6fb-f266-4316-afb4-e53d95876a76
</commit_message>
<xml_diff>
--- a/docs/reports/AP35-software-requirements-specification.docx
+++ b/docs/reports/AP35-software-requirements-specification.docx
@@ -3889,13 +3889,13 @@
         <w:t>This</w:t>
       </w:r>
       <w:r>
-        <w:t xml:space="preserve"> document describes the software SrS</w:t>
-      </w:r>
-      <w:r>
-        <w:t xml:space="preserve">: </w:t>
-      </w:r>
-      <w:r>
-        <w:t xml:space="preserve">Smart Resilient Seaports </w:t>
+        <w:t xml:space="preserve"> document describes the software Smart Resilient Seaports </w:t>
+      </w:r>
+      <w:r>
+        <w:t>(SrS)</w:t>
+      </w:r>
+      <w:r>
+        <w:t xml:space="preserve"> </w:t>
       </w:r>
       <w:r>
         <w:t xml:space="preserve">version 1.0.  This product is an decision support tool that will assist robust climate change adaptation planning for the Australian seaports sector; composing, (i) a data management framework encapsulating existing publicly available primary data (refined for context specific adaptation decision-making), and linking extensible models which are being developed (out of scope of this </w:t>
@@ -3969,7 +3969,19 @@
         <w:rPr>
           <w:rFonts w:ascii="Calibri" w:hAnsi="Calibri"/>
         </w:rPr>
-        <w:t>&lt;Describe any standards or typographical conventions that were followed when writing this SRS, such as fonts or highlighting that have special significance. For example, state whether priorities  for higher-level requirements are assumed to be inherited by detailed requirements, or whether every requirement statement is to have its own priority.&gt;</w:t>
+        <w:t>&lt;Describe any standards or typographical conventions that were followed when writing this SRS, such as fonts or highlighting that have special significance. For ex</w:t>
+      </w:r>
+      <w:r>
+        <w:rPr>
+          <w:rFonts w:ascii="Calibri" w:hAnsi="Calibri"/>
+        </w:rPr>
+        <w:t>ample, state whether priorities</w:t>
+      </w:r>
+      <w:r>
+        <w:rPr>
+          <w:rFonts w:ascii="Calibri" w:hAnsi="Calibri"/>
+        </w:rPr>
+        <w:t xml:space="preserve"> for higher-level requirements are assumed to be inherited by detailed requirements, or whether every requirement statement is to have its own priority.&gt;</w:t>
       </w:r>
       <w:r>
         <w:rPr>
@@ -4115,6 +4127,51 @@
         <w:t xml:space="preserve"> that describe climate adaptation scenarios.</w:t>
       </w:r>
     </w:p>
+    <w:p/>
+    <w:p>
+      <w:r>
+        <w:t>The product</w:t>
+      </w:r>
+      <w:r>
+        <w:t xml:space="preserve"> extends applied research activity funded by NCCARF (specially, the engineering model of material deterioration and a logistics model for movement of goods through a port), uses climate data and other data from (</w:t>
+      </w:r>
+      <w:r>
+        <w:t xml:space="preserve">CSIRO, </w:t>
+      </w:r>
+      <w:r>
+        <w:t>BoM, ABS, BI</w:t>
+      </w:r>
+      <w:r>
+        <w:t>TRE</w:t>
+      </w:r>
+      <w:r>
+        <w:t>) and</w:t>
+      </w:r>
+      <w:r>
+        <w:t xml:space="preserve"> should be readily used by port authorities in Australia and potentially internationally</w:t>
+      </w:r>
+      <w:r>
+        <w:t xml:space="preserve"> (scope limited to A</w:t>
+      </w:r>
+      <w:r>
+        <w:t xml:space="preserve">ustralian seaport regions, but leaving options for expansion </w:t>
+      </w:r>
+      <w:r>
+        <w:t>at a later time</w:t>
+      </w:r>
+      <w:r>
+        <w:t>)</w:t>
+      </w:r>
+      <w:r>
+        <w:t>, and maximize the potential for the software to become a self-sustaining resource beyond the life of this project</w:t>
+      </w:r>
+      <w:r>
+        <w:t xml:space="preserve"> (by addressing standard software sustainability issues).</w:t>
+      </w:r>
+    </w:p>
+    <w:p/>
+    <w:p/>
+    <w:p/>
     <w:p>
       <w:r>
         <w:br/>
@@ -4579,6 +4636,12 @@
         </w:rPr>
         <w:t>Add detailed architecture and description here</w:t>
       </w:r>
+      <w:r>
+        <w:rPr>
+          <w:color w:val="FF0000"/>
+        </w:rPr>
+        <w:t>?  Just listing requirements from contract was okay for hpctardis, but there were more of them for that project.</w:t>
+      </w:r>
     </w:p>
     <w:p>
       <w:pPr>
@@ -4655,6 +4718,55 @@
         </w:rPr>
         <w:br/>
       </w:r>
+    </w:p>
+    <w:p>
+      <w:pPr>
+        <w:pStyle w:val="template"/>
+        <w:jc w:val="left"/>
+        <w:rPr>
+          <w:rFonts w:ascii="Calibri" w:hAnsi="Calibri"/>
+        </w:rPr>
+      </w:pPr>
+    </w:p>
+    <w:p>
+      <w:pPr>
+        <w:rPr>
+          <w:color w:val="FF0000"/>
+        </w:rPr>
+      </w:pPr>
+      <w:r>
+        <w:rPr>
+          <w:color w:val="FF0000"/>
+        </w:rPr>
+        <w:t>Are these the types of domain users who will use the product, or the developme</w:t>
+      </w:r>
+      <w:r>
+        <w:rPr>
+          <w:color w:val="FF0000"/>
+        </w:rPr>
+        <w:t>nt/administrator types of users?</w:t>
+      </w:r>
+      <w:r>
+        <w:rPr>
+          <w:color w:val="FF0000"/>
+        </w:rPr>
+        <w:t xml:space="preserve">  The checklist at the end seems to imply the latter.</w:t>
+      </w:r>
+      <w:r>
+        <w:rPr>
+          <w:color w:val="FF0000"/>
+        </w:rPr>
+        <w:t>.</w:t>
+      </w:r>
+    </w:p>
+    <w:p>
+      <w:pPr>
+        <w:pStyle w:val="template"/>
+        <w:jc w:val="left"/>
+        <w:rPr>
+          <w:rFonts w:ascii="Calibri" w:hAnsi="Calibri"/>
+        </w:rPr>
+      </w:pPr>
     </w:p>
     <w:p>
       <w:pPr>
@@ -4738,6 +4850,8 @@
         </w:rPr>
         <w:t>Need to identify these users more clearly.</w:t>
       </w:r>
+      <w:bookmarkStart w:id="30" w:name="OLE_LINK1"/>
+      <w:bookmarkStart w:id="31" w:name="OLE_LINK2"/>
     </w:p>
     <w:p>
       <w:pPr>
@@ -4748,7 +4862,10 @@
         </w:numPr>
       </w:pPr>
       <w:r>
-        <w:t>Local Authorities</w:t>
+        <w:t>Government</w:t>
+      </w:r>
+      <w:r>
+        <w:t xml:space="preserve"> Authorities</w:t>
       </w:r>
     </w:p>
     <w:p/>
@@ -4764,6 +4881,62 @@
         </w:rPr>
         <w:t>Need to identify these users more clearly.</w:t>
       </w:r>
+    </w:p>
+    <w:p>
+      <w:pPr>
+        <w:rPr>
+          <w:color w:val="FF0000"/>
+        </w:rPr>
+      </w:pPr>
+    </w:p>
+    <w:bookmarkEnd w:id="30"/>
+    <w:bookmarkEnd w:id="31"/>
+    <w:p>
+      <w:pPr>
+        <w:rPr>
+          <w:color w:val="FF0000"/>
+        </w:rPr>
+      </w:pPr>
+    </w:p>
+    <w:p>
+      <w:pPr>
+        <w:rPr>
+          <w:color w:val="FF0000"/>
+        </w:rPr>
+      </w:pPr>
+    </w:p>
+    <w:p>
+      <w:pPr>
+        <w:pStyle w:val="Heading3"/>
+        <w:numPr>
+          <w:ilvl w:val="2"/>
+          <w:numId w:val="1"/>
+        </w:numPr>
+      </w:pPr>
+      <w:r>
+        <w:t>System Administrators</w:t>
+      </w:r>
+    </w:p>
+    <w:p/>
+    <w:p>
+      <w:pPr>
+        <w:rPr>
+          <w:color w:val="FF0000"/>
+        </w:rPr>
+      </w:pPr>
+      <w:r>
+        <w:rPr>
+          <w:color w:val="FF0000"/>
+        </w:rPr>
+        <w:t>Need to identify these users more clearly.</w:t>
+      </w:r>
+    </w:p>
+    <w:p>
+      <w:pPr>
+        <w:rPr>
+          <w:color w:val="FF0000"/>
+        </w:rPr>
+      </w:pPr>
     </w:p>
     <w:p/>
     <w:p>
@@ -4784,15 +4957,15 @@
           <w:color w:val="FF0000"/>
         </w:rPr>
       </w:pPr>
-      <w:bookmarkStart w:id="30" w:name="_Toc439994677"/>
-      <w:bookmarkStart w:id="31" w:name="_Toc283994070"/>
+      <w:bookmarkStart w:id="32" w:name="_Toc439994677"/>
+      <w:bookmarkStart w:id="33" w:name="_Toc283994070"/>
       <w:r>
         <w:rPr>
           <w:rFonts w:ascii="Calibri" w:hAnsi="Calibri"/>
         </w:rPr>
         <w:t>Operating Environment</w:t>
       </w:r>
-      <w:bookmarkEnd w:id="30"/>
+      <w:bookmarkEnd w:id="32"/>
       <w:r>
         <w:rPr>
           <w:rFonts w:ascii="Calibri" w:hAnsi="Calibri"/>
@@ -4813,7 +4986,7 @@
         </w:rPr>
         <w:t>Recommended</w:t>
       </w:r>
-      <w:bookmarkEnd w:id="31"/>
+      <w:bookmarkEnd w:id="33"/>
     </w:p>
     <w:p>
       <w:pPr>
@@ -4919,15 +5092,15 @@
           <w:color w:val="FF00FF"/>
         </w:rPr>
       </w:pPr>
-      <w:bookmarkStart w:id="32" w:name="_Toc439994678"/>
-      <w:bookmarkStart w:id="33" w:name="_Toc283994071"/>
+      <w:bookmarkStart w:id="34" w:name="_Toc439994678"/>
+      <w:bookmarkStart w:id="35" w:name="_Toc283994071"/>
       <w:r>
         <w:rPr>
           <w:rFonts w:ascii="Calibri" w:hAnsi="Calibri"/>
         </w:rPr>
         <w:t>Design and Implementation Constraints</w:t>
       </w:r>
-      <w:bookmarkEnd w:id="32"/>
+      <w:bookmarkEnd w:id="34"/>
       <w:r>
         <w:rPr>
           <w:rFonts w:ascii="Calibri" w:hAnsi="Calibri"/>
@@ -4941,7 +5114,7 @@
         </w:rPr>
         <w:t xml:space="preserve"> Recommended</w:t>
       </w:r>
-      <w:bookmarkEnd w:id="33"/>
+      <w:bookmarkEnd w:id="35"/>
     </w:p>
     <w:p>
       <w:pPr>
@@ -4972,6 +5145,18 @@
         </w:rPr>
         <w:t>Only appropriate if deploying on ITS infrastructure</w:t>
       </w:r>
+      <w:r>
+        <w:rPr>
+          <w:color w:val="FF0000"/>
+        </w:rPr>
+        <w:t>?</w:t>
+      </w:r>
+      <w:r>
+        <w:rPr>
+          <w:color w:val="FF0000"/>
+        </w:rPr>
+        <w:t xml:space="preserve"> Check list implies that it is important that we say something here.</w:t>
+      </w:r>
     </w:p>
     <w:p>
       <w:pPr>
@@ -4991,15 +5176,15 @@
           <w:color w:val="FF0000"/>
         </w:rPr>
       </w:pPr>
-      <w:bookmarkStart w:id="34" w:name="_Toc439994679"/>
-      <w:bookmarkStart w:id="35" w:name="_Toc283994072"/>
+      <w:bookmarkStart w:id="36" w:name="_Toc439994679"/>
+      <w:bookmarkStart w:id="37" w:name="_Toc283994072"/>
       <w:r>
         <w:rPr>
           <w:rFonts w:ascii="Calibri" w:hAnsi="Calibri"/>
         </w:rPr>
         <w:t>User Documentation</w:t>
       </w:r>
-      <w:bookmarkEnd w:id="34"/>
+      <w:bookmarkEnd w:id="36"/>
       <w:r>
         <w:rPr>
           <w:rFonts w:ascii="Calibri" w:hAnsi="Calibri"/>
@@ -5013,7 +5198,7 @@
         </w:rPr>
         <w:t xml:space="preserve"> Required</w:t>
       </w:r>
-      <w:bookmarkEnd w:id="35"/>
+      <w:bookmarkEnd w:id="37"/>
     </w:p>
     <w:p>
       <w:pPr>
@@ -5038,7 +5223,13 @@
     </w:p>
     <w:p>
       <w:r>
-        <w:t>A user manual will be produced to meet ANDS’ requirements.</w:t>
+        <w:t xml:space="preserve">A user manual, installation manual and system administration manual </w:t>
+      </w:r>
+      <w:r>
+        <w:t>will be prod</w:t>
+      </w:r>
+      <w:r>
+        <w:t>uced to meet ANDS’ requirements, as well as documentation for developers.</w:t>
       </w:r>
     </w:p>
     <w:p>
@@ -5059,15 +5250,15 @@
           <w:color w:val="FF0000"/>
         </w:rPr>
       </w:pPr>
-      <w:bookmarkStart w:id="36" w:name="_Toc439994680"/>
-      <w:bookmarkStart w:id="37" w:name="_Toc283994073"/>
+      <w:bookmarkStart w:id="38" w:name="_Toc439994680"/>
+      <w:bookmarkStart w:id="39" w:name="_Toc283994073"/>
       <w:r>
         <w:rPr>
           <w:rFonts w:ascii="Calibri" w:hAnsi="Calibri"/>
         </w:rPr>
         <w:t>Assumptions and Dependencies</w:t>
       </w:r>
-      <w:bookmarkEnd w:id="36"/>
+      <w:bookmarkEnd w:id="38"/>
       <w:r>
         <w:rPr>
           <w:rFonts w:ascii="Calibri" w:hAnsi="Calibri"/>
@@ -5081,7 +5272,7 @@
         </w:rPr>
         <w:t>Recommended</w:t>
       </w:r>
-      <w:bookmarkEnd w:id="37"/>
+      <w:bookmarkEnd w:id="39"/>
     </w:p>
     <w:p>
       <w:pPr>
@@ -5118,16 +5309,16 @@
           <w:rFonts w:ascii="Calibri" w:hAnsi="Calibri"/>
         </w:rPr>
       </w:pPr>
-      <w:bookmarkStart w:id="38" w:name="_Toc439994682"/>
-      <w:bookmarkStart w:id="39" w:name="_Toc283994074"/>
+      <w:bookmarkStart w:id="40" w:name="_Toc439994682"/>
+      <w:bookmarkStart w:id="41" w:name="_Toc283994074"/>
       <w:r>
         <w:rPr>
           <w:rFonts w:ascii="Calibri" w:hAnsi="Calibri"/>
         </w:rPr>
         <w:t>External Interface Requirements</w:t>
       </w:r>
-      <w:bookmarkEnd w:id="38"/>
-      <w:bookmarkEnd w:id="39"/>
+      <w:bookmarkEnd w:id="40"/>
+      <w:bookmarkEnd w:id="41"/>
     </w:p>
     <w:p/>
     <w:p>
@@ -5145,7 +5336,7 @@
           <w:color w:val="339966"/>
         </w:rPr>
       </w:pPr>
-      <w:bookmarkStart w:id="40" w:name="_Toc283994075"/>
+      <w:bookmarkStart w:id="42" w:name="_Toc283994075"/>
       <w:r>
         <w:rPr>
           <w:rFonts w:ascii="Calibri" w:hAnsi="Calibri"/>
@@ -5159,7 +5350,7 @@
         </w:rPr>
         <w:t xml:space="preserve"> Optional</w:t>
       </w:r>
-      <w:bookmarkEnd w:id="40"/>
+      <w:bookmarkEnd w:id="42"/>
     </w:p>
     <w:p>
       <w:pPr>
@@ -5183,14 +5374,113 @@
         </w:rPr>
         <w:br/>
       </w:r>
-      <w:r>
+    </w:p>
+    <w:p>
+      <w:pPr>
+        <w:pStyle w:val="template"/>
+        <w:jc w:val="left"/>
         <w:rPr>
           <w:rFonts w:ascii="Calibri" w:hAnsi="Calibri"/>
           <w:i w:val="0"/>
           <w:color w:val="FF0000"/>
         </w:rPr>
-        <w:br/>
-      </w:r>
+      </w:pPr>
+    </w:p>
+    <w:p>
+      <w:r>
+        <w:t>The SrS will contain a web</w:t>
+      </w:r>
+      <w:r>
+        <w:t>-</w:t>
+      </w:r>
+      <w:r>
+        <w:t>based portal that allows users to browse publically available user stories, login to see their own created user stories and stories shared by others and alter and create their own user stories.</w:t>
+      </w:r>
+    </w:p>
+    <w:p/>
+    <w:p>
+      <w:r>
+        <w:t xml:space="preserve">The workspace for information about climate resilient is a scenario, which is </w:t>
+      </w:r>
+      <w:r>
+        <w:t>spatial-grid</w:t>
+      </w:r>
+      <w:r>
+        <w:t xml:space="preserve"> report or grid within which are embedded data elements, in the form of tables, graphs, maps and text boxes.  The data within these elements are source</w:t>
+      </w:r>
+      <w:r>
+        <w:t>d</w:t>
+      </w:r>
+      <w:r>
+        <w:t xml:space="preserve"> from datasets </w:t>
+      </w:r>
+      <w:r>
+        <w:t xml:space="preserve">that are the ingestion </w:t>
+      </w:r>
+      <w:r>
+        <w:t xml:space="preserve">of external data and model results.  </w:t>
+      </w:r>
+    </w:p>
+    <w:p/>
+    <w:p>
+      <w:r>
+        <w:t>A scenario</w:t>
+      </w:r>
+      <w:r>
+        <w:t xml:space="preserve"> can be shared with </w:t>
+      </w:r>
+      <w:r>
+        <w:t>other authorized users, and be made public when it is  converted into a user story</w:t>
+      </w:r>
+      <w:r>
+        <w:t xml:space="preserve">, which is summary report </w:t>
+      </w:r>
+      <w:r>
+        <w:t xml:space="preserve">that </w:t>
+      </w:r>
+      <w:r>
+        <w:t>can be publically accessed and be ingested by RDA, etc.</w:t>
+      </w:r>
+    </w:p>
+    <w:p/>
+    <w:p>
+      <w:r>
+        <w:t>There will be an admin interface that allows authorized users to create, retrieve, update and delete elements within the system, as well as perform general maintenance of the site.</w:t>
+      </w:r>
+    </w:p>
+    <w:p/>
+    <w:p>
+      <w:pPr>
+        <w:pStyle w:val="Heading2"/>
+        <w:jc w:val="left"/>
+        <w:rPr>
+          <w:rFonts w:ascii="Calibri" w:hAnsi="Calibri"/>
+          <w:color w:val="FF00FF"/>
+        </w:rPr>
+      </w:pPr>
+      <w:bookmarkStart w:id="43" w:name="_Toc439994684"/>
+      <w:bookmarkStart w:id="44" w:name="_Toc283994076"/>
+      <w:r>
+        <w:rPr>
+          <w:rFonts w:ascii="Calibri" w:hAnsi="Calibri"/>
+        </w:rPr>
+        <w:t>Hardware Interfaces</w:t>
+      </w:r>
+      <w:bookmarkEnd w:id="43"/>
+      <w:r>
+        <w:rPr>
+          <w:rFonts w:ascii="Calibri" w:hAnsi="Calibri"/>
+        </w:rPr>
+        <w:t xml:space="preserve"> -</w:t>
+      </w:r>
+      <w:r>
+        <w:rPr>
+          <w:rFonts w:ascii="Calibri" w:hAnsi="Calibri"/>
+          <w:color w:val="FF00FF"/>
+        </w:rPr>
+        <w:t xml:space="preserve"> Recommended</w:t>
+      </w:r>
+      <w:bookmarkEnd w:id="44"/>
     </w:p>
     <w:p>
       <w:pPr>
@@ -5198,73 +5488,71 @@
         <w:jc w:val="left"/>
         <w:rPr>
           <w:rFonts w:ascii="Calibri" w:hAnsi="Calibri"/>
-          <w:i w:val="0"/>
-          <w:color w:val="FF0000"/>
-        </w:rPr>
-      </w:pPr>
-    </w:p>
-    <w:p>
-      <w:r>
-        <w:t>The SrS will contain a web</w:t>
-      </w:r>
-      <w:r>
-        <w:t>-</w:t>
-      </w:r>
-      <w:r>
-        <w:t>based portal that allows users to browse publically available user stories, login to see their own created user stories and stories shared by others and alter and create their own user stories.</w:t>
-      </w:r>
-    </w:p>
-    <w:p/>
-    <w:p>
-      <w:r>
-        <w:t xml:space="preserve">The workspace for information about climate resilient is a scenario, which is spactial report or grid within which are embedded data elements, in the form of tables, graphs, maps and text boxes.  The data within these elements are source from datasets which are in ingesetion of external data and model results.  </w:t>
-      </w:r>
-    </w:p>
-    <w:p/>
-    <w:p>
-      <w:r>
-        <w:t>These scenarios can be shared with other authorized users, and when ready, can be converted into a user stories, which is summary report which can be publically accessed and be ingested by RDA, etc.</w:t>
-      </w:r>
-    </w:p>
-    <w:p/>
-    <w:p>
-      <w:r>
-        <w:t>There will be an admin interface that allows authorized users to create, retrieve, update and delete elements within the system, as well as perform general maintenance of the site.</w:t>
-      </w:r>
-    </w:p>
-    <w:p/>
+        </w:rPr>
+      </w:pPr>
+      <w:r>
+        <w:rPr>
+          <w:rFonts w:ascii="Calibri" w:hAnsi="Calibri"/>
+        </w:rPr>
+        <w:t>&lt;Describe the logical and physical characteristics of each interface between the software product and the hardware components of the system. This may include the supported device types, the nature of the data and control interactions between the software and the hardware, and communication protocols to be used.&gt;</w:t>
+      </w:r>
+      <w:r>
+        <w:rPr>
+          <w:rFonts w:ascii="Calibri" w:hAnsi="Calibri"/>
+        </w:rPr>
+        <w:br/>
+      </w:r>
+    </w:p>
+    <w:p>
+      <w:r>
+        <w:t>There are no additional hardware</w:t>
+      </w:r>
+      <w:r>
+        <w:t xml:space="preserve"> requirements beyond the basic L</w:t>
+      </w:r>
+      <w:r>
+        <w:t>inux software infrastructure as realized in hardware, and internet-based connection protocols.</w:t>
+      </w:r>
+    </w:p>
     <w:p>
       <w:pPr>
         <w:pStyle w:val="Heading2"/>
         <w:jc w:val="left"/>
         <w:rPr>
           <w:rFonts w:ascii="Calibri" w:hAnsi="Calibri"/>
+          <w:color w:val="FF0000"/>
+        </w:rPr>
+      </w:pPr>
+      <w:bookmarkStart w:id="45" w:name="_Toc439994685"/>
+      <w:bookmarkStart w:id="46" w:name="_Toc283994077"/>
+      <w:r>
+        <w:rPr>
+          <w:rFonts w:ascii="Calibri" w:hAnsi="Calibri"/>
+        </w:rPr>
+        <w:t>Software Interfaces</w:t>
+      </w:r>
+      <w:bookmarkEnd w:id="45"/>
+      <w:r>
+        <w:rPr>
+          <w:rFonts w:ascii="Calibri" w:hAnsi="Calibri"/>
+        </w:rPr>
+        <w:t xml:space="preserve"> -</w:t>
+      </w:r>
+      <w:r>
+        <w:rPr>
+          <w:rFonts w:ascii="Calibri" w:hAnsi="Calibri"/>
+          <w:color w:val="FF0000"/>
+        </w:rPr>
+        <w:t xml:space="preserve"> </w:t>
+      </w:r>
+      <w:r>
+        <w:rPr>
+          <w:rFonts w:ascii="Calibri" w:hAnsi="Calibri"/>
           <w:color w:val="FF00FF"/>
         </w:rPr>
-      </w:pPr>
-      <w:bookmarkStart w:id="41" w:name="_Toc439994684"/>
-      <w:bookmarkStart w:id="42" w:name="_Toc283994076"/>
-      <w:r>
-        <w:rPr>
-          <w:rFonts w:ascii="Calibri" w:hAnsi="Calibri"/>
-        </w:rPr>
-        <w:t>Hardware Interfaces</w:t>
-      </w:r>
-      <w:bookmarkEnd w:id="41"/>
-      <w:r>
-        <w:rPr>
-          <w:rFonts w:ascii="Calibri" w:hAnsi="Calibri"/>
-        </w:rPr>
-        <w:t xml:space="preserve"> -</w:t>
-      </w:r>
-      <w:r>
-        <w:rPr>
-          <w:rFonts w:ascii="Calibri" w:hAnsi="Calibri"/>
-          <w:color w:val="FF00FF"/>
-        </w:rPr>
-        <w:t xml:space="preserve"> Recommended</w:t>
-      </w:r>
-      <w:bookmarkEnd w:id="42"/>
+        <w:t>Recommended</w:t>
+      </w:r>
+      <w:bookmarkEnd w:id="46"/>
     </w:p>
     <w:p>
       <w:pPr>
@@ -5278,7 +5566,7 @@
         <w:rPr>
           <w:rFonts w:ascii="Calibri" w:hAnsi="Calibri"/>
         </w:rPr>
-        <w:t>&lt;Describe the logical and physical characteristics of each interface between the software product and the hardware components of the system. This may include the supported device types, the nature of the data and control interactions between the software and the hardware, and communication protocols to be used.&gt;</w:t>
+        <w:t>&lt;Describe the connections between this product and other specific software components (name and version), including databases, operating systems, tools, libraries, and integrated commercial components. Identify the data items or messages coming into the system and going out and describe the purpose of each. Describe the services needed and the nature of communications. Refer to documents that describe detailed application programming interface protocols. Identify data that will be shared across software components. If the data sharing mechanism must be implemented in a specific way (for example, use of a global data area in a multitasking operating system), specify this as an implementation constraint.&gt;</w:t>
       </w:r>
       <w:r>
         <w:rPr>
@@ -5289,27 +5577,31 @@
     </w:p>
     <w:p>
       <w:r>
-        <w:t>There are no additional hardware requirements beyond the basic linux software infrastructure as realized in hardware, and internet-based connection protocols.</w:t>
-      </w:r>
-    </w:p>
+        <w:t>The SrS system will include a database for holding metadata and a bulk storage system (e.g., fi</w:t>
+      </w:r>
+      <w:r>
+        <w:t>le system) for holding datasets and access to these stores by user interfaces and connectors will be mediated through a data management framework.</w:t>
+      </w:r>
+    </w:p>
+    <w:p/>
     <w:p>
       <w:pPr>
         <w:pStyle w:val="Heading2"/>
         <w:jc w:val="left"/>
         <w:rPr>
           <w:rFonts w:ascii="Calibri" w:hAnsi="Calibri"/>
-          <w:color w:val="FF0000"/>
-        </w:rPr>
-      </w:pPr>
-      <w:bookmarkStart w:id="43" w:name="_Toc439994685"/>
-      <w:bookmarkStart w:id="44" w:name="_Toc283994077"/>
-      <w:r>
-        <w:rPr>
-          <w:rFonts w:ascii="Calibri" w:hAnsi="Calibri"/>
-        </w:rPr>
-        <w:t>Software Interfaces</w:t>
-      </w:r>
-      <w:bookmarkEnd w:id="43"/>
+          <w:color w:val="339966"/>
+        </w:rPr>
+      </w:pPr>
+      <w:bookmarkStart w:id="47" w:name="_Toc439994686"/>
+      <w:bookmarkStart w:id="48" w:name="_Toc283994078"/>
+      <w:r>
+        <w:rPr>
+          <w:rFonts w:ascii="Calibri" w:hAnsi="Calibri"/>
+        </w:rPr>
+        <w:t>Communications Interfaces</w:t>
+      </w:r>
+      <w:bookmarkEnd w:id="47"/>
       <w:r>
         <w:rPr>
           <w:rFonts w:ascii="Calibri" w:hAnsi="Calibri"/>
@@ -5319,18 +5611,11 @@
       <w:r>
         <w:rPr>
           <w:rFonts w:ascii="Calibri" w:hAnsi="Calibri"/>
-          <w:color w:val="FF0000"/>
-        </w:rPr>
-        <w:t xml:space="preserve"> </w:t>
-      </w:r>
-      <w:r>
-        <w:rPr>
-          <w:rFonts w:ascii="Calibri" w:hAnsi="Calibri"/>
-          <w:color w:val="FF00FF"/>
-        </w:rPr>
-        <w:t>Recommended</w:t>
-      </w:r>
-      <w:bookmarkEnd w:id="44"/>
+          <w:color w:val="339966"/>
+        </w:rPr>
+        <w:t xml:space="preserve"> Optional</w:t>
+      </w:r>
+      <w:bookmarkEnd w:id="48"/>
     </w:p>
     <w:p>
       <w:pPr>
@@ -5344,7 +5629,7 @@
         <w:rPr>
           <w:rFonts w:ascii="Calibri" w:hAnsi="Calibri"/>
         </w:rPr>
-        <w:t>&lt;Describe the connections between this product and other specific software components (name and version), including databases, operating systems, tools, libraries, and integrated commercial components. Identify the data items or messages coming into the system and going out and describe the purpose of each. Describe the services needed and the nature of communications. Refer to documents that describe detailed application programming interface protocols. Identify data that will be shared across software components. If the data sharing mechanism must be implemented in a specific way (for example, use of a global data area in a multitasking operating system), specify this as an implementation constraint.&gt;</w:t>
+        <w:t>&lt;Describe the requirements associated with any communications functions required by this product, including e-mail, web browser, network server communications protocols, electronic forms, and so on. Define any pertinent message formatting. Identify any communication standards that will be used, such as FTP or HTTP. Specify any communication security or encryption issues, data transfer rates, and synchronization mechanisms.&gt;</w:t>
       </w:r>
       <w:r>
         <w:rPr>
@@ -5355,180 +5640,123 @@
     </w:p>
     <w:p>
       <w:r>
-        <w:t>The SrS system will include a database for holding metadata and a bulk storage system (e.g., fi</w:t>
-      </w:r>
-      <w:r>
-        <w:t>le system) for holding datasets and access to these stores by user interfaces and connectors will be mediated through a data management framework.</w:t>
-      </w:r>
-    </w:p>
-    <w:p/>
+        <w:t xml:space="preserve">Preferred communication </w:t>
+      </w:r>
+      <w:r>
+        <w:t xml:space="preserve">protocols to dataset providers </w:t>
+      </w:r>
+      <w:r>
+        <w:t xml:space="preserve">will be using HTTP in most cases, either directly through </w:t>
+      </w:r>
+      <w:r>
+        <w:t>request-re</w:t>
+      </w:r>
+      <w:r>
+        <w:t>s</w:t>
+      </w:r>
+      <w:r>
+        <w:t xml:space="preserve">ponse </w:t>
+      </w:r>
+      <w:r>
+        <w:t xml:space="preserve">REST-style web interfaces, or through </w:t>
+      </w:r>
+      <w:r>
+        <w:t>web scraping</w:t>
+      </w:r>
+      <w:r>
+        <w:t xml:space="preserve"> if needed.   In some cases, more specialized connectors may be offered by data providers (such as SOAP web services, MySQL connectors etc.), and these will be implemented as required.</w:t>
+      </w:r>
+      <w:r>
+        <w:br/>
+      </w:r>
+    </w:p>
+    <w:p>
+      <w:pPr>
+        <w:pStyle w:val="template"/>
+        <w:jc w:val="left"/>
+        <w:rPr>
+          <w:rFonts w:ascii="Calibri" w:hAnsi="Calibri"/>
+        </w:rPr>
+      </w:pPr>
+    </w:p>
+    <w:p>
+      <w:pPr>
+        <w:pStyle w:val="Heading1"/>
+        <w:jc w:val="left"/>
+        <w:rPr>
+          <w:rFonts w:ascii="Calibri" w:hAnsi="Calibri"/>
+          <w:color w:val="339966"/>
+        </w:rPr>
+      </w:pPr>
+      <w:bookmarkStart w:id="49" w:name="_Toc439994687"/>
+      <w:bookmarkStart w:id="50" w:name="_Toc283994079"/>
+      <w:r>
+        <w:rPr>
+          <w:rFonts w:ascii="Calibri" w:hAnsi="Calibri"/>
+        </w:rPr>
+        <w:t>System Features</w:t>
+      </w:r>
+      <w:bookmarkEnd w:id="49"/>
+      <w:r>
+        <w:rPr>
+          <w:rFonts w:ascii="Calibri" w:hAnsi="Calibri"/>
+        </w:rPr>
+        <w:t xml:space="preserve"> -</w:t>
+      </w:r>
+      <w:r>
+        <w:rPr>
+          <w:rFonts w:ascii="Calibri" w:hAnsi="Calibri"/>
+          <w:color w:val="339966"/>
+        </w:rPr>
+        <w:t xml:space="preserve"> Optional</w:t>
+      </w:r>
+      <w:bookmarkEnd w:id="50"/>
+    </w:p>
+    <w:p>
+      <w:pPr>
+        <w:pStyle w:val="template"/>
+        <w:jc w:val="left"/>
+        <w:rPr>
+          <w:rFonts w:ascii="Calibri" w:hAnsi="Calibri"/>
+        </w:rPr>
+      </w:pPr>
+      <w:r>
+        <w:rPr>
+          <w:rFonts w:ascii="Calibri" w:hAnsi="Calibri"/>
+        </w:rPr>
+        <w:t>&lt;This template illustrates organizing the functional requirements for the product by system features, the major services provided by the product. You may prefer to organize this section by use case, mode of operation, user class, object class, functional hierarchy, or combinations of these, whatever makes the most logical sense for your product.&gt;</w:t>
+      </w:r>
+      <w:r>
+        <w:rPr>
+          <w:rFonts w:ascii="Calibri" w:hAnsi="Calibri"/>
+        </w:rPr>
+        <w:br/>
+      </w:r>
+      <w:r>
+        <w:rPr>
+          <w:rFonts w:ascii="Calibri" w:hAnsi="Calibri"/>
+        </w:rPr>
+        <w:br/>
+      </w:r>
+    </w:p>
     <w:p>
       <w:pPr>
         <w:pStyle w:val="Heading2"/>
         <w:jc w:val="left"/>
         <w:rPr>
           <w:rFonts w:ascii="Calibri" w:hAnsi="Calibri"/>
-          <w:color w:val="339966"/>
-        </w:rPr>
-      </w:pPr>
-      <w:bookmarkStart w:id="45" w:name="_Toc439994686"/>
-      <w:bookmarkStart w:id="46" w:name="_Toc283994078"/>
-      <w:r>
-        <w:rPr>
-          <w:rFonts w:ascii="Calibri" w:hAnsi="Calibri"/>
-        </w:rPr>
-        <w:t>Communications Interfaces</w:t>
-      </w:r>
-      <w:bookmarkEnd w:id="45"/>
-      <w:r>
-        <w:rPr>
-          <w:rFonts w:ascii="Calibri" w:hAnsi="Calibri"/>
-        </w:rPr>
-        <w:t xml:space="preserve"> -</w:t>
-      </w:r>
-      <w:r>
-        <w:rPr>
-          <w:rFonts w:ascii="Calibri" w:hAnsi="Calibri"/>
-          <w:color w:val="339966"/>
-        </w:rPr>
-        <w:t xml:space="preserve"> Optional</w:t>
-      </w:r>
-      <w:bookmarkEnd w:id="46"/>
-    </w:p>
-    <w:p>
-      <w:pPr>
-        <w:pStyle w:val="template"/>
-        <w:jc w:val="left"/>
-        <w:rPr>
-          <w:rFonts w:ascii="Calibri" w:hAnsi="Calibri"/>
-        </w:rPr>
-      </w:pPr>
-      <w:r>
-        <w:rPr>
-          <w:rFonts w:ascii="Calibri" w:hAnsi="Calibri"/>
-        </w:rPr>
-        <w:t>&lt;Describe the requirements associated with any communications functions required by this product, including e-mail, web browser, network server communications protocols, electronic forms, and so on. Define any pertinent message formatting. Identify any communication standards that will be used, such as FTP or HTTP. Specify any communication security or encryption issues, data transfer rates, and synchronization mechanisms.&gt;</w:t>
-      </w:r>
-      <w:r>
-        <w:rPr>
-          <w:rFonts w:ascii="Calibri" w:hAnsi="Calibri"/>
-        </w:rPr>
-        <w:br/>
-      </w:r>
-    </w:p>
-    <w:p>
-      <w:r>
-        <w:t xml:space="preserve">Preferred communication </w:t>
-      </w:r>
-      <w:r>
-        <w:t xml:space="preserve">protocols to dataset providers </w:t>
-      </w:r>
-      <w:r>
-        <w:t xml:space="preserve">will be using HTTP in most cases, either directly through </w:t>
-      </w:r>
-      <w:r>
-        <w:t>request-re</w:t>
-      </w:r>
-      <w:r>
-        <w:t>s</w:t>
-      </w:r>
-      <w:r>
-        <w:t xml:space="preserve">ponse </w:t>
-      </w:r>
-      <w:r>
-        <w:t>REST-style web interfaces, or through web-scraping if needed.   In some cases, more specialized connectors may be offered by data providers (such as SOAP web services, MySQL connectors etc.), and these will be implemented as required.</w:t>
-      </w:r>
-      <w:r>
-        <w:br/>
-      </w:r>
-    </w:p>
-    <w:p>
-      <w:pPr>
-        <w:pStyle w:val="template"/>
-        <w:jc w:val="left"/>
-        <w:rPr>
-          <w:rFonts w:ascii="Calibri" w:hAnsi="Calibri"/>
-        </w:rPr>
-      </w:pPr>
-    </w:p>
-    <w:p>
-      <w:pPr>
-        <w:pStyle w:val="Heading1"/>
-        <w:jc w:val="left"/>
-        <w:rPr>
-          <w:rFonts w:ascii="Calibri" w:hAnsi="Calibri"/>
-          <w:color w:val="339966"/>
-        </w:rPr>
-      </w:pPr>
-      <w:bookmarkStart w:id="47" w:name="_Toc439994687"/>
-      <w:bookmarkStart w:id="48" w:name="_Toc283994079"/>
-      <w:r>
-        <w:rPr>
-          <w:rFonts w:ascii="Calibri" w:hAnsi="Calibri"/>
-        </w:rPr>
-        <w:t>System Features</w:t>
-      </w:r>
-      <w:bookmarkEnd w:id="47"/>
-      <w:r>
-        <w:rPr>
-          <w:rFonts w:ascii="Calibri" w:hAnsi="Calibri"/>
-        </w:rPr>
-        <w:t xml:space="preserve"> -</w:t>
-      </w:r>
-      <w:r>
-        <w:rPr>
-          <w:rFonts w:ascii="Calibri" w:hAnsi="Calibri"/>
-          <w:color w:val="339966"/>
-        </w:rPr>
-        <w:t xml:space="preserve"> Optional</w:t>
-      </w:r>
-      <w:bookmarkEnd w:id="48"/>
-    </w:p>
-    <w:p>
-      <w:pPr>
-        <w:pStyle w:val="template"/>
-        <w:jc w:val="left"/>
-        <w:rPr>
-          <w:rFonts w:ascii="Calibri" w:hAnsi="Calibri"/>
-        </w:rPr>
-      </w:pPr>
-      <w:r>
-        <w:rPr>
-          <w:rFonts w:ascii="Calibri" w:hAnsi="Calibri"/>
-        </w:rPr>
-        <w:t>&lt;This template illustrates organizing the functional requirements for the product by system features, the major services provided by the product. You may prefer to organize this section by use case, mode of operation, user class, object class, functional hierarchy, or combinations of these, whatever makes the most logical sense for your product.&gt;</w:t>
-      </w:r>
-      <w:r>
-        <w:rPr>
-          <w:rFonts w:ascii="Calibri" w:hAnsi="Calibri"/>
-        </w:rPr>
-        <w:br/>
-      </w:r>
-      <w:r>
-        <w:rPr>
-          <w:rFonts w:ascii="Calibri" w:hAnsi="Calibri"/>
-        </w:rPr>
-        <w:br/>
-      </w:r>
-    </w:p>
-    <w:p>
-      <w:pPr>
-        <w:pStyle w:val="Heading2"/>
-        <w:jc w:val="left"/>
-        <w:rPr>
-          <w:rFonts w:ascii="Calibri" w:hAnsi="Calibri"/>
-        </w:rPr>
-      </w:pPr>
-      <w:bookmarkStart w:id="49" w:name="_Toc439994688"/>
-      <w:bookmarkStart w:id="50" w:name="_Toc283994080"/>
+        </w:rPr>
+      </w:pPr>
+      <w:bookmarkStart w:id="51" w:name="_Toc439994688"/>
+      <w:bookmarkStart w:id="52" w:name="_Toc283994080"/>
       <w:r>
         <w:rPr>
           <w:rFonts w:ascii="Calibri" w:hAnsi="Calibri"/>
         </w:rPr>
         <w:t>System Feature 1</w:t>
       </w:r>
-      <w:bookmarkEnd w:id="49"/>
-      <w:bookmarkEnd w:id="50"/>
+      <w:bookmarkEnd w:id="51"/>
+      <w:bookmarkEnd w:id="52"/>
     </w:p>
     <w:p>
       <w:pPr>
@@ -5787,16 +6015,16 @@
           <w:rFonts w:ascii="Calibri" w:hAnsi="Calibri"/>
         </w:rPr>
       </w:pPr>
-      <w:bookmarkStart w:id="51" w:name="_Toc439994689"/>
-      <w:bookmarkStart w:id="52" w:name="_Toc283994081"/>
+      <w:bookmarkStart w:id="53" w:name="_Toc439994689"/>
+      <w:bookmarkStart w:id="54" w:name="_Toc283994081"/>
       <w:r>
         <w:rPr>
           <w:rFonts w:ascii="Calibri" w:hAnsi="Calibri"/>
         </w:rPr>
         <w:t>System Feature 2 (and so on)</w:t>
       </w:r>
-      <w:bookmarkEnd w:id="51"/>
-      <w:bookmarkEnd w:id="52"/>
+      <w:bookmarkEnd w:id="53"/>
+      <w:bookmarkEnd w:id="54"/>
       <w:r>
         <w:rPr>
           <w:rFonts w:ascii="Calibri" w:hAnsi="Calibri"/>
@@ -5818,15 +6046,15 @@
           <w:rFonts w:ascii="Calibri" w:hAnsi="Calibri"/>
         </w:rPr>
       </w:pPr>
-      <w:bookmarkStart w:id="53" w:name="_Toc439994690"/>
-      <w:bookmarkStart w:id="54" w:name="_Toc283994082"/>
+      <w:bookmarkStart w:id="55" w:name="_Toc283994082"/>
+      <w:bookmarkStart w:id="56" w:name="_Toc439994690"/>
       <w:r>
         <w:rPr>
           <w:rFonts w:ascii="Calibri" w:hAnsi="Calibri"/>
         </w:rPr>
         <w:t>Other Nonfunctional Requirements</w:t>
       </w:r>
-      <w:bookmarkEnd w:id="54"/>
+      <w:bookmarkEnd w:id="55"/>
       <w:r>
         <w:rPr>
           <w:rFonts w:ascii="Calibri" w:hAnsi="Calibri"/>
@@ -5843,14 +6071,14 @@
           <w:color w:val="FF00FF"/>
         </w:rPr>
       </w:pPr>
-      <w:bookmarkStart w:id="55" w:name="_Toc283994083"/>
+      <w:bookmarkStart w:id="57" w:name="_Toc283994083"/>
       <w:r>
         <w:rPr>
           <w:rFonts w:ascii="Calibri" w:hAnsi="Calibri"/>
         </w:rPr>
         <w:t>Performance Requirements</w:t>
       </w:r>
-      <w:bookmarkEnd w:id="53"/>
+      <w:bookmarkEnd w:id="56"/>
       <w:r>
         <w:rPr>
           <w:rFonts w:ascii="Calibri" w:hAnsi="Calibri"/>
@@ -5864,7 +6092,7 @@
         </w:rPr>
         <w:t xml:space="preserve"> Recommended</w:t>
       </w:r>
-      <w:bookmarkEnd w:id="55"/>
+      <w:bookmarkEnd w:id="57"/>
     </w:p>
     <w:p>
       <w:pPr>
@@ -5921,15 +6149,15 @@
           <w:color w:val="339966"/>
         </w:rPr>
       </w:pPr>
-      <w:bookmarkStart w:id="56" w:name="_Toc439994691"/>
-      <w:bookmarkStart w:id="57" w:name="_Toc283994084"/>
+      <w:bookmarkStart w:id="58" w:name="_Toc439994691"/>
+      <w:bookmarkStart w:id="59" w:name="_Toc283994084"/>
       <w:r>
         <w:rPr>
           <w:rFonts w:ascii="Calibri" w:hAnsi="Calibri"/>
         </w:rPr>
         <w:t>Safety Requirements</w:t>
       </w:r>
-      <w:bookmarkEnd w:id="56"/>
+      <w:bookmarkEnd w:id="58"/>
       <w:r>
         <w:rPr>
           <w:rFonts w:ascii="Calibri" w:hAnsi="Calibri"/>
@@ -5943,7 +6171,7 @@
         </w:rPr>
         <w:t>Optional</w:t>
       </w:r>
-      <w:bookmarkEnd w:id="57"/>
+      <w:bookmarkEnd w:id="59"/>
     </w:p>
     <w:p>
       <w:pPr>
@@ -5982,6 +6210,8 @@
         </w:rPr>
         <w:t>Are there any appropriate certification standards we need to look into?</w:t>
       </w:r>
+      <w:bookmarkStart w:id="60" w:name="_GoBack"/>
+      <w:bookmarkEnd w:id="60"/>
       <w:r>
         <w:rPr>
           <w:color w:val="FF0000"/>
@@ -5998,15 +6228,15 @@
           <w:color w:val="FF0000"/>
         </w:rPr>
       </w:pPr>
-      <w:bookmarkStart w:id="58" w:name="_Toc439994692"/>
-      <w:bookmarkStart w:id="59" w:name="_Toc283994085"/>
+      <w:bookmarkStart w:id="61" w:name="_Toc439994692"/>
+      <w:bookmarkStart w:id="62" w:name="_Toc283994085"/>
       <w:r>
         <w:rPr>
           <w:rFonts w:ascii="Calibri" w:hAnsi="Calibri"/>
         </w:rPr>
         <w:t>Security Requirements</w:t>
       </w:r>
-      <w:bookmarkEnd w:id="58"/>
+      <w:bookmarkEnd w:id="61"/>
       <w:r>
         <w:rPr>
           <w:rFonts w:ascii="Calibri" w:hAnsi="Calibri"/>
@@ -6027,7 +6257,7 @@
         </w:rPr>
         <w:t>Recommended</w:t>
       </w:r>
-      <w:bookmarkEnd w:id="59"/>
+      <w:bookmarkEnd w:id="62"/>
     </w:p>
     <w:p>
       <w:pPr>
@@ -6089,15 +6319,15 @@
           <w:color w:val="FF0000"/>
         </w:rPr>
       </w:pPr>
-      <w:bookmarkStart w:id="60" w:name="_Toc439994693"/>
-      <w:bookmarkStart w:id="61" w:name="_Toc283994086"/>
+      <w:bookmarkStart w:id="63" w:name="_Toc439994693"/>
+      <w:bookmarkStart w:id="64" w:name="_Toc283994086"/>
       <w:r>
         <w:rPr>
           <w:rFonts w:ascii="Calibri" w:hAnsi="Calibri"/>
         </w:rPr>
         <w:t>Software Quality Attributes</w:t>
       </w:r>
-      <w:bookmarkEnd w:id="60"/>
+      <w:bookmarkEnd w:id="63"/>
       <w:r>
         <w:rPr>
           <w:rFonts w:ascii="Calibri" w:hAnsi="Calibri"/>
@@ -6111,7 +6341,7 @@
         </w:rPr>
         <w:t xml:space="preserve"> Required</w:t>
       </w:r>
-      <w:bookmarkEnd w:id="61"/>
+      <w:bookmarkEnd w:id="64"/>
     </w:p>
     <w:p>
       <w:pPr>
@@ -6202,15 +6432,19 @@
     <w:p/>
     <w:p>
       <w:r>
-        <w:t xml:space="preserve">The development team at eResearch, RMIT have set up the test framework for undergoing </w:t>
-      </w:r>
-      <w:bookmarkStart w:id="62" w:name="_GoBack"/>
-      <w:r>
-        <w:t xml:space="preserve">unit testing during the development phase. Apart from this, a regression testing at the demo </w:t>
-      </w:r>
-      <w:bookmarkEnd w:id="62"/>
-      <w:r>
-        <w:t>server as well as in the actual test will be done before the final deployment. Since the development team works closely with the users and the product owner, a set of user acceptance testing may also be done as part of the development.</w:t>
+        <w:t xml:space="preserve">The development team at </w:t>
+      </w:r>
+      <w:r>
+        <w:t xml:space="preserve">the </w:t>
+      </w:r>
+      <w:r>
+        <w:t>eResearch</w:t>
+      </w:r>
+      <w:r>
+        <w:t xml:space="preserve"> office</w:t>
+      </w:r>
+      <w:r>
+        <w:t>, RMIT have set up the test framework for undergoing unit testing during the development phase. Apart from this, a regression testing at the demo server as well as in the actual test will be done before the final deployment. Since the development team works closely with the users and the product owner, a set of user acceptance testing may also be done as part of the development.</w:t>
       </w:r>
       <w:r>
         <w:br/>
@@ -6225,15 +6459,15 @@
           <w:color w:val="339966"/>
         </w:rPr>
       </w:pPr>
-      <w:bookmarkStart w:id="63" w:name="_Toc439994694"/>
-      <w:bookmarkStart w:id="64" w:name="_Toc283994087"/>
+      <w:bookmarkStart w:id="65" w:name="_Toc439994694"/>
+      <w:bookmarkStart w:id="66" w:name="_Toc283994087"/>
       <w:r>
         <w:rPr>
           <w:rFonts w:ascii="Calibri" w:hAnsi="Calibri"/>
         </w:rPr>
         <w:t>Business Rules</w:t>
       </w:r>
-      <w:bookmarkEnd w:id="63"/>
+      <w:bookmarkEnd w:id="65"/>
       <w:r>
         <w:rPr>
           <w:rFonts w:ascii="Calibri" w:hAnsi="Calibri"/>
@@ -6247,7 +6481,7 @@
         </w:rPr>
         <w:t xml:space="preserve"> Optional</w:t>
       </w:r>
-      <w:bookmarkEnd w:id="64"/>
+      <w:bookmarkEnd w:id="66"/>
       <w:r>
         <w:rPr>
           <w:rFonts w:ascii="Calibri" w:hAnsi="Calibri"/>
@@ -6291,15 +6525,15 @@
           <w:rFonts w:ascii="Calibri" w:hAnsi="Calibri"/>
         </w:rPr>
       </w:pPr>
-      <w:bookmarkStart w:id="65" w:name="_Toc439994695"/>
-      <w:bookmarkStart w:id="66" w:name="_Toc283994088"/>
+      <w:bookmarkStart w:id="67" w:name="_Toc439994695"/>
+      <w:bookmarkStart w:id="68" w:name="_Toc283994088"/>
       <w:r>
         <w:rPr>
           <w:rFonts w:ascii="Calibri" w:hAnsi="Calibri"/>
         </w:rPr>
         <w:t>Other Requirements</w:t>
       </w:r>
-      <w:bookmarkEnd w:id="65"/>
+      <w:bookmarkEnd w:id="67"/>
       <w:r>
         <w:rPr>
           <w:rFonts w:ascii="Calibri" w:hAnsi="Calibri"/>
@@ -6313,7 +6547,7 @@
         </w:rPr>
         <w:t>Optional</w:t>
       </w:r>
-      <w:bookmarkEnd w:id="66"/>
+      <w:bookmarkEnd w:id="68"/>
     </w:p>
     <w:p>
       <w:pPr>
@@ -6351,15 +6585,15 @@
           <w:color w:val="FF00FF"/>
         </w:rPr>
       </w:pPr>
-      <w:bookmarkStart w:id="67" w:name="_Toc439994696"/>
-      <w:bookmarkStart w:id="68" w:name="_Toc283994089"/>
+      <w:bookmarkStart w:id="69" w:name="_Toc439994696"/>
+      <w:bookmarkStart w:id="70" w:name="_Toc283994089"/>
       <w:r>
         <w:rPr>
           <w:rFonts w:ascii="Calibri" w:hAnsi="Calibri"/>
         </w:rPr>
         <w:t>Appendix A: Glossary</w:t>
       </w:r>
-      <w:bookmarkEnd w:id="67"/>
+      <w:bookmarkEnd w:id="69"/>
       <w:r>
         <w:rPr>
           <w:rFonts w:ascii="Calibri" w:hAnsi="Calibri"/>
@@ -6373,7 +6607,7 @@
         </w:rPr>
         <w:t>Recommended</w:t>
       </w:r>
-      <w:bookmarkEnd w:id="68"/>
+      <w:bookmarkEnd w:id="70"/>
     </w:p>
     <w:p>
       <w:pPr>
@@ -6411,15 +6645,15 @@
           <w:color w:val="339966"/>
         </w:rPr>
       </w:pPr>
-      <w:bookmarkStart w:id="69" w:name="_Toc439994697"/>
-      <w:bookmarkStart w:id="70" w:name="_Toc283994090"/>
+      <w:bookmarkStart w:id="71" w:name="_Toc439994697"/>
+      <w:bookmarkStart w:id="72" w:name="_Toc283994090"/>
       <w:r>
         <w:rPr>
           <w:rFonts w:ascii="Calibri" w:hAnsi="Calibri"/>
         </w:rPr>
         <w:t>Appendix B: Analysis Models</w:t>
       </w:r>
-      <w:bookmarkEnd w:id="69"/>
+      <w:bookmarkEnd w:id="71"/>
       <w:r>
         <w:rPr>
           <w:rFonts w:ascii="Calibri" w:hAnsi="Calibri"/>
@@ -6433,7 +6667,7 @@
         </w:rPr>
         <w:t>Optional</w:t>
       </w:r>
-      <w:bookmarkEnd w:id="70"/>
+      <w:bookmarkEnd w:id="72"/>
     </w:p>
     <w:p>
       <w:pPr>
@@ -6481,15 +6715,15 @@
           <w:color w:val="339966"/>
         </w:rPr>
       </w:pPr>
-      <w:bookmarkStart w:id="71" w:name="_Toc439994698"/>
-      <w:bookmarkStart w:id="72" w:name="_Toc283994091"/>
+      <w:bookmarkStart w:id="73" w:name="_Toc439994698"/>
+      <w:bookmarkStart w:id="74" w:name="_Toc283994091"/>
       <w:r>
         <w:rPr>
           <w:rFonts w:ascii="Calibri" w:hAnsi="Calibri"/>
         </w:rPr>
         <w:t>Appendix C: To Be Determined List</w:t>
       </w:r>
-      <w:bookmarkEnd w:id="71"/>
+      <w:bookmarkEnd w:id="73"/>
       <w:r>
         <w:rPr>
           <w:rFonts w:ascii="Calibri" w:hAnsi="Calibri"/>
@@ -6503,7 +6737,7 @@
         </w:rPr>
         <w:t>Optional</w:t>
       </w:r>
-      <w:bookmarkEnd w:id="72"/>
+      <w:bookmarkEnd w:id="74"/>
     </w:p>
     <w:p>
       <w:pPr>
@@ -11844,7 +12078,7 @@
         <w:i w:val="0"/>
         <w:noProof/>
       </w:rPr>
-      <w:t>12</w:t>
+      <w:t>14</w:t>
     </w:r>
     <w:r>
       <w:rPr>
@@ -11906,7 +12140,7 @@
         <w:noProof/>
       </w:rPr>
       <w:drawing>
-        <wp:anchor distT="0" distB="0" distL="114300" distR="114300" simplePos="0" relativeHeight="251658240" behindDoc="1" locked="1" layoutInCell="1" allowOverlap="0">
+        <wp:anchor distT="0" distB="0" distL="114300" distR="114300" simplePos="0" relativeHeight="251658240" behindDoc="1" locked="1" layoutInCell="1" allowOverlap="0" wp14:anchorId="76B22C77" wp14:editId="2C60C9CB">
           <wp:simplePos x="0" y="0"/>
           <wp:positionH relativeFrom="page">
             <wp:posOffset>194310</wp:posOffset>
@@ -12050,7 +12284,7 @@
       <w:rPr>
         <w:noProof/>
       </w:rPr>
-      <w:t>12</w:t>
+      <w:t>14</w:t>
     </w:r>
     <w:r>
       <w:fldChar w:fldCharType="end"/>
@@ -12062,7 +12296,7 @@
         <w:noProof/>
       </w:rPr>
       <w:drawing>
-        <wp:anchor distT="0" distB="0" distL="114300" distR="114300" simplePos="0" relativeHeight="251657216" behindDoc="0" locked="1" layoutInCell="1" allowOverlap="1">
+        <wp:anchor distT="0" distB="0" distL="114300" distR="114300" simplePos="0" relativeHeight="251657216" behindDoc="0" locked="1" layoutInCell="1" allowOverlap="1" wp14:anchorId="182A2E44" wp14:editId="253D9F0D">
           <wp:simplePos x="0" y="0"/>
           <wp:positionH relativeFrom="page">
             <wp:posOffset>-666750</wp:posOffset>
@@ -12133,7 +12367,7 @@
   <w:abstractNum w:abstractNumId="0">
     <w:nsid w:val="FFFFFF1D"/>
     <w:multiLevelType w:val="multilevel"/>
-    <w:tmpl w:val="5CE63950"/>
+    <w:tmpl w:val="E8B4CDA6"/>
     <w:lvl w:ilvl="0">
       <w:start w:val="1"/>
       <w:numFmt w:val="bullet"/>
@@ -12983,7 +13217,7 @@
   <w:style w:type="paragraph" w:default="1" w:styleId="Normal">
     <w:name w:val="Normal"/>
     <w:qFormat/>
-    <w:rsid w:val="009D4880"/>
+    <w:rsid w:val="002B4F14"/>
     <w:pPr>
       <w:widowControl w:val="0"/>
       <w:adjustRightInd w:val="0"/>
@@ -13198,6 +13432,7 @@
   <w:style w:type="character" w:default="1" w:styleId="DefaultParagraphFont">
     <w:name w:val="Default Paragraph Font"/>
     <w:uiPriority w:val="1"/>
+    <w:semiHidden/>
     <w:unhideWhenUsed/>
   </w:style>
   <w:style w:type="table" w:default="1" w:styleId="TableNormal">
@@ -13205,7 +13440,6 @@
     <w:uiPriority w:val="99"/>
     <w:semiHidden/>
     <w:unhideWhenUsed/>
-    <w:qFormat/>
     <w:tblPr>
       <w:tblInd w:w="0" w:type="dxa"/>
       <w:tblCellMar>
@@ -13873,7 +14107,7 @@
   <w:style w:type="paragraph" w:default="1" w:styleId="Normal">
     <w:name w:val="Normal"/>
     <w:qFormat/>
-    <w:rsid w:val="009D4880"/>
+    <w:rsid w:val="002B4F14"/>
     <w:pPr>
       <w:widowControl w:val="0"/>
       <w:adjustRightInd w:val="0"/>
@@ -14088,6 +14322,7 @@
   <w:style w:type="character" w:default="1" w:styleId="DefaultParagraphFont">
     <w:name w:val="Default Paragraph Font"/>
     <w:uiPriority w:val="1"/>
+    <w:semiHidden/>
     <w:unhideWhenUsed/>
   </w:style>
   <w:style w:type="table" w:default="1" w:styleId="TableNormal">
@@ -14095,7 +14330,6 @@
     <w:uiPriority w:val="99"/>
     <w:semiHidden/>
     <w:unhideWhenUsed/>
-    <w:qFormat/>
     <w:tblPr>
       <w:tblInd w:w="0" w:type="dxa"/>
       <w:tblCellMar>
@@ -14924,7 +15158,7 @@
 </file>
 
 <file path=customXml/itemProps1.xml><?xml version="1.0" encoding="utf-8"?>
-<ds:datastoreItem xmlns:ds="http://schemas.openxmlformats.org/officeDocument/2006/customXml" ds:itemID="{B929A06B-0FB9-3A47-92A5-F3F044EEC679}">
+<ds:datastoreItem xmlns:ds="http://schemas.openxmlformats.org/officeDocument/2006/customXml" ds:itemID="{E6D0616F-8A21-9F4E-A66C-1644F311831E}">
   <ds:schemaRefs>
     <ds:schemaRef ds:uri="http://schemas.openxmlformats.org/officeDocument/2006/bibliography"/>
   </ds:schemaRefs>

</xml_diff>

<commit_message>
Added tips in the document
git-svn-id: file:///Users/ravisreenivas/GitConversions/local-svn/SEAPORTS/trunk@405 e6edf6fb-f266-4316-afb4-e53d95876a76
</commit_message>
<xml_diff>
--- a/docs/reports/AP35-software-requirements-specification.docx
+++ b/docs/reports/AP35-software-requirements-specification.docx
@@ -37,6 +37,7 @@
           <w:sz w:val="40"/>
         </w:rPr>
       </w:pPr>
+      <w:proofErr w:type="gramStart"/>
       <w:r>
         <w:rPr>
           <w:rFonts w:ascii="Calibri" w:hAnsi="Calibri"/>
@@ -44,6 +45,7 @@
         </w:rPr>
         <w:t>for</w:t>
       </w:r>
+      <w:proofErr w:type="gramEnd"/>
     </w:p>
     <w:p>
       <w:pPr>
@@ -135,8 +137,16 @@
         <w:rPr>
           <w:rFonts w:ascii="Calibri" w:hAnsi="Calibri"/>
         </w:rPr>
-        <w:t>RMIT Unversity</w:t>
-      </w:r>
+        <w:t xml:space="preserve">RMIT </w:t>
+      </w:r>
+      <w:proofErr w:type="spellStart"/>
+      <w:r>
+        <w:rPr>
+          <w:rFonts w:ascii="Calibri" w:hAnsi="Calibri"/>
+        </w:rPr>
+        <w:t>Unversity</w:t>
+      </w:r>
+      <w:proofErr w:type="spellEnd"/>
       <w:r>
         <w:rPr>
           <w:rFonts w:ascii="Calibri" w:hAnsi="Calibri"/>
@@ -324,7 +334,25 @@
           <w:i/>
           <w:szCs w:val="24"/>
         </w:rPr>
-        <w:t xml:space="preserve">Karl E. Wiegers.  </w:t>
+        <w:t xml:space="preserve">Karl E. </w:t>
+      </w:r>
+      <w:proofErr w:type="spellStart"/>
+      <w:r>
+        <w:rPr>
+          <w:rFonts w:ascii="Calibri" w:hAnsi="Calibri" w:cs="Calibri"/>
+          <w:i/>
+          <w:szCs w:val="24"/>
+        </w:rPr>
+        <w:t>Wiegers</w:t>
+      </w:r>
+      <w:proofErr w:type="spellEnd"/>
+      <w:r>
+        <w:rPr>
+          <w:rFonts w:ascii="Calibri" w:hAnsi="Calibri" w:cs="Calibri"/>
+          <w:i/>
+          <w:szCs w:val="24"/>
+        </w:rPr>
+        <w:t xml:space="preserve">.  </w:t>
       </w:r>
     </w:p>
     <w:p>
@@ -383,17 +411,87 @@
           <w:iCs/>
           <w:szCs w:val="24"/>
         </w:rPr>
-        <w:t xml:space="preserve">If your organisation has used an alternative Software Requirements document format, please map/reference the required information from your existing document onto this template and attach the original  Software Requirements document. If this is done, please ensure that all information required by ANDS (as indicated throughout this document) is included. </w:t>
-      </w:r>
-      <w:r>
-        <w:rPr>
-          <w:rFonts w:ascii="Calibri" w:hAnsi="Calibri"/>
+        <w:t xml:space="preserve">If your </w:t>
+      </w:r>
+      <w:proofErr w:type="spellStart"/>
+      <w:r>
+        <w:rPr>
+          <w:rFonts w:ascii="Calibri" w:hAnsi="Calibri"/>
+          <w:b/>
           <w:bCs/>
           <w:i/>
           <w:iCs/>
           <w:szCs w:val="24"/>
         </w:rPr>
-        <w:t>This will expedite the ANDS review processs.</w:t>
+        <w:t>organisation</w:t>
+      </w:r>
+      <w:proofErr w:type="spellEnd"/>
+      <w:r>
+        <w:rPr>
+          <w:rFonts w:ascii="Calibri" w:hAnsi="Calibri"/>
+          <w:b/>
+          <w:bCs/>
+          <w:i/>
+          <w:iCs/>
+          <w:szCs w:val="24"/>
+        </w:rPr>
+        <w:t xml:space="preserve"> has used an alternative Software Requirements document format, please map/reference the required information from your existing document onto this template and attach the </w:t>
+      </w:r>
+      <w:proofErr w:type="gramStart"/>
+      <w:r>
+        <w:rPr>
+          <w:rFonts w:ascii="Calibri" w:hAnsi="Calibri"/>
+          <w:b/>
+          <w:bCs/>
+          <w:i/>
+          <w:iCs/>
+          <w:szCs w:val="24"/>
+        </w:rPr>
+        <w:t>original  Software</w:t>
+      </w:r>
+      <w:proofErr w:type="gramEnd"/>
+      <w:r>
+        <w:rPr>
+          <w:rFonts w:ascii="Calibri" w:hAnsi="Calibri"/>
+          <w:b/>
+          <w:bCs/>
+          <w:i/>
+          <w:iCs/>
+          <w:szCs w:val="24"/>
+        </w:rPr>
+        <w:t xml:space="preserve"> Requirements document. If this is done, please ensure that all information required by ANDS (as indicated throughout this document) is included. </w:t>
+      </w:r>
+      <w:r>
+        <w:rPr>
+          <w:rFonts w:ascii="Calibri" w:hAnsi="Calibri"/>
+          <w:bCs/>
+          <w:i/>
+          <w:iCs/>
+          <w:szCs w:val="24"/>
+        </w:rPr>
+        <w:t xml:space="preserve">This will expedite the ANDS review </w:t>
+      </w:r>
+      <w:proofErr w:type="spellStart"/>
+      <w:r>
+        <w:rPr>
+          <w:rFonts w:ascii="Calibri" w:hAnsi="Calibri"/>
+          <w:bCs/>
+          <w:i/>
+          <w:iCs/>
+          <w:szCs w:val="24"/>
+        </w:rPr>
+        <w:t>processs</w:t>
+      </w:r>
+      <w:proofErr w:type="spellEnd"/>
+      <w:r>
+        <w:rPr>
+          <w:rFonts w:ascii="Calibri" w:hAnsi="Calibri"/>
+          <w:bCs/>
+          <w:i/>
+          <w:iCs/>
+          <w:szCs w:val="24"/>
+        </w:rPr>
+        <w:t>.</w:t>
       </w:r>
     </w:p>
     <w:p>
@@ -820,8 +918,24 @@
                 <w:rFonts w:ascii="Calibri" w:hAnsi="Calibri"/>
                 <w:b/>
               </w:rPr>
-              <w:t xml:space="preserve">Name of  Contact Person </w:t>
+              <w:t xml:space="preserve">Name </w:t>
             </w:r>
+            <w:proofErr w:type="gramStart"/>
+            <w:r>
+              <w:rPr>
+                <w:rFonts w:ascii="Calibri" w:hAnsi="Calibri"/>
+                <w:b/>
+              </w:rPr>
+              <w:t>of  Contact</w:t>
+            </w:r>
+            <w:proofErr w:type="gramEnd"/>
+            <w:r>
+              <w:rPr>
+                <w:rFonts w:ascii="Calibri" w:hAnsi="Calibri"/>
+                <w:b/>
+              </w:rPr>
+              <w:t xml:space="preserve"> Person </w:t>
+            </w:r>
           </w:p>
         </w:tc>
         <w:tc>
@@ -838,8 +952,30 @@
               <w:rPr>
                 <w:rFonts w:ascii="Calibri" w:hAnsi="Calibri" w:cs="Calibri"/>
               </w:rPr>
-              <w:t>Professor Darryn McEvoy</w:t>
+              <w:t xml:space="preserve">Professor </w:t>
             </w:r>
+            <w:proofErr w:type="spellStart"/>
+            <w:r>
+              <w:rPr>
+                <w:rFonts w:ascii="Calibri" w:hAnsi="Calibri" w:cs="Calibri"/>
+              </w:rPr>
+              <w:t>Darryn</w:t>
+            </w:r>
+            <w:proofErr w:type="spellEnd"/>
+            <w:r>
+              <w:rPr>
+                <w:rFonts w:ascii="Calibri" w:hAnsi="Calibri" w:cs="Calibri"/>
+              </w:rPr>
+              <w:t xml:space="preserve"> </w:t>
+            </w:r>
+            <w:proofErr w:type="spellStart"/>
+            <w:r>
+              <w:rPr>
+                <w:rFonts w:ascii="Calibri" w:hAnsi="Calibri" w:cs="Calibri"/>
+              </w:rPr>
+              <w:t>McEvoy</w:t>
+            </w:r>
+            <w:proofErr w:type="spellEnd"/>
           </w:p>
         </w:tc>
       </w:tr>
@@ -868,8 +1004,17 @@
                 <w:rFonts w:ascii="Calibri" w:hAnsi="Calibri"/>
                 <w:b/>
               </w:rPr>
-              <w:t xml:space="preserve">ddress and contact details of Contact Person  </w:t>
+              <w:t xml:space="preserve">ddress and contact details of Contact </w:t>
             </w:r>
+            <w:proofErr w:type="gramStart"/>
+            <w:r>
+              <w:rPr>
+                <w:rFonts w:ascii="Calibri" w:hAnsi="Calibri"/>
+                <w:b/>
+              </w:rPr>
+              <w:t xml:space="preserve">Person  </w:t>
+            </w:r>
+            <w:proofErr w:type="gramEnd"/>
           </w:p>
         </w:tc>
         <w:tc>
@@ -3875,8 +4020,16 @@
         <w:rPr>
           <w:rFonts w:ascii="Calibri" w:hAnsi="Calibri"/>
         </w:rPr>
-        <w:t>&lt;Identify the product whose software requirements are specified in this document, including the revision or release number. Describe the scope of the product that is covered by this SRS, particularly if this SRS describes only part of the system or a single subsystem.&gt;</w:t>
-      </w:r>
+        <w:t>&lt;Identify the product whose software requirements are specified in this document, including the revision or release number. Describe the scope of the product that is covered by this SRS, particularly if this SRS describes only part of the system or a single subsystem</w:t>
+      </w:r>
+      <w:proofErr w:type="gramStart"/>
+      <w:r>
+        <w:rPr>
+          <w:rFonts w:ascii="Calibri" w:hAnsi="Calibri"/>
+        </w:rPr>
+        <w:t>.&gt;</w:t>
+      </w:r>
+      <w:proofErr w:type="gramEnd"/>
       <w:r>
         <w:rPr>
           <w:rFonts w:ascii="Calibri" w:hAnsi="Calibri"/>
@@ -3898,7 +4051,15 @@
         <w:t xml:space="preserve"> </w:t>
       </w:r>
       <w:r>
-        <w:t xml:space="preserve">version 1.0.  This product is an decision support tool that will assist robust climate change adaptation planning for the Australian seaports sector; composing, (i) a data management framework encapsulating existing publicly available primary data (refined for context specific adaptation decision-making), and linking extensible models which are being developed (out of scope of this </w:t>
+        <w:t>version 1.0.  This product is an decision support tool that will assist robust climate change adaptation planning for the Australian seaports sector; composing, (</w:t>
+      </w:r>
+      <w:proofErr w:type="spellStart"/>
+      <w:r>
+        <w:t>i</w:t>
+      </w:r>
+      <w:proofErr w:type="spellEnd"/>
+      <w:r>
+        <w:t xml:space="preserve">) a data management framework encapsulating existing publicly available primary data (refined for context specific adaptation decision-making), and linking extensible models which are being developed (out of scope of this </w:t>
       </w:r>
       <w:r>
         <w:t>tool</w:t>
@@ -3981,8 +4142,16 @@
         <w:rPr>
           <w:rFonts w:ascii="Calibri" w:hAnsi="Calibri"/>
         </w:rPr>
-        <w:t xml:space="preserve"> for higher-level requirements are assumed to be inherited by detailed requirements, or whether every requirement statement is to have its own priority.&gt;</w:t>
-      </w:r>
+        <w:t xml:space="preserve"> for higher-level requirements are assumed to be inherited by detailed requirements, or whether every requirement statement is to have its own priority</w:t>
+      </w:r>
+      <w:proofErr w:type="gramStart"/>
+      <w:r>
+        <w:rPr>
+          <w:rFonts w:ascii="Calibri" w:hAnsi="Calibri"/>
+        </w:rPr>
+        <w:t>.&gt;</w:t>
+      </w:r>
+      <w:proofErr w:type="gramEnd"/>
       <w:r>
         <w:rPr>
           <w:rFonts w:ascii="Calibri" w:hAnsi="Calibri"/>
@@ -4041,8 +4210,16 @@
         <w:rPr>
           <w:rFonts w:ascii="Calibri" w:hAnsi="Calibri"/>
         </w:rPr>
-        <w:t>&lt;Describe the different types of reader that the document is intended for, such as developers, project managers, marketing staff, users, testers, and documentation writers. Describe what the rest of this SRS contains and how it is organized. Suggest a sequence for reading the document, beginning with the overview sections and proceeding through the sections that are most pertinent to each reader type.&gt;</w:t>
-      </w:r>
+        <w:t>&lt;Describe the different types of reader that the document is intended for, such as developers, project managers, marketing staff, users, testers, and documentation writers. Describe what the rest of this SRS contains and how it is organized. Suggest a sequence for reading the document, beginning with the overview sections and proceeding through the sections that are most pertinent to each reader type</w:t>
+      </w:r>
+      <w:proofErr w:type="gramStart"/>
+      <w:r>
+        <w:rPr>
+          <w:rFonts w:ascii="Calibri" w:hAnsi="Calibri"/>
+        </w:rPr>
+        <w:t>.&gt;</w:t>
+      </w:r>
+      <w:proofErr w:type="gramEnd"/>
       <w:r>
         <w:rPr>
           <w:rFonts w:ascii="Calibri" w:hAnsi="Calibri"/>
@@ -4101,8 +4278,16 @@
         <w:rPr>
           <w:rFonts w:ascii="Calibri" w:hAnsi="Calibri"/>
         </w:rPr>
-        <w:t>&lt;Provide a short description of the software being specified and its purpose, including relevant benefits, objectives, and goals. Relate the software to corporate goals or business strategies. If a separate vision and scope document is available, refer to it rather than duplicating its contents here.&gt;</w:t>
-      </w:r>
+        <w:t>&lt;Provide a short description of the software being specified and its purpose, including relevant benefits, objectives, and goals. Relate the software to corporate goals or business strategies. If a separate vision and scope document is available, refer to it rather than duplicating its contents here</w:t>
+      </w:r>
+      <w:proofErr w:type="gramStart"/>
+      <w:r>
+        <w:rPr>
+          <w:rFonts w:ascii="Calibri" w:hAnsi="Calibri"/>
+        </w:rPr>
+        <w:t>.&gt;</w:t>
+      </w:r>
+      <w:proofErr w:type="gramEnd"/>
     </w:p>
     <w:p>
       <w:r>
@@ -4222,8 +4407,16 @@
         <w:rPr>
           <w:rFonts w:ascii="Calibri" w:hAnsi="Calibri"/>
         </w:rPr>
-        <w:t>&lt;List any other documents or Web addresses to which this SRS refers. These may include user interface style guides, contracts, standards, system requirements specifications, use case documents, or a vision and scope document. Provide enough information so that the reader could access a copy of each reference, including title, author, version number, date, and source or location.&gt;</w:t>
-      </w:r>
+        <w:t>&lt;List any other documents or Web addresses to which this SRS refers. These may include user interface style guides, contracts, standards, system requirements specifications, use case documents, or a vision and scope document. Provide enough information so that the reader could access a copy of each reference, including title, author, version number, date, and source or location</w:t>
+      </w:r>
+      <w:proofErr w:type="gramStart"/>
+      <w:r>
+        <w:rPr>
+          <w:rFonts w:ascii="Calibri" w:hAnsi="Calibri"/>
+        </w:rPr>
+        <w:t>.&gt;</w:t>
+      </w:r>
+      <w:proofErr w:type="gramEnd"/>
       <w:r>
         <w:rPr>
           <w:rFonts w:ascii="Calibri" w:hAnsi="Calibri"/>
@@ -4302,8 +4495,16 @@
         <w:rPr>
           <w:rFonts w:ascii="Calibri" w:hAnsi="Calibri"/>
         </w:rPr>
-        <w:t>&lt;Describe the context and origin of the product being specified in this SRS. For example, state whether this product is a follow-on member of a product family, a replacement for certain existing systems, or a new, self-contained product. If the SRS defines a component of a larger system, relate the requirements of the larger system to the functionality of this software and identify interfaces between the two. A simple diagram that shows the major components of the overall system, subsystem interconnections, and external interfaces can be helpful.&gt;</w:t>
-      </w:r>
+        <w:t>&lt;Describe the context and origin of the product being specified in this SRS. For example, state whether this product is a follow-on member of a product family, a replacement for certain existing systems, or a new, self-contained product. If the SRS defines a component of a larger system, relate the requirements of the larger system to the functionality of this software and identify interfaces between the two. A simple diagram that shows the major components of the overall system, subsystem interconnections, and external interfaces can be helpful</w:t>
+      </w:r>
+      <w:proofErr w:type="gramStart"/>
+      <w:r>
+        <w:rPr>
+          <w:rFonts w:ascii="Calibri" w:hAnsi="Calibri"/>
+        </w:rPr>
+        <w:t>.&gt;</w:t>
+      </w:r>
+      <w:proofErr w:type="gramEnd"/>
       <w:r>
         <w:rPr>
           <w:rFonts w:ascii="Calibri" w:hAnsi="Calibri"/>
@@ -4330,10 +4531,18 @@
         <w:t>.  It is designed to provide consolidation of data from CSIRO, BITRE, GA</w:t>
       </w:r>
       <w:r>
-        <w:t>, Bo</w:t>
-      </w:r>
-      <w:r>
-        <w:t>M and also to leverage models under development as part of the NCCARF project.</w:t>
+        <w:t xml:space="preserve">, </w:t>
+      </w:r>
+      <w:proofErr w:type="gramStart"/>
+      <w:r>
+        <w:t>Bo</w:t>
+      </w:r>
+      <w:r>
+        <w:t>M</w:t>
+      </w:r>
+      <w:proofErr w:type="gramEnd"/>
+      <w:r>
+        <w:t xml:space="preserve"> and also to leverage models under development as part of the NCCARF project.</w:t>
       </w:r>
     </w:p>
     <w:p>
@@ -4533,8 +4742,16 @@
         <w:rPr>
           <w:rFonts w:ascii="Calibri" w:hAnsi="Calibri"/>
         </w:rPr>
-        <w:t>&lt;Summarize the major functions the product must perform or must let the user perform. Details will be provided in Section 3, so only a high level summary (such as a bullet list) is needed here. Organize the functions to make them understandable to any reader of the SRS. A picture of the major groups of related requirements and how they relate, such as a top level data flow diagram or object class diagram, is often effective.&gt;</w:t>
-      </w:r>
+        <w:t>&lt;Summarize the major functions the product must perform or must let the user perform. Details will be provided in Section 3, so only a high level summary (such as a bullet list) is needed here. Organize the functions to make them understandable to any reader of the SRS. A picture of the major groups of related requirements and how they relate, such as a top level data flow diagram or object class diagram, is often effective</w:t>
+      </w:r>
+      <w:proofErr w:type="gramStart"/>
+      <w:r>
+        <w:rPr>
+          <w:rFonts w:ascii="Calibri" w:hAnsi="Calibri"/>
+        </w:rPr>
+        <w:t>.&gt;</w:t>
+      </w:r>
+      <w:proofErr w:type="gramEnd"/>
       <w:r>
         <w:rPr>
           <w:rFonts w:ascii="Calibri" w:hAnsi="Calibri"/>
@@ -4582,7 +4799,15 @@
         </w:numPr>
       </w:pPr>
       <w:r>
-        <w:t>Allows data be analysed using accepted risk management principles (ISO31000:2009)</w:t>
+        <w:t>Allows data be analysed using accepted risk management principles (ISO31000</w:t>
+      </w:r>
+      <w:proofErr w:type="gramStart"/>
+      <w:r>
+        <w:t>:2009</w:t>
+      </w:r>
+      <w:proofErr w:type="gramEnd"/>
+      <w:r>
+        <w:t>)</w:t>
       </w:r>
     </w:p>
     <w:p>
@@ -4606,7 +4831,15 @@
         </w:numPr>
       </w:pPr>
       <w:r>
-        <w:t>Allows for the inclusion of supply chain modeling information (being developed via the NCCARF-funded project).</w:t>
+        <w:t xml:space="preserve">Allows for the inclusion of supply chain </w:t>
+      </w:r>
+      <w:proofErr w:type="spellStart"/>
+      <w:r>
+        <w:t>modeling</w:t>
+      </w:r>
+      <w:proofErr w:type="spellEnd"/>
+      <w:r>
+        <w:t xml:space="preserve"> information (being developed via the NCCARF-funded project).</w:t>
       </w:r>
     </w:p>
     <w:p>
@@ -4622,6 +4855,20 @@
       </w:r>
     </w:p>
     <w:p/>
+    <w:p>
+      <w:r>
+        <w:t xml:space="preserve">Connectors/ Datasets/ </w:t>
+      </w:r>
+      <w:r>
+        <w:t>U</w:t>
+      </w:r>
+      <w:r>
+        <w:t xml:space="preserve">ser Stories /Scenarios </w:t>
+      </w:r>
+      <w:r>
+        <w:t>/ RIF-CS</w:t>
+      </w:r>
+    </w:p>
     <w:p/>
     <w:p>
       <w:pPr>
@@ -4640,7 +4887,21 @@
         <w:rPr>
           <w:color w:val="FF0000"/>
         </w:rPr>
-        <w:t>?  Just listing requirements from contract was okay for hpctardis, but there were more of them for that project.</w:t>
+        <w:t xml:space="preserve">?  Just listing requirements from contract was okay for </w:t>
+      </w:r>
+      <w:proofErr w:type="spellStart"/>
+      <w:r>
+        <w:rPr>
+          <w:color w:val="FF0000"/>
+        </w:rPr>
+        <w:t>hpctardis</w:t>
+      </w:r>
+      <w:proofErr w:type="spellEnd"/>
+      <w:r>
+        <w:rPr>
+          <w:color w:val="FF0000"/>
+        </w:rPr>
+        <w:t>, but there were more of them for that project.</w:t>
       </w:r>
     </w:p>
     <w:p>
@@ -4710,13 +4971,379 @@
         <w:rPr>
           <w:rFonts w:ascii="Calibri" w:hAnsi="Calibri"/>
         </w:rPr>
-        <w:t>&lt;Identify the various user classes that you anticipate will use this product. User classes may be differentiated based on frequency of use, subset of product functions used, technical expertise, security or privilege levels, educational level, or experience. Describe the pertinent characteristics of each user class. Certain requirements may pertain only to certain user classes. Distinguish the most important user classes for this product from those who are less important to satisfy.&gt;</w:t>
-      </w:r>
+        <w:t>&lt;Identify the various user classes that you anticipate will use this product. User classes may be differentiated based on frequency of use, subset of product functions used, technical expertise, security or privilege levels, educational level, or experience. Describe the pertinent characteristics of each user class. Certain requirements may pertain only to certain user classes. Distinguish the most important user classes for this product from those who are less important to satisfy</w:t>
+      </w:r>
+      <w:proofErr w:type="gramStart"/>
+      <w:r>
+        <w:rPr>
+          <w:rFonts w:ascii="Calibri" w:hAnsi="Calibri"/>
+        </w:rPr>
+        <w:t>.&gt;</w:t>
+      </w:r>
+      <w:proofErr w:type="gramEnd"/>
       <w:r>
         <w:rPr>
           <w:rFonts w:ascii="Calibri" w:hAnsi="Calibri"/>
         </w:rPr>
         <w:br/>
+      </w:r>
+    </w:p>
+    <w:p>
+      <w:pPr>
+        <w:pStyle w:val="Heading3"/>
+      </w:pPr>
+      <w:bookmarkStart w:id="30" w:name="_Toc205976928"/>
+      <w:r>
+        <w:t>Users</w:t>
+      </w:r>
+      <w:bookmarkEnd w:id="30"/>
+    </w:p>
+    <w:p>
+      <w:pPr>
+        <w:rPr>
+          <w:rFonts w:ascii="Calibri" w:hAnsi="Calibri"/>
+        </w:rPr>
+      </w:pPr>
+      <w:r>
+        <w:rPr>
+          <w:rFonts w:ascii="Calibri" w:hAnsi="Calibri"/>
+        </w:rPr>
+        <w:t>The term users refe</w:t>
+      </w:r>
+      <w:r>
+        <w:rPr>
+          <w:rFonts w:ascii="Calibri" w:hAnsi="Calibri"/>
+        </w:rPr>
+        <w:t>r to all the end users who would</w:t>
+      </w:r>
+      <w:r>
+        <w:rPr>
+          <w:rFonts w:ascii="Calibri" w:hAnsi="Calibri"/>
+        </w:rPr>
+        <w:t xml:space="preserve"> benefit </w:t>
+      </w:r>
+      <w:r>
+        <w:rPr>
+          <w:rFonts w:ascii="Calibri" w:hAnsi="Calibri"/>
+        </w:rPr>
+        <w:t xml:space="preserve">from </w:t>
+      </w:r>
+      <w:r>
+        <w:rPr>
+          <w:rFonts w:ascii="Calibri" w:hAnsi="Calibri"/>
+        </w:rPr>
+        <w:t>using this system</w:t>
+      </w:r>
+      <w:r>
+        <w:rPr>
+          <w:rFonts w:ascii="Calibri" w:hAnsi="Calibri"/>
+        </w:rPr>
+        <w:t>.</w:t>
+      </w:r>
+      <w:r>
+        <w:rPr>
+          <w:rFonts w:ascii="Calibri" w:hAnsi="Calibri"/>
+        </w:rPr>
+        <w:t xml:space="preserve"> </w:t>
+      </w:r>
+      <w:r>
+        <w:rPr>
+          <w:rFonts w:ascii="Calibri" w:hAnsi="Calibri"/>
+        </w:rPr>
+        <w:t>This</w:t>
+      </w:r>
+      <w:r>
+        <w:rPr>
+          <w:rFonts w:ascii="Calibri" w:hAnsi="Calibri"/>
+        </w:rPr>
+        <w:t xml:space="preserve"> includes but </w:t>
+      </w:r>
+      <w:r>
+        <w:rPr>
+          <w:rFonts w:ascii="Calibri" w:hAnsi="Calibri"/>
+        </w:rPr>
+        <w:t xml:space="preserve">is </w:t>
+      </w:r>
+      <w:r>
+        <w:rPr>
+          <w:rFonts w:ascii="Calibri" w:hAnsi="Calibri"/>
+        </w:rPr>
+        <w:t>not limited to</w:t>
+      </w:r>
+      <w:r>
+        <w:rPr>
+          <w:rFonts w:ascii="Calibri" w:hAnsi="Calibri"/>
+        </w:rPr>
+        <w:t>:</w:t>
+      </w:r>
+      <w:r>
+        <w:rPr>
+          <w:rFonts w:ascii="Calibri" w:hAnsi="Calibri"/>
+        </w:rPr>
+        <w:t xml:space="preserve"> </w:t>
+      </w:r>
+      <w:r>
+        <w:rPr>
+          <w:rFonts w:ascii="Calibri" w:hAnsi="Calibri"/>
+        </w:rPr>
+        <w:t>external users who search the user stories for climate region or port information; the researcher</w:t>
+      </w:r>
+      <w:r>
+        <w:rPr>
+          <w:rFonts w:ascii="Calibri" w:hAnsi="Calibri"/>
+        </w:rPr>
+        <w:t xml:space="preserve"> </w:t>
+      </w:r>
+      <w:r>
+        <w:rPr>
+          <w:rFonts w:ascii="Calibri" w:hAnsi="Calibri"/>
+        </w:rPr>
+        <w:t xml:space="preserve">who </w:t>
+      </w:r>
+      <w:r>
+        <w:rPr>
+          <w:rFonts w:ascii="Calibri" w:hAnsi="Calibri"/>
+        </w:rPr>
+        <w:t>uses the datasets</w:t>
+      </w:r>
+      <w:r>
+        <w:rPr>
+          <w:rFonts w:ascii="Calibri" w:hAnsi="Calibri"/>
+        </w:rPr>
+        <w:t>/user stories</w:t>
+      </w:r>
+      <w:r>
+        <w:rPr>
+          <w:rFonts w:ascii="Calibri" w:hAnsi="Calibri"/>
+        </w:rPr>
+        <w:t xml:space="preserve"> for research </w:t>
+      </w:r>
+      <w:r>
+        <w:rPr>
+          <w:rFonts w:ascii="Calibri" w:hAnsi="Calibri"/>
+        </w:rPr>
+        <w:t>purposes;</w:t>
+      </w:r>
+      <w:r>
+        <w:rPr>
+          <w:rFonts w:ascii="Calibri" w:hAnsi="Calibri"/>
+        </w:rPr>
+        <w:t xml:space="preserve"> and</w:t>
+      </w:r>
+      <w:r>
+        <w:rPr>
+          <w:rFonts w:ascii="Calibri" w:hAnsi="Calibri"/>
+        </w:rPr>
+        <w:t>,</w:t>
+      </w:r>
+      <w:r>
+        <w:rPr>
+          <w:rFonts w:ascii="Calibri" w:hAnsi="Calibri"/>
+        </w:rPr>
+        <w:t xml:space="preserve"> </w:t>
+      </w:r>
+      <w:r>
+        <w:rPr>
+          <w:rFonts w:ascii="Calibri" w:hAnsi="Calibri"/>
+        </w:rPr>
+        <w:t xml:space="preserve">the port authorities who are interested in adapting changes for their ports. </w:t>
+      </w:r>
+      <w:r>
+        <w:rPr>
+          <w:rFonts w:ascii="Calibri" w:hAnsi="Calibri"/>
+        </w:rPr>
+        <w:t xml:space="preserve">All these users may use the web </w:t>
+      </w:r>
+      <w:r>
+        <w:rPr>
+          <w:rFonts w:ascii="Calibri" w:hAnsi="Calibri"/>
+        </w:rPr>
+        <w:t>search</w:t>
+      </w:r>
+      <w:r>
+        <w:rPr>
+          <w:rFonts w:ascii="Calibri" w:hAnsi="Calibri"/>
+        </w:rPr>
+        <w:t xml:space="preserve"> interface deployed in the </w:t>
+      </w:r>
+      <w:r>
+        <w:rPr>
+          <w:rFonts w:ascii="Calibri" w:hAnsi="Calibri"/>
+        </w:rPr>
+        <w:t>SrS</w:t>
+      </w:r>
+      <w:r>
+        <w:rPr>
+          <w:rFonts w:ascii="Calibri" w:hAnsi="Calibri"/>
+        </w:rPr>
+        <w:t xml:space="preserve"> system, which searches the </w:t>
+      </w:r>
+      <w:r>
+        <w:rPr>
+          <w:rFonts w:ascii="Calibri" w:hAnsi="Calibri"/>
+        </w:rPr>
+        <w:t xml:space="preserve">user stories </w:t>
+      </w:r>
+      <w:r>
+        <w:rPr>
+          <w:rFonts w:ascii="Calibri" w:hAnsi="Calibri"/>
+        </w:rPr>
+        <w:t xml:space="preserve">and </w:t>
+      </w:r>
+      <w:r>
+        <w:rPr>
+          <w:rFonts w:ascii="Calibri" w:hAnsi="Calibri"/>
+        </w:rPr>
+        <w:t xml:space="preserve">their related scenarios. </w:t>
+      </w:r>
+      <w:r>
+        <w:rPr>
+          <w:rFonts w:ascii="Calibri" w:hAnsi="Calibri"/>
+        </w:rPr>
+        <w:t xml:space="preserve">The user can also </w:t>
+      </w:r>
+      <w:r>
+        <w:rPr>
+          <w:rFonts w:ascii="Calibri" w:hAnsi="Calibri"/>
+        </w:rPr>
+        <w:t xml:space="preserve">use the ANDS web user interface to search the collection, for datasets, which are found in the scenarios in the SrS system. </w:t>
+      </w:r>
+    </w:p>
+    <w:p>
+      <w:pPr>
+        <w:pStyle w:val="Heading3"/>
+      </w:pPr>
+      <w:bookmarkStart w:id="31" w:name="_Toc205976929"/>
+      <w:r>
+        <w:t>Researchers</w:t>
+      </w:r>
+      <w:bookmarkEnd w:id="31"/>
+    </w:p>
+    <w:p>
+      <w:pPr>
+        <w:rPr>
+          <w:rFonts w:ascii="Calibri" w:hAnsi="Calibri"/>
+        </w:rPr>
+      </w:pPr>
+      <w:r>
+        <w:rPr>
+          <w:rFonts w:ascii="Calibri" w:hAnsi="Calibri"/>
+        </w:rPr>
+        <w:t xml:space="preserve">The researchers are general users as described in the above subsection, if they search for </w:t>
+      </w:r>
+      <w:r>
+        <w:rPr>
+          <w:rFonts w:ascii="Calibri" w:hAnsi="Calibri"/>
+        </w:rPr>
+        <w:t xml:space="preserve">the port </w:t>
+      </w:r>
+      <w:r>
+        <w:rPr>
+          <w:rFonts w:ascii="Calibri" w:hAnsi="Calibri"/>
+        </w:rPr>
+        <w:t xml:space="preserve">information or </w:t>
+      </w:r>
+      <w:r>
+        <w:rPr>
+          <w:rFonts w:ascii="Calibri" w:hAnsi="Calibri"/>
+        </w:rPr>
+        <w:t>the user stories,</w:t>
+      </w:r>
+      <w:r>
+        <w:rPr>
+          <w:rFonts w:ascii="Calibri" w:hAnsi="Calibri"/>
+        </w:rPr>
+        <w:t xml:space="preserve"> </w:t>
+      </w:r>
+      <w:r>
+        <w:rPr>
+          <w:rFonts w:ascii="Calibri" w:hAnsi="Calibri"/>
+        </w:rPr>
+        <w:t>w</w:t>
+      </w:r>
+      <w:r>
+        <w:rPr>
+          <w:rFonts w:ascii="Calibri" w:hAnsi="Calibri"/>
+        </w:rPr>
+        <w:t>hereas</w:t>
+      </w:r>
+      <w:r>
+        <w:rPr>
+          <w:rFonts w:ascii="Calibri" w:hAnsi="Calibri"/>
+        </w:rPr>
+        <w:t>,</w:t>
+      </w:r>
+      <w:r>
+        <w:rPr>
+          <w:rFonts w:ascii="Calibri" w:hAnsi="Calibri"/>
+        </w:rPr>
+        <w:t xml:space="preserve"> </w:t>
+      </w:r>
+      <w:r>
+        <w:rPr>
+          <w:rFonts w:ascii="Calibri" w:hAnsi="Calibri"/>
+        </w:rPr>
+        <w:t xml:space="preserve">if the researcher </w:t>
+      </w:r>
+      <w:r>
+        <w:rPr>
+          <w:rFonts w:ascii="Calibri" w:hAnsi="Calibri"/>
+        </w:rPr>
+        <w:t xml:space="preserve">(social researchers, port managers, port engineers, government authorities and system administrators) </w:t>
+      </w:r>
+      <w:r>
+        <w:rPr>
+          <w:rFonts w:ascii="Calibri" w:hAnsi="Calibri"/>
+        </w:rPr>
+        <w:t>wants to add</w:t>
+      </w:r>
+      <w:r>
+        <w:rPr>
+          <w:rFonts w:ascii="Calibri" w:hAnsi="Calibri"/>
+        </w:rPr>
+        <w:t xml:space="preserve"> or update any </w:t>
+      </w:r>
+      <w:r>
+        <w:rPr>
+          <w:rFonts w:ascii="Calibri" w:hAnsi="Calibri"/>
+        </w:rPr>
+        <w:t xml:space="preserve">user stories </w:t>
+      </w:r>
+      <w:r>
+        <w:rPr>
+          <w:rFonts w:ascii="Calibri" w:hAnsi="Calibri"/>
+        </w:rPr>
+        <w:t xml:space="preserve">in </w:t>
+      </w:r>
+      <w:r>
+        <w:rPr>
+          <w:rFonts w:ascii="Calibri" w:hAnsi="Calibri"/>
+        </w:rPr>
+        <w:t>the repository,</w:t>
+      </w:r>
+      <w:r>
+        <w:rPr>
+          <w:rFonts w:ascii="Calibri" w:hAnsi="Calibri"/>
+        </w:rPr>
+        <w:t xml:space="preserve"> they have to use </w:t>
+      </w:r>
+      <w:r>
+        <w:rPr>
+          <w:rFonts w:ascii="Calibri" w:hAnsi="Calibri"/>
+        </w:rPr>
+        <w:t xml:space="preserve">web user interface for data analysis. Here the researchers are social researchers or any other government/non-government officials, who are interested in the adaptation of </w:t>
+      </w:r>
+      <w:r>
+        <w:rPr>
+          <w:rFonts w:ascii="Calibri" w:hAnsi="Calibri"/>
+        </w:rPr>
+        <w:t>seaports</w:t>
+      </w:r>
+      <w:r>
+        <w:rPr>
+          <w:rFonts w:ascii="Calibri" w:hAnsi="Calibri"/>
+        </w:rPr>
+        <w:t xml:space="preserve"> to a changing climate and would be able to interrupt the climate data. </w:t>
       </w:r>
     </w:p>
     <w:p>
@@ -4725,40 +5352,11 @@
         <w:jc w:val="left"/>
         <w:rPr>
           <w:rFonts w:ascii="Calibri" w:hAnsi="Calibri"/>
-        </w:rPr>
-      </w:pPr>
-    </w:p>
-    <w:p>
-      <w:pPr>
-        <w:rPr>
-          <w:color w:val="FF0000"/>
-        </w:rPr>
-      </w:pPr>
-      <w:r>
-        <w:rPr>
-          <w:color w:val="FF0000"/>
-        </w:rPr>
-        <w:t>Are these the types of domain users who will use the product, or the developme</w:t>
-      </w:r>
-      <w:r>
-        <w:rPr>
-          <w:color w:val="FF0000"/>
-        </w:rPr>
-        <w:t>nt/administrator types of users?</w:t>
-      </w:r>
-      <w:r>
-        <w:rPr>
-          <w:color w:val="FF0000"/>
-        </w:rPr>
-        <w:t xml:space="preserve">  The checklist at the end seems to imply the latter.</w:t>
-      </w:r>
-      <w:r>
-        <w:rPr>
-          <w:color w:val="FF0000"/>
-        </w:rPr>
-        <w:t>.</w:t>
-      </w:r>
-    </w:p>
+          <w:i w:val="0"/>
+        </w:rPr>
+      </w:pPr>
+    </w:p>
+    <w:p/>
     <w:p>
       <w:pPr>
         <w:pStyle w:val="template"/>
@@ -4770,175 +5368,44 @@
     </w:p>
     <w:p>
       <w:pPr>
-        <w:pStyle w:val="Heading3"/>
-      </w:pPr>
-      <w:r>
-        <w:t>Social</w:t>
-      </w:r>
-      <w:r>
-        <w:t xml:space="preserve"> Res</w:t>
-      </w:r>
-      <w:r>
-        <w:t>e</w:t>
-      </w:r>
-      <w:r>
-        <w:t>archers</w:t>
-      </w:r>
-    </w:p>
-    <w:p/>
-    <w:p>
-      <w:pPr>
-        <w:rPr>
+        <w:pStyle w:val="Heading2"/>
+        <w:jc w:val="left"/>
+        <w:rPr>
+          <w:rFonts w:ascii="Calibri" w:hAnsi="Calibri"/>
           <w:color w:val="FF0000"/>
         </w:rPr>
       </w:pPr>
-      <w:r>
-        <w:rPr>
+      <w:bookmarkStart w:id="32" w:name="_Toc439994677"/>
+      <w:bookmarkStart w:id="33" w:name="_Toc283994070"/>
+      <w:r>
+        <w:rPr>
+          <w:rFonts w:ascii="Calibri" w:hAnsi="Calibri"/>
+        </w:rPr>
+        <w:t>Operating Environment</w:t>
+      </w:r>
+      <w:bookmarkEnd w:id="32"/>
+      <w:r>
+        <w:rPr>
+          <w:rFonts w:ascii="Calibri" w:hAnsi="Calibri"/>
+        </w:rPr>
+        <w:t xml:space="preserve"> -</w:t>
+      </w:r>
+      <w:r>
+        <w:rPr>
+          <w:rFonts w:ascii="Calibri" w:hAnsi="Calibri"/>
           <w:color w:val="FF0000"/>
         </w:rPr>
-        <w:t>Need to identify these users more clearly.</w:t>
-      </w:r>
-    </w:p>
-    <w:p>
-      <w:pPr>
-        <w:pStyle w:val="Heading3"/>
-        <w:numPr>
-          <w:ilvl w:val="2"/>
-          <w:numId w:val="1"/>
-        </w:numPr>
-      </w:pPr>
-      <w:r>
-        <w:t>Port Managers</w:t>
-      </w:r>
-    </w:p>
-    <w:p/>
-    <w:p>
-      <w:pPr>
-        <w:rPr>
-          <w:color w:val="FF0000"/>
-        </w:rPr>
-      </w:pPr>
-      <w:r>
-        <w:rPr>
-          <w:color w:val="FF0000"/>
-        </w:rPr>
-        <w:t>Need to identify these users more clearly.</w:t>
-      </w:r>
-    </w:p>
-    <w:p>
-      <w:pPr>
-        <w:pStyle w:val="Heading3"/>
-        <w:numPr>
-          <w:ilvl w:val="2"/>
-          <w:numId w:val="1"/>
-        </w:numPr>
-      </w:pPr>
-      <w:r>
-        <w:t>Port Engineers</w:t>
-      </w:r>
-    </w:p>
-    <w:p/>
-    <w:p>
-      <w:pPr>
-        <w:rPr>
-          <w:color w:val="FF0000"/>
-        </w:rPr>
-      </w:pPr>
-      <w:r>
-        <w:rPr>
-          <w:color w:val="FF0000"/>
-        </w:rPr>
-        <w:t>Need to identify these users more clearly.</w:t>
-      </w:r>
-      <w:bookmarkStart w:id="30" w:name="OLE_LINK1"/>
-      <w:bookmarkStart w:id="31" w:name="OLE_LINK2"/>
-    </w:p>
-    <w:p>
-      <w:pPr>
-        <w:pStyle w:val="Heading3"/>
-        <w:numPr>
-          <w:ilvl w:val="2"/>
-          <w:numId w:val="1"/>
-        </w:numPr>
-      </w:pPr>
-      <w:r>
-        <w:t>Government</w:t>
-      </w:r>
-      <w:r>
-        <w:t xml:space="preserve"> Authorities</w:t>
-      </w:r>
-    </w:p>
-    <w:p/>
-    <w:p>
-      <w:pPr>
-        <w:rPr>
-          <w:color w:val="FF0000"/>
-        </w:rPr>
-      </w:pPr>
-      <w:r>
-        <w:rPr>
-          <w:color w:val="FF0000"/>
-        </w:rPr>
-        <w:t>Need to identify these users more clearly.</w:t>
-      </w:r>
-    </w:p>
-    <w:p>
-      <w:pPr>
-        <w:rPr>
-          <w:color w:val="FF0000"/>
-        </w:rPr>
-      </w:pPr>
-    </w:p>
-    <w:bookmarkEnd w:id="30"/>
-    <w:bookmarkEnd w:id="31"/>
-    <w:p>
-      <w:pPr>
-        <w:rPr>
-          <w:color w:val="FF0000"/>
-        </w:rPr>
-      </w:pPr>
-    </w:p>
-    <w:p>
-      <w:pPr>
-        <w:rPr>
-          <w:color w:val="FF0000"/>
-        </w:rPr>
-      </w:pPr>
-    </w:p>
-    <w:p>
-      <w:pPr>
-        <w:pStyle w:val="Heading3"/>
-        <w:numPr>
-          <w:ilvl w:val="2"/>
-          <w:numId w:val="1"/>
-        </w:numPr>
-      </w:pPr>
-      <w:r>
-        <w:t>System Administrators</w:t>
-      </w:r>
-    </w:p>
-    <w:p/>
-    <w:p>
-      <w:pPr>
-        <w:rPr>
-          <w:color w:val="FF0000"/>
-        </w:rPr>
-      </w:pPr>
-      <w:r>
-        <w:rPr>
-          <w:color w:val="FF0000"/>
-        </w:rPr>
-        <w:t>Need to identify these users more clearly.</w:t>
-      </w:r>
-    </w:p>
-    <w:p>
-      <w:pPr>
-        <w:rPr>
-          <w:color w:val="FF0000"/>
-        </w:rPr>
-      </w:pPr>
-    </w:p>
-    <w:p/>
+        <w:t xml:space="preserve"> </w:t>
+      </w:r>
+      <w:r>
+        <w:rPr>
+          <w:rFonts w:ascii="Calibri" w:hAnsi="Calibri"/>
+          <w:color w:val="FF00FF"/>
+        </w:rPr>
+        <w:t>Recommended</w:t>
+      </w:r>
+      <w:bookmarkEnd w:id="33"/>
+    </w:p>
     <w:p>
       <w:pPr>
         <w:pStyle w:val="template"/>
@@ -4947,6 +5414,100 @@
           <w:rFonts w:ascii="Calibri" w:hAnsi="Calibri"/>
         </w:rPr>
       </w:pPr>
+      <w:r>
+        <w:rPr>
+          <w:rFonts w:ascii="Calibri" w:hAnsi="Calibri"/>
+        </w:rPr>
+        <w:t>&lt;Describe the environment in which the software will operate, including the hardware platform, operating system and versions, and any other software components or applications with which it must peacefully coexist</w:t>
+      </w:r>
+      <w:proofErr w:type="gramStart"/>
+      <w:r>
+        <w:rPr>
+          <w:rFonts w:ascii="Calibri" w:hAnsi="Calibri"/>
+        </w:rPr>
+        <w:t>.&gt;</w:t>
+      </w:r>
+      <w:proofErr w:type="gramEnd"/>
+      <w:r>
+        <w:rPr>
+          <w:rFonts w:ascii="Calibri" w:hAnsi="Calibri"/>
+        </w:rPr>
+        <w:br/>
+      </w:r>
+    </w:p>
+    <w:p>
+      <w:r>
+        <w:t xml:space="preserve">The SrS system </w:t>
+      </w:r>
+      <w:r>
+        <w:t>will be d</w:t>
+      </w:r>
+      <w:r>
+        <w:t>eployed on an infrastructure-as-a-s</w:t>
+      </w:r>
+      <w:r>
+        <w:t xml:space="preserve">ervice </w:t>
+      </w:r>
+      <w:r>
+        <w:t xml:space="preserve">cloud </w:t>
+      </w:r>
+      <w:r>
+        <w:t xml:space="preserve">platform to </w:t>
+      </w:r>
+      <w:r>
+        <w:t>allow flexibility of deployment and improve sustainability.</w:t>
+      </w:r>
+      <w:r>
+        <w:t xml:space="preserve"> </w:t>
+      </w:r>
+      <w:r>
+        <w:t xml:space="preserve"> </w:t>
+      </w:r>
+      <w:r>
+        <w:t>The eventual deployment site</w:t>
+      </w:r>
+      <w:r>
+        <w:t>s</w:t>
+      </w:r>
+      <w:r>
+        <w:t xml:space="preserve"> can then </w:t>
+      </w:r>
+      <w:r>
+        <w:t>include both RMIT-</w:t>
+      </w:r>
+      <w:r>
+        <w:t xml:space="preserve">provided cloud infrastructure and third-party </w:t>
+      </w:r>
+      <w:r>
+        <w:t>cloud providers if needed to allow for future development.</w:t>
+      </w:r>
+    </w:p>
+    <w:p/>
+    <w:p>
+      <w:r>
+        <w:t xml:space="preserve">It will be deployed </w:t>
+      </w:r>
+      <w:r>
+        <w:t xml:space="preserve">using a set of automated scripts </w:t>
+      </w:r>
+      <w:r>
+        <w:t xml:space="preserve">to allow </w:t>
+      </w:r>
+      <w:r>
+        <w:t>improve repeatability and stability of the system.</w:t>
+      </w:r>
+      <w:r>
+        <w:t xml:space="preserve"> </w:t>
+      </w:r>
+    </w:p>
+    <w:p>
+      <w:pPr>
+        <w:pStyle w:val="template"/>
+        <w:jc w:val="left"/>
+        <w:rPr>
+          <w:rFonts w:ascii="Calibri" w:hAnsi="Calibri"/>
+        </w:rPr>
+      </w:pPr>
     </w:p>
     <w:p>
       <w:pPr>
@@ -4954,18 +5515,18 @@
         <w:jc w:val="left"/>
         <w:rPr>
           <w:rFonts w:ascii="Calibri" w:hAnsi="Calibri"/>
-          <w:color w:val="FF0000"/>
-        </w:rPr>
-      </w:pPr>
-      <w:bookmarkStart w:id="32" w:name="_Toc439994677"/>
-      <w:bookmarkStart w:id="33" w:name="_Toc283994070"/>
-      <w:r>
-        <w:rPr>
-          <w:rFonts w:ascii="Calibri" w:hAnsi="Calibri"/>
-        </w:rPr>
-        <w:t>Operating Environment</w:t>
-      </w:r>
-      <w:bookmarkEnd w:id="32"/>
+          <w:color w:val="FF00FF"/>
+        </w:rPr>
+      </w:pPr>
+      <w:bookmarkStart w:id="34" w:name="_Toc439994678"/>
+      <w:bookmarkStart w:id="35" w:name="_Toc283994071"/>
+      <w:r>
+        <w:rPr>
+          <w:rFonts w:ascii="Calibri" w:hAnsi="Calibri"/>
+        </w:rPr>
+        <w:t>Design and Implementation Constraints</w:t>
+      </w:r>
+      <w:bookmarkEnd w:id="34"/>
       <w:r>
         <w:rPr>
           <w:rFonts w:ascii="Calibri" w:hAnsi="Calibri"/>
@@ -4975,103 +5536,60 @@
       <w:r>
         <w:rPr>
           <w:rFonts w:ascii="Calibri" w:hAnsi="Calibri"/>
-          <w:color w:val="FF0000"/>
-        </w:rPr>
-        <w:t xml:space="preserve"> </w:t>
-      </w:r>
-      <w:r>
-        <w:rPr>
-          <w:rFonts w:ascii="Calibri" w:hAnsi="Calibri"/>
           <w:color w:val="FF00FF"/>
         </w:rPr>
-        <w:t>Recommended</w:t>
-      </w:r>
-      <w:bookmarkEnd w:id="33"/>
+        <w:t xml:space="preserve"> Recommended</w:t>
+      </w:r>
+      <w:bookmarkEnd w:id="35"/>
     </w:p>
     <w:p>
       <w:pPr>
         <w:pStyle w:val="template"/>
         <w:jc w:val="left"/>
         <w:rPr>
-          <w:rFonts w:ascii="Calibri" w:hAnsi="Calibri"/>
-        </w:rPr>
-      </w:pPr>
-      <w:r>
-        <w:rPr>
-          <w:rFonts w:ascii="Calibri" w:hAnsi="Calibri"/>
-        </w:rPr>
-        <w:t>&lt;Describe the environment in which the software will operate, including the hardware platform, operating system and versions, and any other software components or applications with which it must peacefully coexist.&gt;</w:t>
-      </w:r>
+          <w:color w:val="FF0000"/>
+        </w:rPr>
+      </w:pPr>
+      <w:r>
+        <w:rPr>
+          <w:rFonts w:ascii="Calibri" w:hAnsi="Calibri"/>
+        </w:rPr>
+        <w:t>&lt;Describe any items or issues that will limit the options available to the developers. These might include: corporate or regulatory policies; hardware limitations (timing requirements, memory requirements); interfaces to other applications; specific technologies, tools, and databases to be used; parallel operations; language requirements; communications protocols; security considerations; design conventions or programming standards (for example, if the customer’s organization will be responsible for maintaining the delivered software)</w:t>
+      </w:r>
+      <w:proofErr w:type="gramStart"/>
+      <w:r>
+        <w:rPr>
+          <w:rFonts w:ascii="Calibri" w:hAnsi="Calibri"/>
+        </w:rPr>
+        <w:t>.&gt;</w:t>
+      </w:r>
+      <w:proofErr w:type="gramEnd"/>
       <w:r>
         <w:rPr>
           <w:rFonts w:ascii="Calibri" w:hAnsi="Calibri"/>
         </w:rPr>
         <w:br/>
       </w:r>
-    </w:p>
-    <w:p>
-      <w:r>
-        <w:t xml:space="preserve">The SrS system </w:t>
-      </w:r>
-      <w:r>
-        <w:t>will be d</w:t>
-      </w:r>
-      <w:r>
-        <w:t>eployed on an infrastructure-as-a-s</w:t>
-      </w:r>
-      <w:r>
-        <w:t xml:space="preserve">ervice </w:t>
-      </w:r>
-      <w:r>
-        <w:t xml:space="preserve">cloud </w:t>
-      </w:r>
-      <w:r>
-        <w:t xml:space="preserve">platform to </w:t>
-      </w:r>
-      <w:r>
-        <w:t>allow flexibility of deployment and improve sustainability.</w:t>
-      </w:r>
-      <w:r>
-        <w:t xml:space="preserve"> </w:t>
-      </w:r>
-      <w:r>
-        <w:t xml:space="preserve"> </w:t>
-      </w:r>
-      <w:r>
-        <w:t>The eventual deployment site</w:t>
-      </w:r>
-      <w:r>
-        <w:t>s</w:t>
-      </w:r>
-      <w:r>
-        <w:t xml:space="preserve"> can then </w:t>
-      </w:r>
-      <w:r>
-        <w:t>include both RMIT-</w:t>
-      </w:r>
-      <w:r>
-        <w:t xml:space="preserve">provided cloud infrastructure and third-party </w:t>
-      </w:r>
-      <w:r>
-        <w:t>cloud providers if needed to allow for future development.</w:t>
-      </w:r>
-    </w:p>
-    <w:p/>
-    <w:p>
-      <w:r>
-        <w:t xml:space="preserve">It will be deployed </w:t>
-      </w:r>
-      <w:r>
-        <w:t xml:space="preserve">using a set of automated scripts </w:t>
-      </w:r>
-      <w:r>
-        <w:t xml:space="preserve">to allow </w:t>
-      </w:r>
-      <w:r>
-        <w:t>improve repeatability and stability of the system.</w:t>
-      </w:r>
-      <w:r>
-        <w:t xml:space="preserve"> </w:t>
+      <w:r>
+        <w:br/>
+      </w:r>
+      <w:r>
+        <w:rPr>
+          <w:color w:val="FF0000"/>
+        </w:rPr>
+        <w:t>Only appropriate if deploying on ITS infrastructure</w:t>
+      </w:r>
+      <w:r>
+        <w:rPr>
+          <w:color w:val="FF0000"/>
+        </w:rPr>
+        <w:t>?</w:t>
+      </w:r>
+      <w:r>
+        <w:rPr>
+          <w:color w:val="FF0000"/>
+        </w:rPr>
+        <w:t xml:space="preserve"> Check list implies that it is important that we say something here.</w:t>
       </w:r>
     </w:p>
     <w:p>
@@ -5079,6 +5597,73 @@
         <w:pStyle w:val="template"/>
         <w:jc w:val="left"/>
         <w:rPr>
+          <w:color w:val="FF0000"/>
+        </w:rPr>
+      </w:pPr>
+    </w:p>
+    <w:p>
+      <w:pPr>
+        <w:widowControl/>
+        <w:adjustRightInd/>
+        <w:jc w:val="left"/>
+        <w:textAlignment w:val="auto"/>
+        <w:rPr>
+          <w:rFonts w:asciiTheme="minorHAnsi" w:hAnsiTheme="minorHAnsi" w:cs="Calibri"/>
+        </w:rPr>
+      </w:pPr>
+      <w:r>
+        <w:rPr>
+          <w:rFonts w:asciiTheme="minorHAnsi" w:hAnsiTheme="minorHAnsi" w:cs="Calibri"/>
+        </w:rPr>
+        <w:t>RMIT will host the service during the development and testing phases of this project, its long-term success lies with it being championed by the Ports Australia, or other major stakeholders, and being further developed by the user group.</w:t>
+      </w:r>
+    </w:p>
+    <w:p>
+      <w:pPr>
+        <w:pStyle w:val="template"/>
+        <w:jc w:val="left"/>
+        <w:rPr>
+          <w:rFonts w:ascii="Calibri" w:hAnsi="Calibri"/>
+          <w:i w:val="0"/>
+        </w:rPr>
+      </w:pPr>
+    </w:p>
+    <w:p>
+      <w:r>
+        <w:t>The project progressed as expected during this initial phase. However, the real challenges are expected in the upcoming phase, as this project requires datasets/data from various external authorities (data providers). Although, initial contacts have been established, a lot of technical issues in getting the data from these data providers are yet to be investigated and implemented. Since, the implementation of any software/plug-ins in this project is solely dependent on the data providers, our team expects ANDS involvement directly in order to mitigate any issues that may arise in getting the required data.</w:t>
+      </w:r>
+    </w:p>
+    <w:p/>
+    <w:p>
+      <w:r>
+        <w:t xml:space="preserve">Another issue is in getting the outputs from the NCCRAF models for this product. The models from the NCCARF project are not in a consumable format for this product at the time of this reporting period. Thus, there are unknown issues for the implementation of the models that might affect the outcome of this product. Therefore as a mitigation strategy, the project will only consider implementing models that are ready and can be consumed by this project. </w:t>
+      </w:r>
+    </w:p>
+    <w:p>
+      <w:pPr>
+        <w:pStyle w:val="template"/>
+        <w:jc w:val="left"/>
+        <w:rPr>
+          <w:rFonts w:ascii="Calibri" w:hAnsi="Calibri"/>
+          <w:i w:val="0"/>
+        </w:rPr>
+      </w:pPr>
+    </w:p>
+    <w:p>
+      <w:pPr>
+        <w:pStyle w:val="template"/>
+        <w:jc w:val="left"/>
+        <w:rPr>
+          <w:rFonts w:ascii="Calibri" w:hAnsi="Calibri"/>
+          <w:i w:val="0"/>
+        </w:rPr>
+      </w:pPr>
+    </w:p>
+    <w:p>
+      <w:pPr>
+        <w:pStyle w:val="template"/>
+        <w:jc w:val="left"/>
+        <w:rPr>
           <w:rFonts w:ascii="Calibri" w:hAnsi="Calibri"/>
         </w:rPr>
       </w:pPr>
@@ -5089,18 +5674,18 @@
         <w:jc w:val="left"/>
         <w:rPr>
           <w:rFonts w:ascii="Calibri" w:hAnsi="Calibri"/>
-          <w:color w:val="FF00FF"/>
-        </w:rPr>
-      </w:pPr>
-      <w:bookmarkStart w:id="34" w:name="_Toc439994678"/>
-      <w:bookmarkStart w:id="35" w:name="_Toc283994071"/>
-      <w:r>
-        <w:rPr>
-          <w:rFonts w:ascii="Calibri" w:hAnsi="Calibri"/>
-        </w:rPr>
-        <w:t>Design and Implementation Constraints</w:t>
-      </w:r>
-      <w:bookmarkEnd w:id="34"/>
+          <w:color w:val="FF0000"/>
+        </w:rPr>
+      </w:pPr>
+      <w:bookmarkStart w:id="36" w:name="_Toc439994679"/>
+      <w:bookmarkStart w:id="37" w:name="_Toc283994072"/>
+      <w:r>
+        <w:rPr>
+          <w:rFonts w:ascii="Calibri" w:hAnsi="Calibri"/>
+        </w:rPr>
+        <w:t>User Documentation</w:t>
+      </w:r>
+      <w:bookmarkEnd w:id="36"/>
       <w:r>
         <w:rPr>
           <w:rFonts w:ascii="Calibri" w:hAnsi="Calibri"/>
@@ -5110,11 +5695,11 @@
       <w:r>
         <w:rPr>
           <w:rFonts w:ascii="Calibri" w:hAnsi="Calibri"/>
-          <w:color w:val="FF00FF"/>
-        </w:rPr>
-        <w:t xml:space="preserve"> Recommended</w:t>
-      </w:r>
-      <w:bookmarkEnd w:id="35"/>
+          <w:color w:val="FF0000"/>
+        </w:rPr>
+        <w:t xml:space="preserve"> Required</w:t>
+      </w:r>
+      <w:bookmarkEnd w:id="37"/>
     </w:p>
     <w:p>
       <w:pPr>
@@ -5128,34 +5713,32 @@
         <w:rPr>
           <w:rFonts w:ascii="Calibri" w:hAnsi="Calibri"/>
         </w:rPr>
-        <w:t>&lt;Describe any items or issues that will limit the options available to the developers. These might include: corporate or regulatory policies; hardware limitations (timing requirements, memory requirements); interfaces to other applications; specific technologies, tools, and databases to be used; parallel operations; language requirements; communications protocols; security considerations; design conventions or programming standards (for example, if the customer’s organization will be responsible for maintaining the delivered software).&gt;</w:t>
-      </w:r>
+        <w:t>&lt;List the user documentation components (such as user manuals, on-line help, and tutorials) that will be delivered along with the software. Identify any known user documentation delivery formats or standards</w:t>
+      </w:r>
+      <w:proofErr w:type="gramStart"/>
+      <w:r>
+        <w:rPr>
+          <w:rFonts w:ascii="Calibri" w:hAnsi="Calibri"/>
+        </w:rPr>
+        <w:t>.&gt;</w:t>
+      </w:r>
+      <w:proofErr w:type="gramEnd"/>
       <w:r>
         <w:rPr>
           <w:rFonts w:ascii="Calibri" w:hAnsi="Calibri"/>
         </w:rPr>
         <w:br/>
       </w:r>
-      <w:r>
-        <w:br/>
-      </w:r>
-      <w:r>
-        <w:rPr>
-          <w:color w:val="FF0000"/>
-        </w:rPr>
-        <w:t>Only appropriate if deploying on ITS infrastructure</w:t>
-      </w:r>
-      <w:r>
-        <w:rPr>
-          <w:color w:val="FF0000"/>
-        </w:rPr>
-        <w:t>?</w:t>
-      </w:r>
-      <w:r>
-        <w:rPr>
-          <w:color w:val="FF0000"/>
-        </w:rPr>
-        <w:t xml:space="preserve"> Check list implies that it is important that we say something here.</w:t>
+    </w:p>
+    <w:p>
+      <w:r>
+        <w:t xml:space="preserve">A user manual, installation manual and system administration manual </w:t>
+      </w:r>
+      <w:r>
+        <w:t>will be prod</w:t>
+      </w:r>
+      <w:r>
+        <w:t>uced to meet ANDS’ requirements, as well as documentation for developers.</w:t>
       </w:r>
     </w:p>
     <w:p>
@@ -5176,29 +5759,29 @@
           <w:color w:val="FF0000"/>
         </w:rPr>
       </w:pPr>
-      <w:bookmarkStart w:id="36" w:name="_Toc439994679"/>
-      <w:bookmarkStart w:id="37" w:name="_Toc283994072"/>
-      <w:r>
-        <w:rPr>
-          <w:rFonts w:ascii="Calibri" w:hAnsi="Calibri"/>
-        </w:rPr>
-        <w:t>User Documentation</w:t>
-      </w:r>
-      <w:bookmarkEnd w:id="36"/>
-      <w:r>
-        <w:rPr>
-          <w:rFonts w:ascii="Calibri" w:hAnsi="Calibri"/>
-        </w:rPr>
-        <w:t xml:space="preserve"> -</w:t>
-      </w:r>
-      <w:r>
-        <w:rPr>
-          <w:rFonts w:ascii="Calibri" w:hAnsi="Calibri"/>
-          <w:color w:val="FF0000"/>
-        </w:rPr>
-        <w:t xml:space="preserve"> Required</w:t>
-      </w:r>
-      <w:bookmarkEnd w:id="37"/>
+      <w:bookmarkStart w:id="38" w:name="_Toc439994680"/>
+      <w:bookmarkStart w:id="39" w:name="_Toc283994073"/>
+      <w:r>
+        <w:rPr>
+          <w:rFonts w:ascii="Calibri" w:hAnsi="Calibri"/>
+        </w:rPr>
+        <w:t>Assumptions and Dependencies</w:t>
+      </w:r>
+      <w:bookmarkEnd w:id="38"/>
+      <w:r>
+        <w:rPr>
+          <w:rFonts w:ascii="Calibri" w:hAnsi="Calibri"/>
+        </w:rPr>
+        <w:t xml:space="preserve"> - </w:t>
+      </w:r>
+      <w:r>
+        <w:rPr>
+          <w:rFonts w:ascii="Calibri" w:hAnsi="Calibri"/>
+          <w:color w:val="FF00FF"/>
+        </w:rPr>
+        <w:t>Recommended</w:t>
+      </w:r>
+      <w:bookmarkEnd w:id="39"/>
     </w:p>
     <w:p>
       <w:pPr>
@@ -5212,25 +5795,30 @@
         <w:rPr>
           <w:rFonts w:ascii="Calibri" w:hAnsi="Calibri"/>
         </w:rPr>
-        <w:t>&lt;List the user documentation components (such as user manuals, on-line help, and tutorials) that will be delivered along with the software. Identify any known user documentation delivery formats or standards.&gt;</w:t>
-      </w:r>
-      <w:r>
-        <w:rPr>
-          <w:rFonts w:ascii="Calibri" w:hAnsi="Calibri"/>
-        </w:rPr>
-        <w:br/>
-      </w:r>
-    </w:p>
-    <w:p>
-      <w:r>
-        <w:t xml:space="preserve">A user manual, installation manual and system administration manual </w:t>
-      </w:r>
-      <w:r>
-        <w:t>will be prod</w:t>
-      </w:r>
-      <w:r>
-        <w:t>uced to meet ANDS’ requirements, as well as documentation for developers.</w:t>
-      </w:r>
+        <w:t xml:space="preserve">&lt;List any assumed factors (as opposed to known facts) that could affect the requirements stated in the SRS. These could include </w:t>
+      </w:r>
+      <w:proofErr w:type="gramStart"/>
+      <w:r>
+        <w:rPr>
+          <w:rFonts w:ascii="Calibri" w:hAnsi="Calibri"/>
+        </w:rPr>
+        <w:t>third-party</w:t>
+      </w:r>
+      <w:proofErr w:type="gramEnd"/>
+      <w:r>
+        <w:rPr>
+          <w:rFonts w:ascii="Calibri" w:hAnsi="Calibri"/>
+        </w:rPr>
+        <w:t xml:space="preserve"> or commercial components that you plan to use, issues around the development or operating environment, or constraints. The project could be affected if these assumptions are incorrect, are not shared, or change. Also identify any dependencies the project has on external factors, such as software components that you intend to reuse from another project, unless they are already documented elsewhere (for example, in the vision and scope document or the project plan)</w:t>
+      </w:r>
+      <w:proofErr w:type="gramStart"/>
+      <w:r>
+        <w:rPr>
+          <w:rFonts w:ascii="Calibri" w:hAnsi="Calibri"/>
+        </w:rPr>
+        <w:t>.&gt;</w:t>
+      </w:r>
+      <w:proofErr w:type="gramEnd"/>
     </w:p>
     <w:p>
       <w:pPr>
@@ -5243,36 +5831,85 @@
     </w:p>
     <w:p>
       <w:pPr>
+        <w:pStyle w:val="template"/>
+        <w:jc w:val="left"/>
+        <w:rPr>
+          <w:rFonts w:ascii="Calibri" w:hAnsi="Calibri"/>
+          <w:color w:val="C0504D" w:themeColor="accent2"/>
+        </w:rPr>
+      </w:pPr>
+      <w:r>
+        <w:rPr>
+          <w:rFonts w:ascii="Calibri" w:hAnsi="Calibri"/>
+          <w:color w:val="C0504D" w:themeColor="accent2"/>
+        </w:rPr>
+        <w:t>Take it from PMP –you talk about getting the data from the CSIRO, BOM…or whatever.</w:t>
+      </w:r>
+      <w:r>
+        <w:rPr>
+          <w:rFonts w:ascii="Calibri" w:hAnsi="Calibri"/>
+          <w:color w:val="C0504D" w:themeColor="accent2"/>
+        </w:rPr>
+        <w:br/>
+      </w:r>
+      <w:r>
+        <w:rPr>
+          <w:rFonts w:ascii="Calibri" w:hAnsi="Calibri"/>
+          <w:color w:val="C0504D" w:themeColor="accent2"/>
+        </w:rPr>
+        <w:br/>
+      </w:r>
+    </w:p>
+    <w:p>
+      <w:pPr>
+        <w:pStyle w:val="Heading1"/>
+        <w:jc w:val="left"/>
+        <w:rPr>
+          <w:rFonts w:ascii="Calibri" w:hAnsi="Calibri"/>
+        </w:rPr>
+      </w:pPr>
+      <w:bookmarkStart w:id="40" w:name="_Toc439994682"/>
+      <w:bookmarkStart w:id="41" w:name="_Toc283994074"/>
+      <w:r>
+        <w:rPr>
+          <w:rFonts w:ascii="Calibri" w:hAnsi="Calibri"/>
+        </w:rPr>
+        <w:t>External Interface Requirements</w:t>
+      </w:r>
+      <w:bookmarkEnd w:id="40"/>
+      <w:bookmarkEnd w:id="41"/>
+    </w:p>
+    <w:p/>
+    <w:p>
+      <w:r>
+        <w:t>The SrS system contains four major components: a set of connectors to external data and model providers, a data management framework for holding and manipulating datasets, a workflow engine and tool chain for manipulating derived datasets, and a user interface to allow decision support functions for the users.</w:t>
+      </w:r>
+    </w:p>
+    <w:p/>
+    <w:p>
+      <w:pPr>
         <w:pStyle w:val="Heading2"/>
         <w:jc w:val="left"/>
         <w:rPr>
           <w:rFonts w:ascii="Calibri" w:hAnsi="Calibri"/>
-          <w:color w:val="FF0000"/>
-        </w:rPr>
-      </w:pPr>
-      <w:bookmarkStart w:id="38" w:name="_Toc439994680"/>
-      <w:bookmarkStart w:id="39" w:name="_Toc283994073"/>
-      <w:r>
-        <w:rPr>
-          <w:rFonts w:ascii="Calibri" w:hAnsi="Calibri"/>
-        </w:rPr>
-        <w:t>Assumptions and Dependencies</w:t>
-      </w:r>
-      <w:bookmarkEnd w:id="38"/>
-      <w:r>
-        <w:rPr>
-          <w:rFonts w:ascii="Calibri" w:hAnsi="Calibri"/>
-        </w:rPr>
-        <w:t xml:space="preserve"> - </w:t>
-      </w:r>
-      <w:r>
-        <w:rPr>
-          <w:rFonts w:ascii="Calibri" w:hAnsi="Calibri"/>
-          <w:color w:val="FF00FF"/>
-        </w:rPr>
-        <w:t>Recommended</w:t>
-      </w:r>
-      <w:bookmarkEnd w:id="39"/>
+          <w:color w:val="339966"/>
+        </w:rPr>
+      </w:pPr>
+      <w:bookmarkStart w:id="42" w:name="_Toc283994075"/>
+      <w:r>
+        <w:rPr>
+          <w:rFonts w:ascii="Calibri" w:hAnsi="Calibri"/>
+        </w:rPr>
+        <w:t>User Interfaces -</w:t>
+      </w:r>
+      <w:r>
+        <w:rPr>
+          <w:rFonts w:ascii="Calibri" w:hAnsi="Calibri"/>
+          <w:color w:val="339966"/>
+        </w:rPr>
+        <w:t xml:space="preserve"> Optional</w:t>
+      </w:r>
+      <w:bookmarkEnd w:id="42"/>
     </w:p>
     <w:p>
       <w:pPr>
@@ -5280,26 +5917,364 @@
         <w:jc w:val="left"/>
         <w:rPr>
           <w:rFonts w:ascii="Calibri" w:hAnsi="Calibri"/>
-        </w:rPr>
-      </w:pPr>
-      <w:r>
-        <w:rPr>
-          <w:rFonts w:ascii="Calibri" w:hAnsi="Calibri"/>
-        </w:rPr>
-        <w:t>&lt;List any assumed factors (as opposed to known facts) that could affect the requirements stated in the SRS. These could include third-party or commercial components that you plan to use, issues around the development or operating environment, or constraints. The project could be affected if these assumptions are incorrect, are not shared, or change. Also identify any dependencies the project has on external factors, such as software components that you intend to reuse from another project, unless they are already documented elsewhere (for example, in the vision and scope document or the project plan).&gt;</w:t>
-      </w:r>
+          <w:i w:val="0"/>
+          <w:color w:val="FF0000"/>
+        </w:rPr>
+      </w:pPr>
+      <w:r>
+        <w:rPr>
+          <w:rFonts w:ascii="Calibri" w:hAnsi="Calibri"/>
+        </w:rPr>
+        <w:t>&lt;Describe the logical characteristics of each interface between the software product and the users. This may include sample screen images, any GUI standards or product family style guides that are to be followed, screen layout constraints, standard buttons and functions (e.g., help) that will appear on every screen, keyboard shortcuts, error message display standards, and so on. Define the software components for which a user interface is needed. Details of the user interface design should be documented in a separate user interface specification</w:t>
+      </w:r>
+      <w:proofErr w:type="gramStart"/>
+      <w:r>
+        <w:rPr>
+          <w:rFonts w:ascii="Calibri" w:hAnsi="Calibri"/>
+        </w:rPr>
+        <w:t>.&gt;</w:t>
+      </w:r>
+      <w:proofErr w:type="gramEnd"/>
       <w:r>
         <w:rPr>
           <w:rFonts w:ascii="Calibri" w:hAnsi="Calibri"/>
         </w:rPr>
         <w:br/>
       </w:r>
+    </w:p>
+    <w:p>
+      <w:pPr>
+        <w:pStyle w:val="template"/>
+        <w:jc w:val="left"/>
+        <w:rPr>
+          <w:rFonts w:ascii="Calibri" w:hAnsi="Calibri"/>
+          <w:i w:val="0"/>
+          <w:color w:val="FF0000"/>
+        </w:rPr>
+      </w:pPr>
+    </w:p>
+    <w:p>
+      <w:r>
+        <w:t>The SrS will contain a web</w:t>
+      </w:r>
+      <w:r>
+        <w:t>-</w:t>
+      </w:r>
+      <w:r>
+        <w:t>based portal that allows users to browse publically available user stories, login to see their own created user stories and stories shared by others and alter and create their own user stories.</w:t>
+      </w:r>
+    </w:p>
+    <w:p/>
+    <w:p>
+      <w:r>
+        <w:t xml:space="preserve">The workspace for information about climate resilient is a scenario, which is </w:t>
+      </w:r>
+      <w:r>
+        <w:t>spatial-grid</w:t>
+      </w:r>
+      <w:r>
+        <w:t xml:space="preserve"> report or grid within which are embedded data elements, in the form of tables, graphs, maps and text boxes.  The data within these elements are source</w:t>
+      </w:r>
+      <w:r>
+        <w:t>d</w:t>
+      </w:r>
+      <w:r>
+        <w:t xml:space="preserve"> from datasets </w:t>
+      </w:r>
+      <w:r>
+        <w:t xml:space="preserve">that are the ingestion </w:t>
+      </w:r>
+      <w:r>
+        <w:t xml:space="preserve">of external data and model results.  </w:t>
+      </w:r>
+    </w:p>
+    <w:p/>
+    <w:p>
+      <w:r>
+        <w:t>A scenario</w:t>
+      </w:r>
+      <w:r>
+        <w:t xml:space="preserve"> can be shared with </w:t>
+      </w:r>
+      <w:r>
+        <w:t xml:space="preserve">other authorized users, and be made public when it </w:t>
+      </w:r>
+      <w:proofErr w:type="gramStart"/>
+      <w:r>
+        <w:t>is  converted</w:t>
+      </w:r>
+      <w:proofErr w:type="gramEnd"/>
+      <w:r>
+        <w:t xml:space="preserve"> into a user story</w:t>
+      </w:r>
+      <w:r>
+        <w:t xml:space="preserve">, which is summary report </w:t>
+      </w:r>
+      <w:r>
+        <w:t xml:space="preserve">that </w:t>
+      </w:r>
+      <w:r>
+        <w:t>can be publically accessed and be ingested by RDA, etc.</w:t>
+      </w:r>
+    </w:p>
+    <w:p/>
+    <w:p>
+      <w:r>
+        <w:t>There will be an admin interface that allows authorized users to create, retrieve, update and delete elements within the system, as well as perform general maintenance of the site.</w:t>
+      </w:r>
+    </w:p>
+    <w:p/>
+    <w:p>
+      <w:pPr>
+        <w:pStyle w:val="Heading2"/>
+        <w:jc w:val="left"/>
+        <w:rPr>
+          <w:rFonts w:ascii="Calibri" w:hAnsi="Calibri"/>
+          <w:color w:val="FF00FF"/>
+        </w:rPr>
+      </w:pPr>
+      <w:bookmarkStart w:id="43" w:name="_Toc439994684"/>
+      <w:bookmarkStart w:id="44" w:name="_Toc283994076"/>
+      <w:r>
+        <w:rPr>
+          <w:rFonts w:ascii="Calibri" w:hAnsi="Calibri"/>
+        </w:rPr>
+        <w:t>Hardware Interfaces</w:t>
+      </w:r>
+      <w:bookmarkEnd w:id="43"/>
+      <w:r>
+        <w:rPr>
+          <w:rFonts w:ascii="Calibri" w:hAnsi="Calibri"/>
+        </w:rPr>
+        <w:t xml:space="preserve"> -</w:t>
+      </w:r>
+      <w:r>
+        <w:rPr>
+          <w:rFonts w:ascii="Calibri" w:hAnsi="Calibri"/>
+          <w:color w:val="FF00FF"/>
+        </w:rPr>
+        <w:t xml:space="preserve"> Recommended</w:t>
+      </w:r>
+      <w:bookmarkEnd w:id="44"/>
+    </w:p>
+    <w:p>
+      <w:pPr>
+        <w:pStyle w:val="template"/>
+        <w:jc w:val="left"/>
+        <w:rPr>
+          <w:rFonts w:ascii="Calibri" w:hAnsi="Calibri"/>
+        </w:rPr>
+      </w:pPr>
+      <w:r>
+        <w:rPr>
+          <w:rFonts w:ascii="Calibri" w:hAnsi="Calibri"/>
+        </w:rPr>
+        <w:t>&lt;Describe the logical and physical characteristics of each interface between the software product and the hardware components of the system. This may include the supported device types, the nature of the data and control interactions between the software and the hardware, and communication protocols to be used</w:t>
+      </w:r>
+      <w:proofErr w:type="gramStart"/>
+      <w:r>
+        <w:rPr>
+          <w:rFonts w:ascii="Calibri" w:hAnsi="Calibri"/>
+        </w:rPr>
+        <w:t>.&gt;</w:t>
+      </w:r>
+      <w:proofErr w:type="gramEnd"/>
       <w:r>
         <w:rPr>
           <w:rFonts w:ascii="Calibri" w:hAnsi="Calibri"/>
         </w:rPr>
         <w:br/>
       </w:r>
+    </w:p>
+    <w:p>
+      <w:r>
+        <w:t>There are no additional hardware</w:t>
+      </w:r>
+      <w:r>
+        <w:t xml:space="preserve"> requirements beyond the basic L</w:t>
+      </w:r>
+      <w:r>
+        <w:t>inux software infrastructure as realized in hardware, and internet-based connection protocols.</w:t>
+      </w:r>
+    </w:p>
+    <w:p>
+      <w:pPr>
+        <w:pStyle w:val="Heading2"/>
+        <w:jc w:val="left"/>
+        <w:rPr>
+          <w:rFonts w:ascii="Calibri" w:hAnsi="Calibri"/>
+          <w:color w:val="FF0000"/>
+        </w:rPr>
+      </w:pPr>
+      <w:bookmarkStart w:id="45" w:name="_Toc439994685"/>
+      <w:bookmarkStart w:id="46" w:name="_Toc283994077"/>
+      <w:r>
+        <w:rPr>
+          <w:rFonts w:ascii="Calibri" w:hAnsi="Calibri"/>
+        </w:rPr>
+        <w:t>Software Interfaces</w:t>
+      </w:r>
+      <w:bookmarkEnd w:id="45"/>
+      <w:r>
+        <w:rPr>
+          <w:rFonts w:ascii="Calibri" w:hAnsi="Calibri"/>
+        </w:rPr>
+        <w:t xml:space="preserve"> -</w:t>
+      </w:r>
+      <w:r>
+        <w:rPr>
+          <w:rFonts w:ascii="Calibri" w:hAnsi="Calibri"/>
+          <w:color w:val="FF0000"/>
+        </w:rPr>
+        <w:t xml:space="preserve"> </w:t>
+      </w:r>
+      <w:r>
+        <w:rPr>
+          <w:rFonts w:ascii="Calibri" w:hAnsi="Calibri"/>
+          <w:color w:val="FF00FF"/>
+        </w:rPr>
+        <w:t>Recommended</w:t>
+      </w:r>
+      <w:bookmarkEnd w:id="46"/>
+    </w:p>
+    <w:p>
+      <w:pPr>
+        <w:pStyle w:val="template"/>
+        <w:jc w:val="left"/>
+        <w:rPr>
+          <w:rFonts w:ascii="Calibri" w:hAnsi="Calibri"/>
+        </w:rPr>
+      </w:pPr>
+      <w:r>
+        <w:rPr>
+          <w:rFonts w:ascii="Calibri" w:hAnsi="Calibri"/>
+        </w:rPr>
+        <w:t>&lt;Describe the connections between this product and other specific software components (name and version), including databases, operating systems, tools, libraries, and integrated commercial components. Identify the data items or messages coming into the system and going out and describe the purpose of each. Describe the services needed and the nature of communications. Refer to documents that describe detailed application programming interface protocols. Identify data that will be shared across software components. If the data sharing mechanism must be implemented in a specific way (for example, use of a global data area in a multitasking operating system), specify this as an implementation constraint</w:t>
+      </w:r>
+      <w:proofErr w:type="gramStart"/>
+      <w:r>
+        <w:rPr>
+          <w:rFonts w:ascii="Calibri" w:hAnsi="Calibri"/>
+        </w:rPr>
+        <w:t>.&gt;</w:t>
+      </w:r>
+      <w:proofErr w:type="gramEnd"/>
+      <w:r>
+        <w:rPr>
+          <w:rFonts w:ascii="Calibri" w:hAnsi="Calibri"/>
+        </w:rPr>
+        <w:br/>
+      </w:r>
+    </w:p>
+    <w:p>
+      <w:r>
+        <w:t>The SrS system will include a database for holding metadata and a bulk storage system (e.g., fi</w:t>
+      </w:r>
+      <w:r>
+        <w:t>le system) for holding datasets and access to these stores by user interfaces and connectors will be mediated through a data management framework.</w:t>
+      </w:r>
+    </w:p>
+    <w:p/>
+    <w:p>
+      <w:pPr>
+        <w:pStyle w:val="Heading2"/>
+        <w:jc w:val="left"/>
+        <w:rPr>
+          <w:rFonts w:ascii="Calibri" w:hAnsi="Calibri"/>
+          <w:color w:val="339966"/>
+        </w:rPr>
+      </w:pPr>
+      <w:bookmarkStart w:id="47" w:name="_Toc439994686"/>
+      <w:bookmarkStart w:id="48" w:name="_Toc283994078"/>
+      <w:r>
+        <w:rPr>
+          <w:rFonts w:ascii="Calibri" w:hAnsi="Calibri"/>
+        </w:rPr>
+        <w:t>Communications Interfaces</w:t>
+      </w:r>
+      <w:bookmarkEnd w:id="47"/>
+      <w:r>
+        <w:rPr>
+          <w:rFonts w:ascii="Calibri" w:hAnsi="Calibri"/>
+        </w:rPr>
+        <w:t xml:space="preserve"> -</w:t>
+      </w:r>
+      <w:r>
+        <w:rPr>
+          <w:rFonts w:ascii="Calibri" w:hAnsi="Calibri"/>
+          <w:color w:val="339966"/>
+        </w:rPr>
+        <w:t xml:space="preserve"> Optional</w:t>
+      </w:r>
+      <w:bookmarkEnd w:id="48"/>
+    </w:p>
+    <w:p>
+      <w:pPr>
+        <w:pStyle w:val="template"/>
+        <w:jc w:val="left"/>
+        <w:rPr>
+          <w:rFonts w:ascii="Calibri" w:hAnsi="Calibri"/>
+        </w:rPr>
+      </w:pPr>
+      <w:r>
+        <w:rPr>
+          <w:rFonts w:ascii="Calibri" w:hAnsi="Calibri"/>
+        </w:rPr>
+        <w:t>&lt;Describe the requirements associated with any communications functions required by this product, including e-mail, web browser, network server communications protocols, electronic forms, and so on. Define any pertinent message formatting. Identify any communication standards that will be used, such as FTP or HTTP. Specify any communication security or encryption issues, data transfer rates, and synchronization mechanisms</w:t>
+      </w:r>
+      <w:proofErr w:type="gramStart"/>
+      <w:r>
+        <w:rPr>
+          <w:rFonts w:ascii="Calibri" w:hAnsi="Calibri"/>
+        </w:rPr>
+        <w:t>.&gt;</w:t>
+      </w:r>
+      <w:proofErr w:type="gramEnd"/>
+      <w:r>
+        <w:rPr>
+          <w:rFonts w:ascii="Calibri" w:hAnsi="Calibri"/>
+        </w:rPr>
+        <w:br/>
+      </w:r>
+    </w:p>
+    <w:p>
+      <w:r>
+        <w:t xml:space="preserve">Preferred communication </w:t>
+      </w:r>
+      <w:r>
+        <w:t xml:space="preserve">protocols to dataset providers </w:t>
+      </w:r>
+      <w:r>
+        <w:t xml:space="preserve">will be using HTTP in most cases, either directly through </w:t>
+      </w:r>
+      <w:r>
+        <w:t>request-re</w:t>
+      </w:r>
+      <w:r>
+        <w:t>s</w:t>
+      </w:r>
+      <w:r>
+        <w:t xml:space="preserve">ponse </w:t>
+      </w:r>
+      <w:r>
+        <w:t xml:space="preserve">REST-style web interfaces, or through </w:t>
+      </w:r>
+      <w:r>
+        <w:t>web scraping</w:t>
+      </w:r>
+      <w:r>
+        <w:t xml:space="preserve"> if needed.   In some cases, more specialized connectors may be offered by data providers (such as SOAP web services, MySQL connectors etc.), and these will be implemented as required.</w:t>
+      </w:r>
+    </w:p>
+    <w:p/>
+    <w:p>
+      <w:pPr>
+        <w:pStyle w:val="template"/>
+        <w:jc w:val="left"/>
+        <w:rPr>
+          <w:rFonts w:ascii="Calibri" w:hAnsi="Calibri"/>
+        </w:rPr>
+      </w:pPr>
     </w:p>
     <w:p>
       <w:pPr>
@@ -5307,50 +6282,86 @@
         <w:jc w:val="left"/>
         <w:rPr>
           <w:rFonts w:ascii="Calibri" w:hAnsi="Calibri"/>
-        </w:rPr>
-      </w:pPr>
-      <w:bookmarkStart w:id="40" w:name="_Toc439994682"/>
-      <w:bookmarkStart w:id="41" w:name="_Toc283994074"/>
-      <w:r>
-        <w:rPr>
-          <w:rFonts w:ascii="Calibri" w:hAnsi="Calibri"/>
-        </w:rPr>
-        <w:t>External Interface Requirements</w:t>
-      </w:r>
-      <w:bookmarkEnd w:id="40"/>
-      <w:bookmarkEnd w:id="41"/>
-    </w:p>
-    <w:p/>
-    <w:p>
-      <w:r>
-        <w:t>The SrS system contains four major components: a set of connectors to external data and model providers, a data management framework for holding and manipulating datasets, a workflow engine and tool chain for manipulating derived datasets, and a user interface to allow decision support functions for the users.</w:t>
-      </w:r>
-    </w:p>
-    <w:p/>
+          <w:color w:val="339966"/>
+        </w:rPr>
+      </w:pPr>
+      <w:bookmarkStart w:id="49" w:name="_Toc439994687"/>
+      <w:bookmarkStart w:id="50" w:name="_Toc283994079"/>
+      <w:r>
+        <w:rPr>
+          <w:rFonts w:ascii="Calibri" w:hAnsi="Calibri"/>
+        </w:rPr>
+        <w:t>System Features</w:t>
+      </w:r>
+      <w:bookmarkEnd w:id="49"/>
+      <w:r>
+        <w:rPr>
+          <w:rFonts w:ascii="Calibri" w:hAnsi="Calibri"/>
+        </w:rPr>
+        <w:t xml:space="preserve"> -</w:t>
+      </w:r>
+      <w:r>
+        <w:rPr>
+          <w:rFonts w:ascii="Calibri" w:hAnsi="Calibri"/>
+          <w:color w:val="339966"/>
+        </w:rPr>
+        <w:t xml:space="preserve"> Optional</w:t>
+      </w:r>
+      <w:bookmarkEnd w:id="50"/>
+    </w:p>
+    <w:p>
+      <w:pPr>
+        <w:pStyle w:val="template"/>
+        <w:jc w:val="left"/>
+        <w:rPr>
+          <w:rFonts w:ascii="Calibri" w:hAnsi="Calibri"/>
+        </w:rPr>
+      </w:pPr>
+      <w:r>
+        <w:rPr>
+          <w:rFonts w:ascii="Calibri" w:hAnsi="Calibri"/>
+        </w:rPr>
+        <w:t>&lt;This template illustrates organizing the functional requirements for the product by system features, the major services provided by the product. You may prefer to organize this section by use case, mode of operation, user class, object class, functional hierarchy, or combinations of these, whatever makes the most logical sense for your product</w:t>
+      </w:r>
+      <w:proofErr w:type="gramStart"/>
+      <w:r>
+        <w:rPr>
+          <w:rFonts w:ascii="Calibri" w:hAnsi="Calibri"/>
+        </w:rPr>
+        <w:t>.&gt;</w:t>
+      </w:r>
+      <w:proofErr w:type="gramEnd"/>
+      <w:r>
+        <w:rPr>
+          <w:rFonts w:ascii="Calibri" w:hAnsi="Calibri"/>
+        </w:rPr>
+        <w:br/>
+      </w:r>
+      <w:r>
+        <w:rPr>
+          <w:rFonts w:ascii="Calibri" w:hAnsi="Calibri"/>
+        </w:rPr>
+        <w:br/>
+      </w:r>
+    </w:p>
     <w:p>
       <w:pPr>
         <w:pStyle w:val="Heading2"/>
         <w:jc w:val="left"/>
         <w:rPr>
           <w:rFonts w:ascii="Calibri" w:hAnsi="Calibri"/>
-          <w:color w:val="339966"/>
-        </w:rPr>
-      </w:pPr>
-      <w:bookmarkStart w:id="42" w:name="_Toc283994075"/>
-      <w:r>
-        <w:rPr>
-          <w:rFonts w:ascii="Calibri" w:hAnsi="Calibri"/>
-        </w:rPr>
-        <w:t>User Interfaces -</w:t>
-      </w:r>
-      <w:r>
-        <w:rPr>
-          <w:rFonts w:ascii="Calibri" w:hAnsi="Calibri"/>
-          <w:color w:val="339966"/>
-        </w:rPr>
-        <w:t xml:space="preserve"> Optional</w:t>
-      </w:r>
-      <w:bookmarkEnd w:id="42"/>
+        </w:rPr>
+      </w:pPr>
+      <w:bookmarkStart w:id="51" w:name="_Toc439994688"/>
+      <w:bookmarkStart w:id="52" w:name="_Toc283994080"/>
+      <w:r>
+        <w:rPr>
+          <w:rFonts w:ascii="Calibri" w:hAnsi="Calibri"/>
+        </w:rPr>
+        <w:t>System Feature 1</w:t>
+      </w:r>
+      <w:bookmarkEnd w:id="51"/>
+      <w:bookmarkEnd w:id="52"/>
     </w:p>
     <w:p>
       <w:pPr>
@@ -5358,420 +6369,22 @@
         <w:jc w:val="left"/>
         <w:rPr>
           <w:rFonts w:ascii="Calibri" w:hAnsi="Calibri"/>
-          <w:i w:val="0"/>
-          <w:color w:val="FF0000"/>
-        </w:rPr>
-      </w:pPr>
-      <w:r>
-        <w:rPr>
-          <w:rFonts w:ascii="Calibri" w:hAnsi="Calibri"/>
-        </w:rPr>
-        <w:t>&lt;Describe the logical characteristics of each interface between the software product and the users. This may include sample screen images, any GUI standards or product family style guides that are to be followed, screen layout constraints, standard buttons and functions (e.g., help) that will appear on every screen, keyboard shortcuts, error message display standards, and so on. Define the software components for which a user interface is needed. Details of the user interface design should be documented in a separate user interface specification.&gt;</w:t>
-      </w:r>
-      <w:r>
-        <w:rPr>
-          <w:rFonts w:ascii="Calibri" w:hAnsi="Calibri"/>
-        </w:rPr>
-        <w:br/>
-      </w:r>
-    </w:p>
-    <w:p>
-      <w:pPr>
-        <w:pStyle w:val="template"/>
-        <w:jc w:val="left"/>
-        <w:rPr>
-          <w:rFonts w:ascii="Calibri" w:hAnsi="Calibri"/>
-          <w:i w:val="0"/>
-          <w:color w:val="FF0000"/>
-        </w:rPr>
-      </w:pPr>
-    </w:p>
-    <w:p>
-      <w:r>
-        <w:t>The SrS will contain a web</w:t>
-      </w:r>
-      <w:r>
-        <w:t>-</w:t>
-      </w:r>
-      <w:r>
-        <w:t>based portal that allows users to browse publically available user stories, login to see their own created user stories and stories shared by others and alter and create their own user stories.</w:t>
-      </w:r>
-    </w:p>
-    <w:p/>
-    <w:p>
-      <w:r>
-        <w:t xml:space="preserve">The workspace for information about climate resilient is a scenario, which is </w:t>
-      </w:r>
-      <w:r>
-        <w:t>spatial-grid</w:t>
-      </w:r>
-      <w:r>
-        <w:t xml:space="preserve"> report or grid within which are embedded data elements, in the form of tables, graphs, maps and text boxes.  The data within these elements are source</w:t>
-      </w:r>
-      <w:r>
-        <w:t>d</w:t>
-      </w:r>
-      <w:r>
-        <w:t xml:space="preserve"> from datasets </w:t>
-      </w:r>
-      <w:r>
-        <w:t xml:space="preserve">that are the ingestion </w:t>
-      </w:r>
-      <w:r>
-        <w:t xml:space="preserve">of external data and model results.  </w:t>
-      </w:r>
-    </w:p>
-    <w:p/>
-    <w:p>
-      <w:r>
-        <w:t>A scenario</w:t>
-      </w:r>
-      <w:r>
-        <w:t xml:space="preserve"> can be shared with </w:t>
-      </w:r>
-      <w:r>
-        <w:t>other authorized users, and be made public when it is  converted into a user story</w:t>
-      </w:r>
-      <w:r>
-        <w:t xml:space="preserve">, which is summary report </w:t>
-      </w:r>
-      <w:r>
-        <w:t xml:space="preserve">that </w:t>
-      </w:r>
-      <w:r>
-        <w:t>can be publically accessed and be ingested by RDA, etc.</w:t>
-      </w:r>
-    </w:p>
-    <w:p/>
-    <w:p>
-      <w:r>
-        <w:t>There will be an admin interface that allows authorized users to create, retrieve, update and delete elements within the system, as well as perform general maintenance of the site.</w:t>
-      </w:r>
-    </w:p>
-    <w:p/>
-    <w:p>
-      <w:pPr>
-        <w:pStyle w:val="Heading2"/>
-        <w:jc w:val="left"/>
-        <w:rPr>
-          <w:rFonts w:ascii="Calibri" w:hAnsi="Calibri"/>
-          <w:color w:val="FF00FF"/>
-        </w:rPr>
-      </w:pPr>
-      <w:bookmarkStart w:id="43" w:name="_Toc439994684"/>
-      <w:bookmarkStart w:id="44" w:name="_Toc283994076"/>
-      <w:r>
-        <w:rPr>
-          <w:rFonts w:ascii="Calibri" w:hAnsi="Calibri"/>
-        </w:rPr>
-        <w:t>Hardware Interfaces</w:t>
-      </w:r>
-      <w:bookmarkEnd w:id="43"/>
-      <w:r>
-        <w:rPr>
-          <w:rFonts w:ascii="Calibri" w:hAnsi="Calibri"/>
-        </w:rPr>
-        <w:t xml:space="preserve"> -</w:t>
-      </w:r>
-      <w:r>
-        <w:rPr>
-          <w:rFonts w:ascii="Calibri" w:hAnsi="Calibri"/>
-          <w:color w:val="FF00FF"/>
-        </w:rPr>
-        <w:t xml:space="preserve"> Recommended</w:t>
-      </w:r>
-      <w:bookmarkEnd w:id="44"/>
-    </w:p>
-    <w:p>
-      <w:pPr>
-        <w:pStyle w:val="template"/>
-        <w:jc w:val="left"/>
-        <w:rPr>
-          <w:rFonts w:ascii="Calibri" w:hAnsi="Calibri"/>
-        </w:rPr>
-      </w:pPr>
-      <w:r>
-        <w:rPr>
-          <w:rFonts w:ascii="Calibri" w:hAnsi="Calibri"/>
-        </w:rPr>
-        <w:t>&lt;Describe the logical and physical characteristics of each interface between the software product and the hardware components of the system. This may include the supported device types, the nature of the data and control interactions between the software and the hardware, and communication protocols to be used.&gt;</w:t>
-      </w:r>
-      <w:r>
-        <w:rPr>
-          <w:rFonts w:ascii="Calibri" w:hAnsi="Calibri"/>
-        </w:rPr>
-        <w:br/>
-      </w:r>
-    </w:p>
-    <w:p>
-      <w:r>
-        <w:t>There are no additional hardware</w:t>
-      </w:r>
-      <w:r>
-        <w:t xml:space="preserve"> requirements beyond the basic L</w:t>
-      </w:r>
-      <w:r>
-        <w:t>inux software infrastructure as realized in hardware, and internet-based connection protocols.</w:t>
-      </w:r>
-    </w:p>
-    <w:p>
-      <w:pPr>
-        <w:pStyle w:val="Heading2"/>
-        <w:jc w:val="left"/>
-        <w:rPr>
-          <w:rFonts w:ascii="Calibri" w:hAnsi="Calibri"/>
-          <w:color w:val="FF0000"/>
-        </w:rPr>
-      </w:pPr>
-      <w:bookmarkStart w:id="45" w:name="_Toc439994685"/>
-      <w:bookmarkStart w:id="46" w:name="_Toc283994077"/>
-      <w:r>
-        <w:rPr>
-          <w:rFonts w:ascii="Calibri" w:hAnsi="Calibri"/>
-        </w:rPr>
-        <w:t>Software Interfaces</w:t>
-      </w:r>
-      <w:bookmarkEnd w:id="45"/>
-      <w:r>
-        <w:rPr>
-          <w:rFonts w:ascii="Calibri" w:hAnsi="Calibri"/>
-        </w:rPr>
-        <w:t xml:space="preserve"> -</w:t>
-      </w:r>
-      <w:r>
-        <w:rPr>
-          <w:rFonts w:ascii="Calibri" w:hAnsi="Calibri"/>
-          <w:color w:val="FF0000"/>
-        </w:rPr>
-        <w:t xml:space="preserve"> </w:t>
-      </w:r>
-      <w:r>
-        <w:rPr>
-          <w:rFonts w:ascii="Calibri" w:hAnsi="Calibri"/>
-          <w:color w:val="FF00FF"/>
-        </w:rPr>
-        <w:t>Recommended</w:t>
-      </w:r>
-      <w:bookmarkEnd w:id="46"/>
-    </w:p>
-    <w:p>
-      <w:pPr>
-        <w:pStyle w:val="template"/>
-        <w:jc w:val="left"/>
-        <w:rPr>
-          <w:rFonts w:ascii="Calibri" w:hAnsi="Calibri"/>
-        </w:rPr>
-      </w:pPr>
-      <w:r>
-        <w:rPr>
-          <w:rFonts w:ascii="Calibri" w:hAnsi="Calibri"/>
-        </w:rPr>
-        <w:t>&lt;Describe the connections between this product and other specific software components (name and version), including databases, operating systems, tools, libraries, and integrated commercial components. Identify the data items or messages coming into the system and going out and describe the purpose of each. Describe the services needed and the nature of communications. Refer to documents that describe detailed application programming interface protocols. Identify data that will be shared across software components. If the data sharing mechanism must be implemented in a specific way (for example, use of a global data area in a multitasking operating system), specify this as an implementation constraint.&gt;</w:t>
-      </w:r>
-      <w:r>
-        <w:rPr>
-          <w:rFonts w:ascii="Calibri" w:hAnsi="Calibri"/>
-        </w:rPr>
-        <w:br/>
-      </w:r>
-    </w:p>
-    <w:p>
-      <w:r>
-        <w:t>The SrS system will include a database for holding metadata and a bulk storage system (e.g., fi</w:t>
-      </w:r>
-      <w:r>
-        <w:t>le system) for holding datasets and access to these stores by user interfaces and connectors will be mediated through a data management framework.</w:t>
-      </w:r>
-    </w:p>
-    <w:p/>
-    <w:p>
-      <w:pPr>
-        <w:pStyle w:val="Heading2"/>
-        <w:jc w:val="left"/>
-        <w:rPr>
-          <w:rFonts w:ascii="Calibri" w:hAnsi="Calibri"/>
-          <w:color w:val="339966"/>
-        </w:rPr>
-      </w:pPr>
-      <w:bookmarkStart w:id="47" w:name="_Toc439994686"/>
-      <w:bookmarkStart w:id="48" w:name="_Toc283994078"/>
-      <w:r>
-        <w:rPr>
-          <w:rFonts w:ascii="Calibri" w:hAnsi="Calibri"/>
-        </w:rPr>
-        <w:t>Communications Interfaces</w:t>
-      </w:r>
-      <w:bookmarkEnd w:id="47"/>
-      <w:r>
-        <w:rPr>
-          <w:rFonts w:ascii="Calibri" w:hAnsi="Calibri"/>
-        </w:rPr>
-        <w:t xml:space="preserve"> -</w:t>
-      </w:r>
-      <w:r>
-        <w:rPr>
-          <w:rFonts w:ascii="Calibri" w:hAnsi="Calibri"/>
-          <w:color w:val="339966"/>
-        </w:rPr>
-        <w:t xml:space="preserve"> Optional</w:t>
-      </w:r>
-      <w:bookmarkEnd w:id="48"/>
-    </w:p>
-    <w:p>
-      <w:pPr>
-        <w:pStyle w:val="template"/>
-        <w:jc w:val="left"/>
-        <w:rPr>
-          <w:rFonts w:ascii="Calibri" w:hAnsi="Calibri"/>
-        </w:rPr>
-      </w:pPr>
-      <w:r>
-        <w:rPr>
-          <w:rFonts w:ascii="Calibri" w:hAnsi="Calibri"/>
-        </w:rPr>
-        <w:t>&lt;Describe the requirements associated with any communications functions required by this product, including e-mail, web browser, network server communications protocols, electronic forms, and so on. Define any pertinent message formatting. Identify any communication standards that will be used, such as FTP or HTTP. Specify any communication security or encryption issues, data transfer rates, and synchronization mechanisms.&gt;</w:t>
-      </w:r>
-      <w:r>
-        <w:rPr>
-          <w:rFonts w:ascii="Calibri" w:hAnsi="Calibri"/>
-        </w:rPr>
-        <w:br/>
-      </w:r>
-    </w:p>
-    <w:p>
-      <w:r>
-        <w:t xml:space="preserve">Preferred communication </w:t>
-      </w:r>
-      <w:r>
-        <w:t xml:space="preserve">protocols to dataset providers </w:t>
-      </w:r>
-      <w:r>
-        <w:t xml:space="preserve">will be using HTTP in most cases, either directly through </w:t>
-      </w:r>
-      <w:r>
-        <w:t>request-re</w:t>
-      </w:r>
-      <w:r>
-        <w:t>s</w:t>
-      </w:r>
-      <w:r>
-        <w:t xml:space="preserve">ponse </w:t>
-      </w:r>
-      <w:r>
-        <w:t xml:space="preserve">REST-style web interfaces, or through </w:t>
-      </w:r>
-      <w:r>
-        <w:t>web scraping</w:t>
-      </w:r>
-      <w:r>
-        <w:t xml:space="preserve"> if needed.   In some cases, more specialized connectors may be offered by data providers (such as SOAP web services, MySQL connectors etc.), and these will be implemented as required.</w:t>
-      </w:r>
-      <w:r>
-        <w:br/>
-      </w:r>
-    </w:p>
-    <w:p>
-      <w:pPr>
-        <w:pStyle w:val="template"/>
-        <w:jc w:val="left"/>
-        <w:rPr>
-          <w:rFonts w:ascii="Calibri" w:hAnsi="Calibri"/>
-        </w:rPr>
-      </w:pPr>
-    </w:p>
-    <w:p>
-      <w:pPr>
-        <w:pStyle w:val="Heading1"/>
-        <w:jc w:val="left"/>
-        <w:rPr>
-          <w:rFonts w:ascii="Calibri" w:hAnsi="Calibri"/>
-          <w:color w:val="339966"/>
-        </w:rPr>
-      </w:pPr>
-      <w:bookmarkStart w:id="49" w:name="_Toc439994687"/>
-      <w:bookmarkStart w:id="50" w:name="_Toc283994079"/>
-      <w:r>
-        <w:rPr>
-          <w:rFonts w:ascii="Calibri" w:hAnsi="Calibri"/>
-        </w:rPr>
-        <w:t>System Features</w:t>
-      </w:r>
-      <w:bookmarkEnd w:id="49"/>
-      <w:r>
-        <w:rPr>
-          <w:rFonts w:ascii="Calibri" w:hAnsi="Calibri"/>
-        </w:rPr>
-        <w:t xml:space="preserve"> -</w:t>
-      </w:r>
-      <w:r>
-        <w:rPr>
-          <w:rFonts w:ascii="Calibri" w:hAnsi="Calibri"/>
-          <w:color w:val="339966"/>
-        </w:rPr>
-        <w:t xml:space="preserve"> Optional</w:t>
-      </w:r>
-      <w:bookmarkEnd w:id="50"/>
-    </w:p>
-    <w:p>
-      <w:pPr>
-        <w:pStyle w:val="template"/>
-        <w:jc w:val="left"/>
-        <w:rPr>
-          <w:rFonts w:ascii="Calibri" w:hAnsi="Calibri"/>
-        </w:rPr>
-      </w:pPr>
-      <w:r>
-        <w:rPr>
-          <w:rFonts w:ascii="Calibri" w:hAnsi="Calibri"/>
-        </w:rPr>
-        <w:t>&lt;This template illustrates organizing the functional requirements for the product by system features, the major services provided by the product. You may prefer to organize this section by use case, mode of operation, user class, object class, functional hierarchy, or combinations of these, whatever makes the most logical sense for your product.&gt;</w:t>
-      </w:r>
-      <w:r>
-        <w:rPr>
-          <w:rFonts w:ascii="Calibri" w:hAnsi="Calibri"/>
-        </w:rPr>
-        <w:br/>
-      </w:r>
-      <w:r>
-        <w:rPr>
-          <w:rFonts w:ascii="Calibri" w:hAnsi="Calibri"/>
-        </w:rPr>
-        <w:br/>
-      </w:r>
-    </w:p>
-    <w:p>
-      <w:pPr>
-        <w:pStyle w:val="Heading2"/>
-        <w:jc w:val="left"/>
-        <w:rPr>
-          <w:rFonts w:ascii="Calibri" w:hAnsi="Calibri"/>
-        </w:rPr>
-      </w:pPr>
-      <w:bookmarkStart w:id="51" w:name="_Toc439994688"/>
-      <w:bookmarkStart w:id="52" w:name="_Toc283994080"/>
-      <w:r>
-        <w:rPr>
-          <w:rFonts w:ascii="Calibri" w:hAnsi="Calibri"/>
-        </w:rPr>
-        <w:t>System Feature 1</w:t>
-      </w:r>
-      <w:bookmarkEnd w:id="51"/>
-      <w:bookmarkEnd w:id="52"/>
-    </w:p>
-    <w:p>
-      <w:pPr>
-        <w:pStyle w:val="template"/>
-        <w:jc w:val="left"/>
-        <w:rPr>
-          <w:rFonts w:ascii="Calibri" w:hAnsi="Calibri"/>
-        </w:rPr>
-      </w:pPr>
-      <w:r>
-        <w:rPr>
-          <w:rFonts w:ascii="Calibri" w:hAnsi="Calibri"/>
-        </w:rPr>
-        <w:t>&lt;Don’t really say “System Feature 1.” State the feature name in just a few words.&gt;</w:t>
-      </w:r>
+        </w:rPr>
+      </w:pPr>
+      <w:r>
+        <w:rPr>
+          <w:rFonts w:ascii="Calibri" w:hAnsi="Calibri"/>
+        </w:rPr>
+        <w:t>&lt;Don’t really say “System Feature 1.” State the feature name in just a few words</w:t>
+      </w:r>
+      <w:proofErr w:type="gramStart"/>
+      <w:r>
+        <w:rPr>
+          <w:rFonts w:ascii="Calibri" w:hAnsi="Calibri"/>
+        </w:rPr>
+        <w:t>.&gt;</w:t>
+      </w:r>
+      <w:proofErr w:type="gramEnd"/>
     </w:p>
     <w:p>
       <w:pPr>
@@ -5812,8 +6425,16 @@
         <w:rPr>
           <w:rFonts w:ascii="Calibri" w:hAnsi="Calibri"/>
         </w:rPr>
-        <w:t>&lt;Provide a short description of the feature and indicate whether it is of High, Medium, or Low priority. You could also include specific priority component ratings, such as benefit, penalty, cost, and risk (each rated on a relative scale from a low of 1 to a high of 9).&gt;</w:t>
-      </w:r>
+        <w:t>&lt;Provide a short description of the feature and indicate whether it is of High, Medium, or Low priority. You could also include specific priority component ratings, such as benefit, penalty, cost, and risk (each rated on a relative scale from a low of 1 to a high of 9)</w:t>
+      </w:r>
+      <w:proofErr w:type="gramStart"/>
+      <w:r>
+        <w:rPr>
+          <w:rFonts w:ascii="Calibri" w:hAnsi="Calibri"/>
+        </w:rPr>
+        <w:t>.&gt;</w:t>
+      </w:r>
+      <w:proofErr w:type="gramEnd"/>
       <w:r>
         <w:rPr>
           <w:rFonts w:ascii="Calibri" w:hAnsi="Calibri"/>
@@ -5860,8 +6481,16 @@
         <w:rPr>
           <w:rFonts w:ascii="Calibri" w:hAnsi="Calibri"/>
         </w:rPr>
-        <w:t>&lt;List the sequences of user actions and system responses that stimulate the behavior defined for this feature. These will correspond to the dialog elements associated with use cases.&gt;</w:t>
-      </w:r>
+        <w:t>&lt;List the sequences of user actions and system responses that stimulate the behavior defined for this feature. These will correspond to the dialog elements associated with use cases</w:t>
+      </w:r>
+      <w:proofErr w:type="gramStart"/>
+      <w:r>
+        <w:rPr>
+          <w:rFonts w:ascii="Calibri" w:hAnsi="Calibri"/>
+        </w:rPr>
+        <w:t>.&gt;</w:t>
+      </w:r>
+      <w:proofErr w:type="gramEnd"/>
       <w:r>
         <w:rPr>
           <w:rFonts w:ascii="Calibri" w:hAnsi="Calibri"/>
@@ -5908,8 +6537,16 @@
         <w:rPr>
           <w:rFonts w:ascii="Calibri" w:hAnsi="Calibri"/>
         </w:rPr>
-        <w:t>&lt;Itemize the detailed functional requirements associated with this feature. These are the software capabilities that must be present in order for the user to carry out the services provided by the feature, or to execute the use case. Include how the product should respond to anticipated error conditions or invalid inputs. Requirements should be concise, complete, unambiguous, verifiable, and necessary. Use “TBD” as a placeholder to indicate when necessary information is not yet available.&gt;</w:t>
-      </w:r>
+        <w:t>&lt;Itemize the detailed functional requirements associated with this feature. These are the software capabilities that must be present in order for the user to carry out the services provided by the feature, or to execute the use case. Include how the product should respond to anticipated error conditions or invalid inputs. Requirements should be concise, complete, unambiguous, verifiable, and necessary. Use “TBD” as a placeholder to indicate when necessary information is not yet available</w:t>
+      </w:r>
+      <w:proofErr w:type="gramStart"/>
+      <w:r>
+        <w:rPr>
+          <w:rFonts w:ascii="Calibri" w:hAnsi="Calibri"/>
+        </w:rPr>
+        <w:t>.&gt;</w:t>
+      </w:r>
+      <w:proofErr w:type="gramEnd"/>
       <w:r>
         <w:rPr>
           <w:rFonts w:ascii="Calibri" w:hAnsi="Calibri"/>
@@ -5948,8 +6585,16 @@
         <w:rPr>
           <w:rFonts w:ascii="Calibri" w:hAnsi="Calibri"/>
         </w:rPr>
-        <w:t>&lt;Each requirement should be uniquely identified with a sequence number or a meaningful tag of some kind.&gt;</w:t>
-      </w:r>
+        <w:t>&lt;Each requirement should be uniquely identified with a sequence number or a meaningful tag of some kind</w:t>
+      </w:r>
+      <w:proofErr w:type="gramStart"/>
+      <w:r>
+        <w:rPr>
+          <w:rFonts w:ascii="Calibri" w:hAnsi="Calibri"/>
+        </w:rPr>
+        <w:t>.&gt;</w:t>
+      </w:r>
+      <w:proofErr w:type="gramEnd"/>
     </w:p>
     <w:p>
       <w:pPr>
@@ -6106,8 +6751,16 @@
         <w:rPr>
           <w:rFonts w:ascii="Calibri" w:hAnsi="Calibri"/>
         </w:rPr>
-        <w:t>&lt;If there are performance requirements for the product under various circumstances, state them here and explain their rationale, to help the developers understand the intent and make suitable design choices. Specify the timing relationships for real time systems. Make such requirements as specific as possible. You may need to state performance requirements for individual functional requirements or features.&gt;</w:t>
-      </w:r>
+        <w:t>&lt;If there are performance requirements for the product under various circumstances, state them here and explain their rationale, to help the developers understand the intent and make suitable design choices. Specify the timing relationships for real time systems. Make such requirements as specific as possible. You may need to state performance requirements for individual functional requirements or features</w:t>
+      </w:r>
+      <w:proofErr w:type="gramStart"/>
+      <w:r>
+        <w:rPr>
+          <w:rFonts w:ascii="Calibri" w:hAnsi="Calibri"/>
+        </w:rPr>
+        <w:t>.&gt;</w:t>
+      </w:r>
+      <w:proofErr w:type="gramEnd"/>
       <w:r>
         <w:rPr>
           <w:rFonts w:ascii="Calibri" w:hAnsi="Calibri"/>
@@ -6126,13 +6779,21 @@
     </w:p>
     <w:p>
       <w:r>
-        <w:t xml:space="preserve">The performance of the software using assessed feedback on by users.    It is thought that metrics will be </w:t>
+        <w:t xml:space="preserve">The performance of the software using assessed feedback on by users.    It is thought that </w:t>
+      </w:r>
+      <w:proofErr w:type="gramStart"/>
+      <w:r>
+        <w:t xml:space="preserve">metrics will be </w:t>
       </w:r>
       <w:r>
         <w:t>determined</w:t>
       </w:r>
       <w:r>
-        <w:t xml:space="preserve"> by users during the course of the project.</w:t>
+        <w:t xml:space="preserve"> by users</w:t>
+      </w:r>
+      <w:proofErr w:type="gramEnd"/>
+      <w:r>
+        <w:t xml:space="preserve"> during the course of the project.</w:t>
       </w:r>
     </w:p>
     <w:p>
@@ -6185,8 +6846,70 @@
         <w:rPr>
           <w:rFonts w:ascii="Calibri" w:hAnsi="Calibri"/>
         </w:rPr>
-        <w:t>&lt;Specify those requirements that are concerned with possible loss, damage, or harm that could result from the use of the product. Define any safeguards or actions that must be taken, as well as actions that must be prevented. Refer to any external policies or regulations that state safety issues that affect the product’s design or use. Define any safety certifications that must be satisfied.&gt;</w:t>
-      </w:r>
+        <w:t>&lt;Specify those requirements that are concerned with possible loss, damage, or harm that could result from the use of the product. Define any safeguards or actions that must be taken, as well as actions that must be prevented. Refer to any external policies or regulations that state safety issues that affect the product’s design or use. Define any safety certifications that must be satisfied</w:t>
+      </w:r>
+      <w:proofErr w:type="gramStart"/>
+      <w:r>
+        <w:rPr>
+          <w:rFonts w:ascii="Calibri" w:hAnsi="Calibri"/>
+        </w:rPr>
+        <w:t>.&gt;</w:t>
+      </w:r>
+      <w:proofErr w:type="gramEnd"/>
+    </w:p>
+    <w:p>
+      <w:pPr>
+        <w:jc w:val="left"/>
+        <w:rPr>
+          <w:color w:val="FF0000"/>
+        </w:rPr>
+      </w:pPr>
+      <w:r>
+        <w:rPr>
+          <w:color w:val="FF0000"/>
+        </w:rPr>
+        <w:br/>
+      </w:r>
+    </w:p>
+    <w:p>
+      <w:pPr>
+        <w:pStyle w:val="Heading2"/>
+        <w:jc w:val="left"/>
+        <w:rPr>
+          <w:rFonts w:ascii="Calibri" w:hAnsi="Calibri"/>
+          <w:color w:val="FF0000"/>
+        </w:rPr>
+      </w:pPr>
+      <w:bookmarkStart w:id="60" w:name="_Toc439994692"/>
+      <w:bookmarkStart w:id="61" w:name="_Toc283994085"/>
+      <w:r>
+        <w:rPr>
+          <w:rFonts w:ascii="Calibri" w:hAnsi="Calibri"/>
+        </w:rPr>
+        <w:t>Security Requirements</w:t>
+      </w:r>
+      <w:bookmarkEnd w:id="60"/>
+      <w:r>
+        <w:rPr>
+          <w:rFonts w:ascii="Calibri" w:hAnsi="Calibri"/>
+        </w:rPr>
+        <w:t xml:space="preserve"> -</w:t>
+      </w:r>
+      <w:r>
+        <w:rPr>
+          <w:rFonts w:ascii="Calibri" w:hAnsi="Calibri"/>
+          <w:color w:val="FF0000"/>
+        </w:rPr>
+        <w:t xml:space="preserve"> </w:t>
+      </w:r>
+      <w:r>
+        <w:rPr>
+          <w:rFonts w:ascii="Calibri" w:hAnsi="Calibri"/>
+          <w:color w:val="FF00FF"/>
+        </w:rPr>
+        <w:t>Recommended</w:t>
+      </w:r>
+      <w:bookmarkEnd w:id="61"/>
     </w:p>
     <w:p>
       <w:pPr>
@@ -6196,29 +6919,65 @@
           <w:rFonts w:ascii="Calibri" w:hAnsi="Calibri"/>
         </w:rPr>
       </w:pPr>
-    </w:p>
-    <w:p>
-      <w:pPr>
-        <w:jc w:val="left"/>
-        <w:rPr>
-          <w:color w:val="FF0000"/>
-        </w:rPr>
-      </w:pPr>
-      <w:r>
-        <w:rPr>
-          <w:color w:val="FF0000"/>
-        </w:rPr>
-        <w:t>Are there any appropriate certification standards we need to look into?</w:t>
-      </w:r>
-      <w:bookmarkStart w:id="60" w:name="_GoBack"/>
-      <w:bookmarkEnd w:id="60"/>
-      <w:r>
-        <w:rPr>
-          <w:color w:val="FF0000"/>
+      <w:r>
+        <w:rPr>
+          <w:rFonts w:ascii="Calibri" w:hAnsi="Calibri"/>
+        </w:rPr>
+        <w:t>&lt;Specify any requirements regarding security or privacy issues surrounding use of the product or protection of the data used or created</w:t>
+      </w:r>
+      <w:bookmarkStart w:id="62" w:name="_GoBack"/>
+      <w:bookmarkEnd w:id="62"/>
+      <w:r>
+        <w:rPr>
+          <w:rFonts w:ascii="Calibri" w:hAnsi="Calibri"/>
+        </w:rPr>
+        <w:t xml:space="preserve"> by the product. Define any user identity authentication requirements. Refer to any external policies or regulations containing security issues that affect the product. Define any security or privacy certifications that must be satisfied</w:t>
+      </w:r>
+      <w:proofErr w:type="gramStart"/>
+      <w:r>
+        <w:rPr>
+          <w:rFonts w:ascii="Calibri" w:hAnsi="Calibri"/>
+        </w:rPr>
+        <w:t>.&gt;</w:t>
+      </w:r>
+      <w:proofErr w:type="gramEnd"/>
+      <w:r>
+        <w:rPr>
+          <w:rFonts w:ascii="Calibri" w:hAnsi="Calibri"/>
         </w:rPr>
         <w:br/>
       </w:r>
     </w:p>
+    <w:p>
+      <w:r>
+        <w:rPr>
+          <w:rFonts w:ascii="Calibri" w:hAnsi="Calibri"/>
+        </w:rPr>
+        <w:br/>
+      </w:r>
+      <w:r>
+        <w:t xml:space="preserve">Authentication </w:t>
+      </w:r>
+      <w:r>
+        <w:t xml:space="preserve">to the web application </w:t>
+      </w:r>
+      <w:r>
+        <w:t>will be done initially using internal user/password type authentication, though options will be left open to use other external authentication schemes in the future.</w:t>
+      </w:r>
+    </w:p>
+    <w:p/>
+    <w:p>
+      <w:r>
+        <w:t>Each connector will communicate with its provider using the appropriate authentication mechanisms.  Where possible all external communication will be encrypted using SSL.</w:t>
+      </w:r>
+    </w:p>
+    <w:p/>
+    <w:p>
+      <w:r>
+        <w:t>It is expected that no personal information will be kept about users beyond name and email address, unless the user opts to add additional information to their user profile.</w:t>
+      </w:r>
+    </w:p>
+    <w:p/>
     <w:p>
       <w:pPr>
         <w:pStyle w:val="Heading2"/>
@@ -6228,15 +6987,15 @@
           <w:color w:val="FF0000"/>
         </w:rPr>
       </w:pPr>
-      <w:bookmarkStart w:id="61" w:name="_Toc439994692"/>
-      <w:bookmarkStart w:id="62" w:name="_Toc283994085"/>
-      <w:r>
-        <w:rPr>
-          <w:rFonts w:ascii="Calibri" w:hAnsi="Calibri"/>
-        </w:rPr>
-        <w:t>Security Requirements</w:t>
-      </w:r>
-      <w:bookmarkEnd w:id="61"/>
+      <w:bookmarkStart w:id="63" w:name="_Toc439994693"/>
+      <w:bookmarkStart w:id="64" w:name="_Toc283994086"/>
+      <w:r>
+        <w:rPr>
+          <w:rFonts w:ascii="Calibri" w:hAnsi="Calibri"/>
+        </w:rPr>
+        <w:t>Software Quality Attributes</w:t>
+      </w:r>
+      <w:bookmarkEnd w:id="63"/>
       <w:r>
         <w:rPr>
           <w:rFonts w:ascii="Calibri" w:hAnsi="Calibri"/>
@@ -6248,16 +7007,9 @@
           <w:rFonts w:ascii="Calibri" w:hAnsi="Calibri"/>
           <w:color w:val="FF0000"/>
         </w:rPr>
-        <w:t xml:space="preserve"> </w:t>
-      </w:r>
-      <w:r>
-        <w:rPr>
-          <w:rFonts w:ascii="Calibri" w:hAnsi="Calibri"/>
-          <w:color w:val="FF00FF"/>
-        </w:rPr>
-        <w:t>Recommended</w:t>
-      </w:r>
-      <w:bookmarkEnd w:id="62"/>
+        <w:t xml:space="preserve"> Required</w:t>
+      </w:r>
+      <w:bookmarkEnd w:id="64"/>
     </w:p>
     <w:p>
       <w:pPr>
@@ -6271,77 +7023,150 @@
         <w:rPr>
           <w:rFonts w:ascii="Calibri" w:hAnsi="Calibri"/>
         </w:rPr>
-        <w:t>&lt;Specify any requirements regarding security or privacy issues surrounding use of the product or protection of the data used or created by the product. Define any user identity authentication requirements. Refer to any external policies or regulations containing security issues that affect the product. Define any security or privacy certifications that must be satisfied.&gt;</w:t>
-      </w:r>
-      <w:r>
-        <w:rPr>
-          <w:rFonts w:ascii="Calibri" w:hAnsi="Calibri"/>
-        </w:rPr>
+        <w:t>&lt;Specify any additional quality characteristics for the product that will be important to either the customers or the developers. Some to consider are: adaptability, availability, correctness, flexibility, interoperability, maintainability, portability, reliability, reusability, robustness, testability, and usability. Write these to be specific, quantitative, and verifiable when possible. At the least, clarify the relative preferences for various attributes, such as ease of use over ease of learning</w:t>
+      </w:r>
+      <w:proofErr w:type="gramStart"/>
+      <w:r>
+        <w:rPr>
+          <w:rFonts w:ascii="Calibri" w:hAnsi="Calibri"/>
+        </w:rPr>
+        <w:t>.&gt;</w:t>
+      </w:r>
+      <w:proofErr w:type="gramEnd"/>
+    </w:p>
+    <w:p>
+      <w:pPr>
+        <w:pStyle w:val="template"/>
+        <w:jc w:val="left"/>
+        <w:rPr>
+          <w:rFonts w:ascii="Calibri" w:hAnsi="Calibri"/>
+        </w:rPr>
+      </w:pPr>
+    </w:p>
+    <w:p>
+      <w:r>
         <w:br/>
       </w:r>
-    </w:p>
-    <w:p>
-      <w:r>
-        <w:rPr>
-          <w:rFonts w:ascii="Calibri" w:hAnsi="Calibri"/>
-        </w:rPr>
+      <w:r>
+        <w:t xml:space="preserve">In general, the major attributes </w:t>
+      </w:r>
+      <w:r>
+        <w:t xml:space="preserve">of software quality </w:t>
+      </w:r>
+      <w:r>
+        <w:t>are availability, efficiency, flexibility, integrity, interoperability, maintainability, portability, reliability, reusability, robustness, safety, testability and usability.</w:t>
+      </w:r>
+      <w:r>
+        <w:t xml:space="preserve"> Since, the software is under development phase not all the attributes are addressed in this document. However, some of the major attributes are addressed as follows. </w:t>
+      </w:r>
+    </w:p>
+    <w:p/>
+    <w:p>
+      <w:r>
+        <w:t xml:space="preserve">The developed software will be installed in the designated data center managed by RMIT, which accounts for the availability and the efficiency of the built software. Since, RMIT have successfully deployed </w:t>
+      </w:r>
+      <w:r>
+        <w:t>and maintained complex software</w:t>
+      </w:r>
+      <w:r>
+        <w:t xml:space="preserve"> for their day-to-day operations. The access level availability of the deployed software for the researchers and public access will be as per the contract. </w:t>
+      </w:r>
+    </w:p>
+    <w:p/>
+    <w:p>
+      <w:r>
+        <w:t>The built softwa</w:t>
+      </w:r>
+      <w:r>
+        <w:t xml:space="preserve">re will use open source for all its </w:t>
+      </w:r>
+      <w:r>
+        <w:t xml:space="preserve">components, which provide researchers and developers not only to use our application but also can enhance its features to suit their requirement, this accounts for the </w:t>
+      </w:r>
+      <w:r>
+        <w:t>reusability</w:t>
+      </w:r>
+      <w:r>
+        <w:t xml:space="preserve"> and </w:t>
+      </w:r>
+      <w:r>
+        <w:t>interoperability</w:t>
+      </w:r>
+      <w:r>
+        <w:t xml:space="preserve"> of the application.</w:t>
+      </w:r>
+      <w:r>
+        <w:t xml:space="preserve"> </w:t>
+      </w:r>
+    </w:p>
+    <w:p/>
+    <w:p>
+      <w:r>
+        <w:t xml:space="preserve">The reliability of the system is achieved by performing various testing in the deployed system. </w:t>
+      </w:r>
+    </w:p>
+    <w:p/>
+    <w:p>
+      <w:r>
+        <w:t xml:space="preserve">The development team at </w:t>
+      </w:r>
+      <w:r>
+        <w:t xml:space="preserve">the </w:t>
+      </w:r>
+      <w:r>
+        <w:t>eResearch</w:t>
+      </w:r>
+      <w:r>
+        <w:t xml:space="preserve"> office</w:t>
+      </w:r>
+      <w:r>
+        <w:t>, RMIT have set up the test framework for undergoing unit testing during the development phase. Apart from this, a regression testing at the demo server as well as in the actual test will be done before the final deployment. Since the development team works closely with the users and the product owner, a set of user acceptance testing may also be done as part of the development.</w:t>
+      </w:r>
+    </w:p>
+    <w:p>
+      <w:r>
         <w:br/>
       </w:r>
-      <w:r>
-        <w:t xml:space="preserve">Authentication </w:t>
-      </w:r>
-      <w:r>
-        <w:t xml:space="preserve">to the web application </w:t>
-      </w:r>
-      <w:r>
-        <w:t>will be done initially using internal user/password type authentication, though options will be left open to use other external authentication schemes in the future.</w:t>
-      </w:r>
-    </w:p>
-    <w:p/>
-    <w:p>
-      <w:r>
-        <w:t>Each connector will communicate with its provider using the appropriate authentication mechanisms.  Where possible all external communication will be encrypted using SSL.</w:t>
-      </w:r>
-    </w:p>
-    <w:p/>
-    <w:p>
-      <w:r>
-        <w:t>It is expected that no personal information will be kept about users beyond name and email address, unless the user opts to add additional information to their user profile.</w:t>
-      </w:r>
-    </w:p>
-    <w:p/>
+    </w:p>
     <w:p>
       <w:pPr>
         <w:pStyle w:val="Heading2"/>
         <w:jc w:val="left"/>
         <w:rPr>
           <w:rFonts w:ascii="Calibri" w:hAnsi="Calibri"/>
-          <w:color w:val="FF0000"/>
-        </w:rPr>
-      </w:pPr>
-      <w:bookmarkStart w:id="63" w:name="_Toc439994693"/>
-      <w:bookmarkStart w:id="64" w:name="_Toc283994086"/>
-      <w:r>
-        <w:rPr>
-          <w:rFonts w:ascii="Calibri" w:hAnsi="Calibri"/>
-        </w:rPr>
-        <w:t>Software Quality Attributes</w:t>
-      </w:r>
-      <w:bookmarkEnd w:id="63"/>
-      <w:r>
-        <w:rPr>
-          <w:rFonts w:ascii="Calibri" w:hAnsi="Calibri"/>
-        </w:rPr>
-        <w:t xml:space="preserve"> -</w:t>
-      </w:r>
-      <w:r>
-        <w:rPr>
-          <w:rFonts w:ascii="Calibri" w:hAnsi="Calibri"/>
-          <w:color w:val="FF0000"/>
-        </w:rPr>
-        <w:t xml:space="preserve"> Required</w:t>
-      </w:r>
-      <w:bookmarkEnd w:id="64"/>
+          <w:color w:val="339966"/>
+        </w:rPr>
+      </w:pPr>
+      <w:bookmarkStart w:id="65" w:name="_Toc439994694"/>
+      <w:bookmarkStart w:id="66" w:name="_Toc283994087"/>
+      <w:r>
+        <w:rPr>
+          <w:rFonts w:ascii="Calibri" w:hAnsi="Calibri"/>
+        </w:rPr>
+        <w:t>Business Rules</w:t>
+      </w:r>
+      <w:bookmarkEnd w:id="65"/>
+      <w:r>
+        <w:rPr>
+          <w:rFonts w:ascii="Calibri" w:hAnsi="Calibri"/>
+        </w:rPr>
+        <w:t xml:space="preserve"> –</w:t>
+      </w:r>
+      <w:r>
+        <w:rPr>
+          <w:rFonts w:ascii="Calibri" w:hAnsi="Calibri"/>
+          <w:color w:val="339966"/>
+        </w:rPr>
+        <w:t xml:space="preserve"> Optional</w:t>
+      </w:r>
+      <w:bookmarkEnd w:id="66"/>
+      <w:r>
+        <w:rPr>
+          <w:rFonts w:ascii="Calibri" w:hAnsi="Calibri"/>
+          <w:color w:val="339966"/>
+        </w:rPr>
+        <w:t xml:space="preserve"> </w:t>
+      </w:r>
     </w:p>
     <w:p>
       <w:pPr>
@@ -6355,8 +7180,60 @@
         <w:rPr>
           <w:rFonts w:ascii="Calibri" w:hAnsi="Calibri"/>
         </w:rPr>
-        <w:t>&lt;Specify any additional quality characteristics for the product that will be important to either the customers or the developers. Some to consider are: adaptability, availability, correctness, flexibility, interoperability, maintainability, portability, reliability, reusability, robustness, testability, and usability. Write these to be specific, quantitative, and verifiable when possible. At the least, clarify the relative preferences for various attributes, such as ease of use over ease of learning.&gt;</w:t>
-      </w:r>
+        <w:t>&lt;List any operating principles about the product, such as which individuals or roles can perform which functions under specific circumstances. These are not functional requirements in themselves, but they may imply certain functional requirements to enforce the rules</w:t>
+      </w:r>
+      <w:proofErr w:type="gramStart"/>
+      <w:r>
+        <w:rPr>
+          <w:rFonts w:ascii="Calibri" w:hAnsi="Calibri"/>
+        </w:rPr>
+        <w:t>.&gt;</w:t>
+      </w:r>
+      <w:proofErr w:type="gramEnd"/>
+      <w:r>
+        <w:rPr>
+          <w:rFonts w:ascii="Calibri" w:hAnsi="Calibri"/>
+        </w:rPr>
+        <w:br/>
+      </w:r>
+      <w:r>
+        <w:rPr>
+          <w:rFonts w:ascii="Calibri" w:hAnsi="Calibri"/>
+        </w:rPr>
+        <w:br/>
+      </w:r>
+    </w:p>
+    <w:p>
+      <w:pPr>
+        <w:pStyle w:val="Heading1"/>
+        <w:jc w:val="left"/>
+        <w:rPr>
+          <w:rFonts w:ascii="Calibri" w:hAnsi="Calibri"/>
+        </w:rPr>
+      </w:pPr>
+      <w:bookmarkStart w:id="67" w:name="_Toc439994695"/>
+      <w:bookmarkStart w:id="68" w:name="_Toc283994088"/>
+      <w:r>
+        <w:rPr>
+          <w:rFonts w:ascii="Calibri" w:hAnsi="Calibri"/>
+        </w:rPr>
+        <w:t>Other Requirements</w:t>
+      </w:r>
+      <w:bookmarkEnd w:id="67"/>
+      <w:r>
+        <w:rPr>
+          <w:rFonts w:ascii="Calibri" w:hAnsi="Calibri"/>
+        </w:rPr>
+        <w:t xml:space="preserve"> - </w:t>
+      </w:r>
+      <w:r>
+        <w:rPr>
+          <w:rFonts w:ascii="Calibri" w:hAnsi="Calibri"/>
+          <w:color w:val="339966"/>
+        </w:rPr>
+        <w:t>Optional</w:t>
+      </w:r>
+      <w:bookmarkEnd w:id="68"/>
     </w:p>
     <w:p>
       <w:pPr>
@@ -6366,129 +7243,79 @@
           <w:rFonts w:ascii="Calibri" w:hAnsi="Calibri"/>
         </w:rPr>
       </w:pPr>
-    </w:p>
-    <w:p>
-      <w:r>
+      <w:r>
+        <w:rPr>
+          <w:rFonts w:ascii="Calibri" w:hAnsi="Calibri"/>
+        </w:rPr>
+        <w:t xml:space="preserve">&lt;Define any other requirements not covered elsewhere in the SRS. This might include database requirements, internationalization requirements, </w:t>
+      </w:r>
+      <w:proofErr w:type="gramStart"/>
+      <w:r>
+        <w:rPr>
+          <w:rFonts w:ascii="Calibri" w:hAnsi="Calibri"/>
+        </w:rPr>
+        <w:t>legal</w:t>
+      </w:r>
+      <w:proofErr w:type="gramEnd"/>
+      <w:r>
+        <w:rPr>
+          <w:rFonts w:ascii="Calibri" w:hAnsi="Calibri"/>
+        </w:rPr>
+        <w:t xml:space="preserve"> requirements, reuse objectives for the project, and so on. Add any new sections that are pertinent to the project</w:t>
+      </w:r>
+      <w:proofErr w:type="gramStart"/>
+      <w:r>
+        <w:rPr>
+          <w:rFonts w:ascii="Calibri" w:hAnsi="Calibri"/>
+        </w:rPr>
+        <w:t>.&gt;</w:t>
+      </w:r>
+      <w:proofErr w:type="gramEnd"/>
+      <w:r>
+        <w:rPr>
+          <w:rFonts w:ascii="Calibri" w:hAnsi="Calibri"/>
+        </w:rPr>
         <w:br/>
       </w:r>
       <w:r>
-        <w:t xml:space="preserve">In general, the major attributes </w:t>
-      </w:r>
-      <w:r>
-        <w:t xml:space="preserve">of software quality </w:t>
-      </w:r>
-      <w:r>
-        <w:t>are availability, efficiency, flexibility, integrity, interoperability, maintainability, portability, reliability, reusability, robustness, safety, testability and usability.</w:t>
-      </w:r>
-      <w:r>
-        <w:t xml:space="preserve"> Since, the software is under development phase not all the attributes are addressed in this document. However, some of the major attributes are addressed as follows. </w:t>
-      </w:r>
-    </w:p>
-    <w:p/>
-    <w:p>
-      <w:r>
-        <w:t xml:space="preserve">The developed software will be installed in the designated data center managed by RMIT, which accounts for the availability and the efficiency of the built software. Since, RMIT have successfully deployed </w:t>
-      </w:r>
-      <w:r>
-        <w:t>and maintained complex software</w:t>
-      </w:r>
-      <w:r>
-        <w:t xml:space="preserve"> for their day-to-day operations. The access level availability of the deployed software for the researchers and public access will be as per the contract. </w:t>
-      </w:r>
-    </w:p>
-    <w:p/>
-    <w:p>
-      <w:r>
-        <w:t>The built softwa</w:t>
-      </w:r>
-      <w:r>
-        <w:t xml:space="preserve">re will use open source for all its </w:t>
-      </w:r>
-      <w:r>
-        <w:t xml:space="preserve">components, which provide researchers and developers not only to use our application but also can enhance its features to suit their requirement, this accounts for the </w:t>
-      </w:r>
-      <w:r>
-        <w:t>reusability</w:t>
-      </w:r>
-      <w:r>
-        <w:t xml:space="preserve"> and </w:t>
-      </w:r>
-      <w:r>
-        <w:t>interoperability</w:t>
-      </w:r>
-      <w:r>
-        <w:t xml:space="preserve"> of the application.</w:t>
-      </w:r>
-      <w:r>
-        <w:t xml:space="preserve"> </w:t>
-      </w:r>
-    </w:p>
-    <w:p/>
-    <w:p>
-      <w:r>
-        <w:t xml:space="preserve">The reliability of the system is achieved by performing various testing in the deployed system. </w:t>
-      </w:r>
-    </w:p>
-    <w:p/>
-    <w:p>
-      <w:r>
-        <w:t xml:space="preserve">The development team at </w:t>
-      </w:r>
-      <w:r>
-        <w:t xml:space="preserve">the </w:t>
-      </w:r>
-      <w:r>
-        <w:t>eResearch</w:t>
-      </w:r>
-      <w:r>
-        <w:t xml:space="preserve"> office</w:t>
-      </w:r>
-      <w:r>
-        <w:t>, RMIT have set up the test framework for undergoing unit testing during the development phase. Apart from this, a regression testing at the demo server as well as in the actual test will be done before the final deployment. Since the development team works closely with the users and the product owner, a set of user acceptance testing may also be done as part of the development.</w:t>
-      </w:r>
-      <w:r>
+        <w:rPr>
+          <w:rFonts w:ascii="Calibri" w:hAnsi="Calibri"/>
+        </w:rPr>
         <w:br/>
       </w:r>
     </w:p>
     <w:p>
       <w:pPr>
-        <w:pStyle w:val="Heading2"/>
+        <w:pStyle w:val="TOCEntry"/>
         <w:jc w:val="left"/>
         <w:rPr>
           <w:rFonts w:ascii="Calibri" w:hAnsi="Calibri"/>
-          <w:color w:val="339966"/>
-        </w:rPr>
-      </w:pPr>
-      <w:bookmarkStart w:id="65" w:name="_Toc439994694"/>
-      <w:bookmarkStart w:id="66" w:name="_Toc283994087"/>
-      <w:r>
-        <w:rPr>
-          <w:rFonts w:ascii="Calibri" w:hAnsi="Calibri"/>
-        </w:rPr>
-        <w:t>Business Rules</w:t>
-      </w:r>
-      <w:bookmarkEnd w:id="65"/>
-      <w:r>
-        <w:rPr>
-          <w:rFonts w:ascii="Calibri" w:hAnsi="Calibri"/>
-        </w:rPr>
-        <w:t xml:space="preserve"> –</w:t>
-      </w:r>
-      <w:r>
-        <w:rPr>
-          <w:rFonts w:ascii="Calibri" w:hAnsi="Calibri"/>
-          <w:color w:val="339966"/>
-        </w:rPr>
-        <w:t xml:space="preserve"> Optional</w:t>
-      </w:r>
-      <w:bookmarkEnd w:id="66"/>
-      <w:r>
-        <w:rPr>
-          <w:rFonts w:ascii="Calibri" w:hAnsi="Calibri"/>
-          <w:color w:val="339966"/>
-        </w:rPr>
-        <w:t xml:space="preserve"> </w:t>
-      </w:r>
+          <w:color w:val="FF00FF"/>
+        </w:rPr>
+      </w:pPr>
+      <w:bookmarkStart w:id="69" w:name="_Toc439994696"/>
+      <w:bookmarkStart w:id="70" w:name="_Toc283994089"/>
+      <w:r>
+        <w:rPr>
+          <w:rFonts w:ascii="Calibri" w:hAnsi="Calibri"/>
+        </w:rPr>
+        <w:t>Appendix A: Glossary</w:t>
+      </w:r>
+      <w:bookmarkEnd w:id="69"/>
+      <w:r>
+        <w:rPr>
+          <w:rFonts w:ascii="Calibri" w:hAnsi="Calibri"/>
+        </w:rPr>
+        <w:t xml:space="preserve"> - </w:t>
+      </w:r>
+      <w:r>
+        <w:rPr>
+          <w:rFonts w:ascii="Calibri" w:hAnsi="Calibri"/>
+          <w:color w:val="FF00FF"/>
+        </w:rPr>
+        <w:t>Recommended</w:t>
+      </w:r>
+      <w:bookmarkEnd w:id="70"/>
     </w:p>
     <w:p>
       <w:pPr>
@@ -6502,8 +7329,16 @@
         <w:rPr>
           <w:rFonts w:ascii="Calibri" w:hAnsi="Calibri"/>
         </w:rPr>
-        <w:t>&lt;List any operating principles about the product, such as which individuals or roles can perform which functions under specific circumstances. These are not functional requirements in themselves, but they may imply certain functional requirements to enforce the rules.&gt;</w:t>
-      </w:r>
+        <w:t>&lt;Define all the terms necessary to properly interpret the SRS, including acronyms and abbreviations. You may wish to build a separate glossary that spans multiple projects or the entire organization, and just include terms specific to a single project in each SRS</w:t>
+      </w:r>
+      <w:proofErr w:type="gramStart"/>
+      <w:r>
+        <w:rPr>
+          <w:rFonts w:ascii="Calibri" w:hAnsi="Calibri"/>
+        </w:rPr>
+        <w:t>.&gt;</w:t>
+      </w:r>
+      <w:proofErr w:type="gramEnd"/>
       <w:r>
         <w:rPr>
           <w:rFonts w:ascii="Calibri" w:hAnsi="Calibri"/>
@@ -6519,21 +7354,22 @@
     </w:p>
     <w:p>
       <w:pPr>
-        <w:pStyle w:val="Heading1"/>
+        <w:pStyle w:val="TOCEntry"/>
         <w:jc w:val="left"/>
         <w:rPr>
           <w:rFonts w:ascii="Calibri" w:hAnsi="Calibri"/>
-        </w:rPr>
-      </w:pPr>
-      <w:bookmarkStart w:id="67" w:name="_Toc439994695"/>
-      <w:bookmarkStart w:id="68" w:name="_Toc283994088"/>
-      <w:r>
-        <w:rPr>
-          <w:rFonts w:ascii="Calibri" w:hAnsi="Calibri"/>
-        </w:rPr>
-        <w:t>Other Requirements</w:t>
-      </w:r>
-      <w:bookmarkEnd w:id="67"/>
+          <w:color w:val="339966"/>
+        </w:rPr>
+      </w:pPr>
+      <w:bookmarkStart w:id="71" w:name="_Toc439994697"/>
+      <w:bookmarkStart w:id="72" w:name="_Toc283994090"/>
+      <w:r>
+        <w:rPr>
+          <w:rFonts w:ascii="Calibri" w:hAnsi="Calibri"/>
+        </w:rPr>
+        <w:t>Appendix B: Analysis Models</w:t>
+      </w:r>
+      <w:bookmarkEnd w:id="71"/>
       <w:r>
         <w:rPr>
           <w:rFonts w:ascii="Calibri" w:hAnsi="Calibri"/>
@@ -6547,7 +7383,7 @@
         </w:rPr>
         <w:t>Optional</w:t>
       </w:r>
-      <w:bookmarkEnd w:id="68"/>
+      <w:bookmarkEnd w:id="72"/>
     </w:p>
     <w:p>
       <w:pPr>
@@ -6555,126 +7391,6 @@
         <w:jc w:val="left"/>
         <w:rPr>
           <w:rFonts w:ascii="Calibri" w:hAnsi="Calibri"/>
-        </w:rPr>
-      </w:pPr>
-      <w:r>
-        <w:rPr>
-          <w:rFonts w:ascii="Calibri" w:hAnsi="Calibri"/>
-        </w:rPr>
-        <w:t>&lt;Define any other requirements not covered elsewhere in the SRS. This might include database requirements, internationalization requirements, legal requirements, reuse objectives for the project, and so on. Add any new sections that are pertinent to the project.&gt;</w:t>
-      </w:r>
-      <w:r>
-        <w:rPr>
-          <w:rFonts w:ascii="Calibri" w:hAnsi="Calibri"/>
-        </w:rPr>
-        <w:br/>
-      </w:r>
-      <w:r>
-        <w:rPr>
-          <w:rFonts w:ascii="Calibri" w:hAnsi="Calibri"/>
-        </w:rPr>
-        <w:br/>
-      </w:r>
-    </w:p>
-    <w:p>
-      <w:pPr>
-        <w:pStyle w:val="TOCEntry"/>
-        <w:jc w:val="left"/>
-        <w:rPr>
-          <w:rFonts w:ascii="Calibri" w:hAnsi="Calibri"/>
-          <w:color w:val="FF00FF"/>
-        </w:rPr>
-      </w:pPr>
-      <w:bookmarkStart w:id="69" w:name="_Toc439994696"/>
-      <w:bookmarkStart w:id="70" w:name="_Toc283994089"/>
-      <w:r>
-        <w:rPr>
-          <w:rFonts w:ascii="Calibri" w:hAnsi="Calibri"/>
-        </w:rPr>
-        <w:t>Appendix A: Glossary</w:t>
-      </w:r>
-      <w:bookmarkEnd w:id="69"/>
-      <w:r>
-        <w:rPr>
-          <w:rFonts w:ascii="Calibri" w:hAnsi="Calibri"/>
-        </w:rPr>
-        <w:t xml:space="preserve"> - </w:t>
-      </w:r>
-      <w:r>
-        <w:rPr>
-          <w:rFonts w:ascii="Calibri" w:hAnsi="Calibri"/>
-          <w:color w:val="FF00FF"/>
-        </w:rPr>
-        <w:t>Recommended</w:t>
-      </w:r>
-      <w:bookmarkEnd w:id="70"/>
-    </w:p>
-    <w:p>
-      <w:pPr>
-        <w:pStyle w:val="template"/>
-        <w:jc w:val="left"/>
-        <w:rPr>
-          <w:rFonts w:ascii="Calibri" w:hAnsi="Calibri"/>
-        </w:rPr>
-      </w:pPr>
-      <w:r>
-        <w:rPr>
-          <w:rFonts w:ascii="Calibri" w:hAnsi="Calibri"/>
-        </w:rPr>
-        <w:t>&lt;Define all the terms necessary to properly interpret the SRS, including acronyms and abbreviations. You may wish to build a separate glossary that spans multiple projects or the entire organization, and just include terms specific to a single project in each SRS.&gt;</w:t>
-      </w:r>
-      <w:r>
-        <w:rPr>
-          <w:rFonts w:ascii="Calibri" w:hAnsi="Calibri"/>
-        </w:rPr>
-        <w:br/>
-      </w:r>
-      <w:r>
-        <w:rPr>
-          <w:rFonts w:ascii="Calibri" w:hAnsi="Calibri"/>
-        </w:rPr>
-        <w:br/>
-      </w:r>
-    </w:p>
-    <w:p>
-      <w:pPr>
-        <w:pStyle w:val="TOCEntry"/>
-        <w:jc w:val="left"/>
-        <w:rPr>
-          <w:rFonts w:ascii="Calibri" w:hAnsi="Calibri"/>
-          <w:color w:val="339966"/>
-        </w:rPr>
-      </w:pPr>
-      <w:bookmarkStart w:id="71" w:name="_Toc439994697"/>
-      <w:bookmarkStart w:id="72" w:name="_Toc283994090"/>
-      <w:r>
-        <w:rPr>
-          <w:rFonts w:ascii="Calibri" w:hAnsi="Calibri"/>
-        </w:rPr>
-        <w:t>Appendix B: Analysis Models</w:t>
-      </w:r>
-      <w:bookmarkEnd w:id="71"/>
-      <w:r>
-        <w:rPr>
-          <w:rFonts w:ascii="Calibri" w:hAnsi="Calibri"/>
-        </w:rPr>
-        <w:t xml:space="preserve"> - </w:t>
-      </w:r>
-      <w:r>
-        <w:rPr>
-          <w:rFonts w:ascii="Calibri" w:hAnsi="Calibri"/>
-          <w:color w:val="339966"/>
-        </w:rPr>
-        <w:t>Optional</w:t>
-      </w:r>
-      <w:bookmarkEnd w:id="72"/>
-    </w:p>
-    <w:p>
-      <w:pPr>
-        <w:pStyle w:val="template"/>
-        <w:jc w:val="left"/>
-        <w:rPr>
-          <w:rFonts w:ascii="Calibri" w:hAnsi="Calibri"/>
           <w:i w:val="0"/>
         </w:rPr>
       </w:pPr>
@@ -6684,6 +7400,7 @@
         </w:rPr>
         <w:t>&lt;Optionally, include any pertinent analysis models, such as data flow diagrams, class diagrams, state-transition diagrams, or entity-relationship diagrams</w:t>
       </w:r>
+      <w:proofErr w:type="gramStart"/>
       <w:r>
         <w:rPr>
           <w:rFonts w:ascii="Calibri" w:hAnsi="Calibri"/>
@@ -6691,6 +7408,7 @@
         </w:rPr>
         <w:t>.&gt;</w:t>
       </w:r>
+      <w:proofErr w:type="gramEnd"/>
       <w:r>
         <w:rPr>
           <w:rFonts w:ascii="Calibri" w:hAnsi="Calibri"/>
@@ -6757,8 +7475,16 @@
         <w:rPr>
           <w:rFonts w:ascii="Calibri" w:hAnsi="Calibri"/>
         </w:rPr>
-        <w:t>&lt;Collect a numbered list of the TBD (to be determined) references that remain in the SRS so they can be tracked to closure.&gt;</w:t>
-      </w:r>
+        <w:t>&lt;Collect a numbered list of the TBD (to be determined) references that remain in the SRS so they can be tracked to closure</w:t>
+      </w:r>
+      <w:proofErr w:type="gramStart"/>
+      <w:r>
+        <w:rPr>
+          <w:rFonts w:ascii="Calibri" w:hAnsi="Calibri"/>
+        </w:rPr>
+        <w:t>.&gt;</w:t>
+      </w:r>
+      <w:proofErr w:type="gramEnd"/>
       <w:r>
         <w:rPr>
           <w:rFonts w:ascii="Calibri" w:hAnsi="Calibri"/>
@@ -7037,7 +7763,27 @@
                 <w:color w:val="808080"/>
                 <w:sz w:val="20"/>
               </w:rPr>
-              <w:t>Indicate your assessment on the scale using an ‘X’, where 1 = no/0% and 5 = yes/100%.</w:t>
+              <w:t xml:space="preserve">Indicate your assessment on the scale using </w:t>
+            </w:r>
+            <w:proofErr w:type="gramStart"/>
+            <w:r>
+              <w:rPr>
+                <w:rFonts w:ascii="Calibri" w:hAnsi="Calibri" w:cs="Calibri"/>
+                <w:i/>
+                <w:color w:val="808080"/>
+                <w:sz w:val="20"/>
+              </w:rPr>
+              <w:t>an ‘X’</w:t>
+            </w:r>
+            <w:proofErr w:type="gramEnd"/>
+            <w:r>
+              <w:rPr>
+                <w:rFonts w:ascii="Calibri" w:hAnsi="Calibri" w:cs="Calibri"/>
+                <w:i/>
+                <w:color w:val="808080"/>
+                <w:sz w:val="20"/>
+              </w:rPr>
+              <w:t>, where 1 = no/0% and 5 = yes/100%.</w:t>
             </w:r>
           </w:p>
         </w:tc>
@@ -7266,6 +8012,7 @@
                 <w:sz w:val="20"/>
               </w:rPr>
             </w:pPr>
+            <w:proofErr w:type="gramStart"/>
             <w:r>
               <w:rPr>
                 <w:rFonts w:ascii="Calibri" w:hAnsi="Calibri" w:cs="Calibri"/>
@@ -7274,6 +8021,7 @@
               </w:rPr>
               <w:t>unsure</w:t>
             </w:r>
+            <w:proofErr w:type="gramEnd"/>
           </w:p>
         </w:tc>
         <w:tc>
@@ -7297,13 +8045,23 @@
                 <w:sz w:val="20"/>
               </w:rPr>
             </w:pPr>
+            <w:proofErr w:type="gramStart"/>
             <w:r>
               <w:rPr>
                 <w:rFonts w:ascii="Calibri" w:hAnsi="Calibri" w:cs="Calibri"/>
                 <w:color w:val="808080"/>
                 <w:sz w:val="20"/>
               </w:rPr>
-              <w:t>n/a</w:t>
+              <w:t>n</w:t>
+            </w:r>
+            <w:proofErr w:type="gramEnd"/>
+            <w:r>
+              <w:rPr>
+                <w:rFonts w:ascii="Calibri" w:hAnsi="Calibri" w:cs="Calibri"/>
+                <w:color w:val="808080"/>
+                <w:sz w:val="20"/>
+              </w:rPr>
+              <w:t>/a</w:t>
             </w:r>
           </w:p>
         </w:tc>
@@ -7352,7 +8110,25 @@
                 <w:color w:val="808080"/>
                 <w:sz w:val="20"/>
               </w:rPr>
-              <w:t xml:space="preserve">Has the subcontractor supplied their own format </w:t>
+              <w:t xml:space="preserve">Has the </w:t>
+            </w:r>
+            <w:proofErr w:type="gramStart"/>
+            <w:r>
+              <w:rPr>
+                <w:rFonts w:ascii="Calibri" w:eastAsia="Calibri" w:hAnsi="Calibri" w:cs="Calibri"/>
+                <w:color w:val="808080"/>
+                <w:sz w:val="20"/>
+              </w:rPr>
+              <w:t>subcontractor supplied their</w:t>
+            </w:r>
+            <w:proofErr w:type="gramEnd"/>
+            <w:r>
+              <w:rPr>
+                <w:rFonts w:ascii="Calibri" w:eastAsia="Calibri" w:hAnsi="Calibri" w:cs="Calibri"/>
+                <w:color w:val="808080"/>
+                <w:sz w:val="20"/>
+              </w:rPr>
+              <w:t xml:space="preserve"> own format </w:t>
             </w:r>
             <w:r>
               <w:rPr>
@@ -8564,7 +9340,29 @@
                 <w:sz w:val="18"/>
                 <w:szCs w:val="18"/>
               </w:rPr>
-              <w:t>Indicate your assessment on the scale using an ‘X’, where 1 = no/0% and 5 = yes/100%.</w:t>
+              <w:t xml:space="preserve">Indicate your assessment on the scale using </w:t>
+            </w:r>
+            <w:proofErr w:type="gramStart"/>
+            <w:r>
+              <w:rPr>
+                <w:rFonts w:ascii="Calibri" w:hAnsi="Calibri" w:cs="Calibri"/>
+                <w:i/>
+                <w:color w:val="808080"/>
+                <w:sz w:val="18"/>
+                <w:szCs w:val="18"/>
+              </w:rPr>
+              <w:t>an ‘X’</w:t>
+            </w:r>
+            <w:proofErr w:type="gramEnd"/>
+            <w:r>
+              <w:rPr>
+                <w:rFonts w:ascii="Calibri" w:hAnsi="Calibri" w:cs="Calibri"/>
+                <w:i/>
+                <w:color w:val="808080"/>
+                <w:sz w:val="18"/>
+                <w:szCs w:val="18"/>
+              </w:rPr>
+              <w:t>, where 1 = no/0% and 5 = yes/100%.</w:t>
             </w:r>
           </w:p>
         </w:tc>
@@ -8746,6 +9544,7 @@
                 <w:color w:val="808080"/>
               </w:rPr>
             </w:pPr>
+            <w:proofErr w:type="gramStart"/>
             <w:r>
               <w:rPr>
                 <w:rFonts w:ascii="Calibri" w:hAnsi="Calibri" w:cs="Calibri"/>
@@ -8753,6 +9552,7 @@
               </w:rPr>
               <w:t>unsure</w:t>
             </w:r>
+            <w:proofErr w:type="gramEnd"/>
           </w:p>
         </w:tc>
         <w:tc>
@@ -8769,12 +9569,21 @@
                 <w:color w:val="808080"/>
               </w:rPr>
             </w:pPr>
+            <w:proofErr w:type="gramStart"/>
             <w:r>
               <w:rPr>
                 <w:rFonts w:ascii="Calibri" w:hAnsi="Calibri" w:cs="Calibri"/>
                 <w:color w:val="808080"/>
               </w:rPr>
-              <w:t>n/a</w:t>
+              <w:t>n</w:t>
+            </w:r>
+            <w:proofErr w:type="gramEnd"/>
+            <w:r>
+              <w:rPr>
+                <w:rFonts w:ascii="Calibri" w:hAnsi="Calibri" w:cs="Calibri"/>
+                <w:color w:val="808080"/>
+              </w:rPr>
+              <w:t>/a</w:t>
             </w:r>
           </w:p>
         </w:tc>
@@ -10329,7 +11138,25 @@
                 <w:color w:val="717171"/>
                 <w:sz w:val="20"/>
               </w:rPr>
-              <w:t>Are specific classes of user (eg, primary investigator, project team member, lab technician, system administrator) clearly identified and described?</w:t>
+              <w:t>Are specific classes of user (</w:t>
+            </w:r>
+            <w:proofErr w:type="spellStart"/>
+            <w:r>
+              <w:rPr>
+                <w:rFonts w:ascii="Calibri" w:hAnsi="Calibri" w:cs="Calibri"/>
+                <w:color w:val="717171"/>
+                <w:sz w:val="20"/>
+              </w:rPr>
+              <w:t>eg</w:t>
+            </w:r>
+            <w:proofErr w:type="spellEnd"/>
+            <w:r>
+              <w:rPr>
+                <w:rFonts w:ascii="Calibri" w:hAnsi="Calibri" w:cs="Calibri"/>
+                <w:color w:val="717171"/>
+                <w:sz w:val="20"/>
+              </w:rPr>
+              <w:t>, primary investigator, project team member, lab technician, system administrator) clearly identified and described?</w:t>
             </w:r>
           </w:p>
         </w:tc>
@@ -11115,7 +11942,25 @@
                 <w:color w:val="717171"/>
                 <w:sz w:val="20"/>
               </w:rPr>
-              <w:t>Does the SRS list the documentation that will be produced, including at a minimum: user manual, system administrator/installation instructions, developer documentation?</w:t>
+              <w:t xml:space="preserve">Does the SRS list the documentation that will be produced, including at a minimum: user manual, system administrator/installation instructions, </w:t>
+            </w:r>
+            <w:proofErr w:type="gramStart"/>
+            <w:r>
+              <w:rPr>
+                <w:rFonts w:ascii="Calibri" w:hAnsi="Calibri" w:cs="Calibri"/>
+                <w:color w:val="717171"/>
+                <w:sz w:val="20"/>
+              </w:rPr>
+              <w:t>developer</w:t>
+            </w:r>
+            <w:proofErr w:type="gramEnd"/>
+            <w:r>
+              <w:rPr>
+                <w:rFonts w:ascii="Calibri" w:hAnsi="Calibri" w:cs="Calibri"/>
+                <w:color w:val="717171"/>
+                <w:sz w:val="20"/>
+              </w:rPr>
+              <w:t xml:space="preserve"> documentation?</w:t>
             </w:r>
           </w:p>
         </w:tc>
@@ -11712,7 +12557,25 @@
                 <w:color w:val="717171"/>
                 <w:sz w:val="20"/>
               </w:rPr>
-              <w:t xml:space="preserve"> If so, please provide a clear, itemised list outlining these concerns.</w:t>
+              <w:t xml:space="preserve"> If so, please provide a clear, </w:t>
+            </w:r>
+            <w:proofErr w:type="spellStart"/>
+            <w:r>
+              <w:rPr>
+                <w:rFonts w:ascii="Calibri" w:hAnsi="Calibri" w:cs="Calibri"/>
+                <w:color w:val="717171"/>
+                <w:sz w:val="20"/>
+              </w:rPr>
+              <w:t>itemised</w:t>
+            </w:r>
+            <w:proofErr w:type="spellEnd"/>
+            <w:r>
+              <w:rPr>
+                <w:rFonts w:ascii="Calibri" w:hAnsi="Calibri" w:cs="Calibri"/>
+                <w:color w:val="717171"/>
+                <w:sz w:val="20"/>
+              </w:rPr>
+              <w:t xml:space="preserve"> list outlining these concerns.</w:t>
             </w:r>
           </w:p>
         </w:tc>
@@ -11851,7 +12714,25 @@
           <w:color w:val="808080"/>
           <w:sz w:val="20"/>
         </w:rPr>
-        <w:t>When completed, the ANDS Independent Assessor is to upload the document to JIRA, and use JIRA to either “accept” and close this issue or to request that further work is undertaken (“not OK”).</w:t>
+        <w:t xml:space="preserve">When completed, the ANDS Independent Assessor is to upload the document to JIRA, and use JIRA to </w:t>
+      </w:r>
+      <w:proofErr w:type="gramStart"/>
+      <w:r>
+        <w:rPr>
+          <w:rFonts w:ascii="Calibri" w:hAnsi="Calibri" w:cs="Calibri"/>
+          <w:color w:val="808080"/>
+          <w:sz w:val="20"/>
+        </w:rPr>
+        <w:t>either “accept” and</w:t>
+      </w:r>
+      <w:proofErr w:type="gramEnd"/>
+      <w:r>
+        <w:rPr>
+          <w:rFonts w:ascii="Calibri" w:hAnsi="Calibri" w:cs="Calibri"/>
+          <w:color w:val="808080"/>
+          <w:sz w:val="20"/>
+        </w:rPr>
+        <w:t xml:space="preserve"> close this issue or to request that further work is undertaken (“not OK”).</w:t>
       </w:r>
     </w:p>
     <w:p>
@@ -12078,7 +12959,7 @@
         <w:i w:val="0"/>
         <w:noProof/>
       </w:rPr>
-      <w:t>14</w:t>
+      <w:t>13</w:t>
     </w:r>
     <w:r>
       <w:rPr>
@@ -12284,7 +13165,7 @@
       <w:rPr>
         <w:noProof/>
       </w:rPr>
-      <w:t>14</w:t>
+      <w:t>13</w:t>
     </w:r>
     <w:r>
       <w:fldChar w:fldCharType="end"/>
@@ -12367,7 +13248,7 @@
   <w:abstractNum w:abstractNumId="0">
     <w:nsid w:val="FFFFFF1D"/>
     <w:multiLevelType w:val="multilevel"/>
-    <w:tmpl w:val="E8B4CDA6"/>
+    <w:tmpl w:val="F4ACFB5A"/>
     <w:lvl w:ilvl="0">
       <w:start w:val="1"/>
       <w:numFmt w:val="bullet"/>
@@ -12596,7 +13477,7 @@
   <w:abstractNum w:abstractNumId="2">
     <w:nsid w:val="23F064EB"/>
     <w:multiLevelType w:val="multilevel"/>
-    <w:tmpl w:val="4F828E24"/>
+    <w:tmpl w:val="48242526"/>
     <w:lvl w:ilvl="0">
       <w:start w:val="1"/>
       <w:numFmt w:val="decimal"/>
@@ -12724,6 +13605,119 @@
     </w:lvl>
   </w:abstractNum>
   <w:abstractNum w:abstractNumId="3">
+    <w:nsid w:val="267A5E0D"/>
+    <w:multiLevelType w:val="hybridMultilevel"/>
+    <w:tmpl w:val="D97E7064"/>
+    <w:lvl w:ilvl="0" w:tplc="04090005">
+      <w:start w:val="1"/>
+      <w:numFmt w:val="bullet"/>
+      <w:lvlText w:val=""/>
+      <w:lvlJc w:val="left"/>
+      <w:pPr>
+        <w:ind w:left="720" w:hanging="360"/>
+      </w:pPr>
+      <w:rPr>
+        <w:rFonts w:ascii="Wingdings" w:hAnsi="Wingdings" w:hint="default"/>
+      </w:rPr>
+    </w:lvl>
+    <w:lvl w:ilvl="1" w:tplc="04090003">
+      <w:start w:val="1"/>
+      <w:numFmt w:val="bullet"/>
+      <w:lvlText w:val="o"/>
+      <w:lvlJc w:val="left"/>
+      <w:pPr>
+        <w:ind w:left="1440" w:hanging="360"/>
+      </w:pPr>
+      <w:rPr>
+        <w:rFonts w:ascii="Courier New" w:hAnsi="Courier New" w:hint="default"/>
+      </w:rPr>
+    </w:lvl>
+    <w:lvl w:ilvl="2" w:tplc="04090005" w:tentative="1">
+      <w:start w:val="1"/>
+      <w:numFmt w:val="bullet"/>
+      <w:lvlText w:val=""/>
+      <w:lvlJc w:val="left"/>
+      <w:pPr>
+        <w:ind w:left="2160" w:hanging="360"/>
+      </w:pPr>
+      <w:rPr>
+        <w:rFonts w:ascii="Wingdings" w:hAnsi="Wingdings" w:hint="default"/>
+      </w:rPr>
+    </w:lvl>
+    <w:lvl w:ilvl="3" w:tplc="04090001" w:tentative="1">
+      <w:start w:val="1"/>
+      <w:numFmt w:val="bullet"/>
+      <w:lvlText w:val=""/>
+      <w:lvlJc w:val="left"/>
+      <w:pPr>
+        <w:ind w:left="2880" w:hanging="360"/>
+      </w:pPr>
+      <w:rPr>
+        <w:rFonts w:ascii="Symbol" w:hAnsi="Symbol" w:hint="default"/>
+      </w:rPr>
+    </w:lvl>
+    <w:lvl w:ilvl="4" w:tplc="04090003" w:tentative="1">
+      <w:start w:val="1"/>
+      <w:numFmt w:val="bullet"/>
+      <w:lvlText w:val="o"/>
+      <w:lvlJc w:val="left"/>
+      <w:pPr>
+        <w:ind w:left="3600" w:hanging="360"/>
+      </w:pPr>
+      <w:rPr>
+        <w:rFonts w:ascii="Courier New" w:hAnsi="Courier New" w:hint="default"/>
+      </w:rPr>
+    </w:lvl>
+    <w:lvl w:ilvl="5" w:tplc="04090005" w:tentative="1">
+      <w:start w:val="1"/>
+      <w:numFmt w:val="bullet"/>
+      <w:lvlText w:val=""/>
+      <w:lvlJc w:val="left"/>
+      <w:pPr>
+        <w:ind w:left="4320" w:hanging="360"/>
+      </w:pPr>
+      <w:rPr>
+        <w:rFonts w:ascii="Wingdings" w:hAnsi="Wingdings" w:hint="default"/>
+      </w:rPr>
+    </w:lvl>
+    <w:lvl w:ilvl="6" w:tplc="04090001" w:tentative="1">
+      <w:start w:val="1"/>
+      <w:numFmt w:val="bullet"/>
+      <w:lvlText w:val=""/>
+      <w:lvlJc w:val="left"/>
+      <w:pPr>
+        <w:ind w:left="5040" w:hanging="360"/>
+      </w:pPr>
+      <w:rPr>
+        <w:rFonts w:ascii="Symbol" w:hAnsi="Symbol" w:hint="default"/>
+      </w:rPr>
+    </w:lvl>
+    <w:lvl w:ilvl="7" w:tplc="04090003" w:tentative="1">
+      <w:start w:val="1"/>
+      <w:numFmt w:val="bullet"/>
+      <w:lvlText w:val="o"/>
+      <w:lvlJc w:val="left"/>
+      <w:pPr>
+        <w:ind w:left="5760" w:hanging="360"/>
+      </w:pPr>
+      <w:rPr>
+        <w:rFonts w:ascii="Courier New" w:hAnsi="Courier New" w:hint="default"/>
+      </w:rPr>
+    </w:lvl>
+    <w:lvl w:ilvl="8" w:tplc="04090005" w:tentative="1">
+      <w:start w:val="1"/>
+      <w:numFmt w:val="bullet"/>
+      <w:lvlText w:val=""/>
+      <w:lvlJc w:val="left"/>
+      <w:pPr>
+        <w:ind w:left="6480" w:hanging="360"/>
+      </w:pPr>
+      <w:rPr>
+        <w:rFonts w:ascii="Wingdings" w:hAnsi="Wingdings" w:hint="default"/>
+      </w:rPr>
+    </w:lvl>
+  </w:abstractNum>
+  <w:abstractNum w:abstractNumId="4">
     <w:nsid w:val="2E6E6B3A"/>
     <w:multiLevelType w:val="hybridMultilevel"/>
     <w:tmpl w:val="94808898"/>
@@ -12836,7 +13830,7 @@
       </w:rPr>
     </w:lvl>
   </w:abstractNum>
-  <w:abstractNum w:abstractNumId="4">
+  <w:abstractNum w:abstractNumId="5">
     <w:nsid w:val="33BE3AE6"/>
     <w:multiLevelType w:val="hybridMultilevel"/>
     <w:tmpl w:val="A9A0E99A"/>
@@ -12922,7 +13916,7 @@
       </w:pPr>
     </w:lvl>
   </w:abstractNum>
-  <w:abstractNum w:abstractNumId="5">
+  <w:abstractNum w:abstractNumId="6">
     <w:nsid w:val="62AE09A0"/>
     <w:multiLevelType w:val="hybridMultilevel"/>
     <w:tmpl w:val="EAF0803E"/>
@@ -13006,6 +14000,119 @@
       <w:pPr>
         <w:ind w:left="6480" w:hanging="180"/>
       </w:pPr>
+    </w:lvl>
+  </w:abstractNum>
+  <w:abstractNum w:abstractNumId="7">
+    <w:nsid w:val="7DB8621D"/>
+    <w:multiLevelType w:val="hybridMultilevel"/>
+    <w:tmpl w:val="75ACE230"/>
+    <w:lvl w:ilvl="0" w:tplc="04090001">
+      <w:start w:val="1"/>
+      <w:numFmt w:val="bullet"/>
+      <w:lvlText w:val=""/>
+      <w:lvlJc w:val="left"/>
+      <w:pPr>
+        <w:ind w:left="720" w:hanging="360"/>
+      </w:pPr>
+      <w:rPr>
+        <w:rFonts w:ascii="Symbol" w:hAnsi="Symbol" w:hint="default"/>
+      </w:rPr>
+    </w:lvl>
+    <w:lvl w:ilvl="1" w:tplc="04090003" w:tentative="1">
+      <w:start w:val="1"/>
+      <w:numFmt w:val="bullet"/>
+      <w:lvlText w:val="o"/>
+      <w:lvlJc w:val="left"/>
+      <w:pPr>
+        <w:ind w:left="1440" w:hanging="360"/>
+      </w:pPr>
+      <w:rPr>
+        <w:rFonts w:ascii="Courier New" w:hAnsi="Courier New" w:hint="default"/>
+      </w:rPr>
+    </w:lvl>
+    <w:lvl w:ilvl="2" w:tplc="04090005" w:tentative="1">
+      <w:start w:val="1"/>
+      <w:numFmt w:val="bullet"/>
+      <w:lvlText w:val=""/>
+      <w:lvlJc w:val="left"/>
+      <w:pPr>
+        <w:ind w:left="2160" w:hanging="360"/>
+      </w:pPr>
+      <w:rPr>
+        <w:rFonts w:ascii="Wingdings" w:hAnsi="Wingdings" w:hint="default"/>
+      </w:rPr>
+    </w:lvl>
+    <w:lvl w:ilvl="3" w:tplc="04090001" w:tentative="1">
+      <w:start w:val="1"/>
+      <w:numFmt w:val="bullet"/>
+      <w:lvlText w:val=""/>
+      <w:lvlJc w:val="left"/>
+      <w:pPr>
+        <w:ind w:left="2880" w:hanging="360"/>
+      </w:pPr>
+      <w:rPr>
+        <w:rFonts w:ascii="Symbol" w:hAnsi="Symbol" w:hint="default"/>
+      </w:rPr>
+    </w:lvl>
+    <w:lvl w:ilvl="4" w:tplc="04090003" w:tentative="1">
+      <w:start w:val="1"/>
+      <w:numFmt w:val="bullet"/>
+      <w:lvlText w:val="o"/>
+      <w:lvlJc w:val="left"/>
+      <w:pPr>
+        <w:ind w:left="3600" w:hanging="360"/>
+      </w:pPr>
+      <w:rPr>
+        <w:rFonts w:ascii="Courier New" w:hAnsi="Courier New" w:hint="default"/>
+      </w:rPr>
+    </w:lvl>
+    <w:lvl w:ilvl="5" w:tplc="04090005" w:tentative="1">
+      <w:start w:val="1"/>
+      <w:numFmt w:val="bullet"/>
+      <w:lvlText w:val=""/>
+      <w:lvlJc w:val="left"/>
+      <w:pPr>
+        <w:ind w:left="4320" w:hanging="360"/>
+      </w:pPr>
+      <w:rPr>
+        <w:rFonts w:ascii="Wingdings" w:hAnsi="Wingdings" w:hint="default"/>
+      </w:rPr>
+    </w:lvl>
+    <w:lvl w:ilvl="6" w:tplc="04090001" w:tentative="1">
+      <w:start w:val="1"/>
+      <w:numFmt w:val="bullet"/>
+      <w:lvlText w:val=""/>
+      <w:lvlJc w:val="left"/>
+      <w:pPr>
+        <w:ind w:left="5040" w:hanging="360"/>
+      </w:pPr>
+      <w:rPr>
+        <w:rFonts w:ascii="Symbol" w:hAnsi="Symbol" w:hint="default"/>
+      </w:rPr>
+    </w:lvl>
+    <w:lvl w:ilvl="7" w:tplc="04090003" w:tentative="1">
+      <w:start w:val="1"/>
+      <w:numFmt w:val="bullet"/>
+      <w:lvlText w:val="o"/>
+      <w:lvlJc w:val="left"/>
+      <w:pPr>
+        <w:ind w:left="5760" w:hanging="360"/>
+      </w:pPr>
+      <w:rPr>
+        <w:rFonts w:ascii="Courier New" w:hAnsi="Courier New" w:hint="default"/>
+      </w:rPr>
+    </w:lvl>
+    <w:lvl w:ilvl="8" w:tplc="04090005" w:tentative="1">
+      <w:start w:val="1"/>
+      <w:numFmt w:val="bullet"/>
+      <w:lvlText w:val=""/>
+      <w:lvlJc w:val="left"/>
+      <w:pPr>
+        <w:ind w:left="6480" w:hanging="360"/>
+      </w:pPr>
+      <w:rPr>
+        <w:rFonts w:ascii="Wingdings" w:hAnsi="Wingdings" w:hint="default"/>
+      </w:rPr>
     </w:lvl>
   </w:abstractNum>
   <w:num w:numId="1">
@@ -13036,7 +14143,7 @@
     <w:abstractNumId w:val="2"/>
   </w:num>
   <w:num w:numId="10">
-    <w:abstractNumId w:val="3"/>
+    <w:abstractNumId w:val="4"/>
   </w:num>
   <w:num w:numId="11">
     <w:abstractNumId w:val="0"/>
@@ -13045,10 +14152,16 @@
     <w:abstractNumId w:val="1"/>
   </w:num>
   <w:num w:numId="13">
+    <w:abstractNumId w:val="6"/>
+  </w:num>
+  <w:num w:numId="14">
     <w:abstractNumId w:val="5"/>
   </w:num>
-  <w:num w:numId="14">
-    <w:abstractNumId w:val="4"/>
+  <w:num w:numId="15">
+    <w:abstractNumId w:val="7"/>
+  </w:num>
+  <w:num w:numId="16">
+    <w:abstractNumId w:val="3"/>
   </w:num>
 </w:numbering>
 </file>
@@ -13125,7 +14238,7 @@
     <w:lsdException w:name="Medium Shading 2 Accent 1" w:semiHidden="0" w:uiPriority="69" w:unhideWhenUsed="0"/>
     <w:lsdException w:name="Medium List 1 Accent 1" w:semiHidden="0" w:uiPriority="70" w:unhideWhenUsed="0"/>
     <w:lsdException w:name="Revision" w:semiHidden="0" w:uiPriority="71" w:unhideWhenUsed="0"/>
-    <w:lsdException w:name="List Paragraph" w:semiHidden="0" w:uiPriority="72" w:unhideWhenUsed="0"/>
+    <w:lsdException w:name="List Paragraph" w:semiHidden="0" w:unhideWhenUsed="0" w:qFormat="1"/>
     <w:lsdException w:name="Quote" w:semiHidden="0" w:uiPriority="73" w:unhideWhenUsed="0"/>
     <w:lsdException w:name="Intense Quote" w:semiHidden="0" w:uiPriority="60" w:unhideWhenUsed="0"/>
     <w:lsdException w:name="Medium List 2 Accent 1" w:semiHidden="0" w:uiPriority="61" w:unhideWhenUsed="0"/>
@@ -13572,6 +14685,7 @@
   <w:style w:type="paragraph" w:styleId="ListParagraph">
     <w:name w:val="List Paragraph"/>
     <w:basedOn w:val="Normal"/>
+    <w:uiPriority w:val="99"/>
     <w:qFormat/>
     <w:rsid w:val="009D4880"/>
     <w:pPr>
@@ -14015,7 +15129,7 @@
     <w:lsdException w:name="Medium Shading 2 Accent 1" w:semiHidden="0" w:uiPriority="69" w:unhideWhenUsed="0"/>
     <w:lsdException w:name="Medium List 1 Accent 1" w:semiHidden="0" w:uiPriority="70" w:unhideWhenUsed="0"/>
     <w:lsdException w:name="Revision" w:semiHidden="0" w:uiPriority="71" w:unhideWhenUsed="0"/>
-    <w:lsdException w:name="List Paragraph" w:semiHidden="0" w:uiPriority="72" w:unhideWhenUsed="0"/>
+    <w:lsdException w:name="List Paragraph" w:semiHidden="0" w:unhideWhenUsed="0" w:qFormat="1"/>
     <w:lsdException w:name="Quote" w:semiHidden="0" w:uiPriority="73" w:unhideWhenUsed="0"/>
     <w:lsdException w:name="Intense Quote" w:semiHidden="0" w:uiPriority="60" w:unhideWhenUsed="0"/>
     <w:lsdException w:name="Medium List 2 Accent 1" w:semiHidden="0" w:uiPriority="61" w:unhideWhenUsed="0"/>
@@ -14462,6 +15576,7 @@
   <w:style w:type="paragraph" w:styleId="ListParagraph">
     <w:name w:val="List Paragraph"/>
     <w:basedOn w:val="Normal"/>
+    <w:uiPriority w:val="99"/>
     <w:qFormat/>
     <w:rsid w:val="009D4880"/>
     <w:pPr>
@@ -15158,7 +16273,7 @@
 </file>
 
 <file path=customXml/itemProps1.xml><?xml version="1.0" encoding="utf-8"?>
-<ds:datastoreItem xmlns:ds="http://schemas.openxmlformats.org/officeDocument/2006/customXml" ds:itemID="{E6D0616F-8A21-9F4E-A66C-1644F311831E}">
+<ds:datastoreItem xmlns:ds="http://schemas.openxmlformats.org/officeDocument/2006/customXml" ds:itemID="{66FA2CC8-73D4-A645-8CEE-7D30B5ABE05A}">
   <ds:schemaRefs>
     <ds:schemaRef ds:uri="http://schemas.openxmlformats.org/officeDocument/2006/bibliography"/>
   </ds:schemaRefs>

</xml_diff>

<commit_message>
Updating input from PMP
git-svn-id: file:///Users/ravisreenivas/GitConversions/local-svn/SEAPORTS/trunk@410 e6edf6fb-f266-4316-afb4-e53d95876a76
</commit_message>
<xml_diff>
--- a/docs/reports/AP35-software-requirements-specification.docx
+++ b/docs/reports/AP35-software-requirements-specification.docx
@@ -246,395 +246,6 @@
           <w:sz w:val="28"/>
         </w:rPr>
         <w:t xml:space="preserve"> </w:t>
-      </w:r>
-    </w:p>
-    <w:p>
-      <w:pPr>
-        <w:rPr>
-          <w:rFonts w:ascii="Calibri" w:hAnsi="Calibri"/>
-          <w:bCs/>
-          <w:i/>
-          <w:iCs/>
-          <w:szCs w:val="24"/>
-        </w:rPr>
-      </w:pPr>
-      <w:r>
-        <w:rPr>
-          <w:rFonts w:ascii="Calibri" w:hAnsi="Calibri"/>
-          <w:bCs/>
-          <w:i/>
-          <w:iCs/>
-          <w:szCs w:val="24"/>
-        </w:rPr>
-        <w:t xml:space="preserve">The purpose of this template is to provide the subcontractor with a framework to capture the requirements for an ANDS funded software development project. </w:t>
-      </w:r>
-    </w:p>
-    <w:p>
-      <w:pPr>
-        <w:rPr>
-          <w:rFonts w:ascii="Calibri" w:hAnsi="Calibri"/>
-          <w:bCs/>
-          <w:i/>
-          <w:iCs/>
-          <w:szCs w:val="24"/>
-        </w:rPr>
-      </w:pPr>
-    </w:p>
-    <w:p>
-      <w:pPr>
-        <w:rPr>
-          <w:rFonts w:ascii="Calibri" w:hAnsi="Calibri" w:cs="Calibri"/>
-          <w:i/>
-          <w:szCs w:val="24"/>
-        </w:rPr>
-      </w:pPr>
-      <w:r>
-        <w:rPr>
-          <w:rFonts w:ascii="Calibri" w:hAnsi="Calibri"/>
-          <w:bCs/>
-          <w:i/>
-          <w:iCs/>
-          <w:szCs w:val="24"/>
-        </w:rPr>
-        <w:t xml:space="preserve">This template is based closely on a version of the IEEE 830 Software Requirements Specification prepared </w:t>
-      </w:r>
-      <w:r>
-        <w:rPr>
-          <w:rFonts w:ascii="Calibri" w:hAnsi="Calibri" w:cs="Calibri"/>
-          <w:bCs/>
-          <w:i/>
-          <w:iCs/>
-          <w:szCs w:val="24"/>
-        </w:rPr>
-        <w:t xml:space="preserve">by </w:t>
-      </w:r>
-      <w:r>
-        <w:rPr>
-          <w:rFonts w:ascii="Calibri" w:hAnsi="Calibri" w:cs="Calibri"/>
-          <w:i/>
-          <w:szCs w:val="24"/>
-        </w:rPr>
-        <w:t xml:space="preserve">Karl E. </w:t>
-      </w:r>
-      <w:proofErr w:type="spellStart"/>
-      <w:r>
-        <w:rPr>
-          <w:rFonts w:ascii="Calibri" w:hAnsi="Calibri" w:cs="Calibri"/>
-          <w:i/>
-          <w:szCs w:val="24"/>
-        </w:rPr>
-        <w:t>Wiegers</w:t>
-      </w:r>
-      <w:proofErr w:type="spellEnd"/>
-      <w:r>
-        <w:rPr>
-          <w:rFonts w:ascii="Calibri" w:hAnsi="Calibri" w:cs="Calibri"/>
-          <w:i/>
-          <w:szCs w:val="24"/>
-        </w:rPr>
-        <w:t xml:space="preserve">.  </w:t>
-      </w:r>
-    </w:p>
-    <w:p>
-      <w:pPr>
-        <w:rPr>
-          <w:rFonts w:ascii="Calibri" w:hAnsi="Calibri" w:cs="Calibri"/>
-          <w:i/>
-          <w:szCs w:val="24"/>
-        </w:rPr>
-      </w:pPr>
-    </w:p>
-    <w:p>
-      <w:pPr>
-        <w:rPr>
-          <w:rFonts w:ascii="Calibri" w:hAnsi="Calibri" w:cs="Calibri"/>
-          <w:i/>
-          <w:szCs w:val="24"/>
-        </w:rPr>
-      </w:pPr>
-      <w:r>
-        <w:rPr>
-          <w:rFonts w:ascii="Calibri" w:hAnsi="Calibri" w:cs="Calibri"/>
-          <w:i/>
-          <w:szCs w:val="24"/>
-        </w:rPr>
-        <w:t>Aspects of the SRS that ANDS (a) requires, (b) recommends or (c) considers optional are indicated throughout the document.</w:t>
-      </w:r>
-    </w:p>
-    <w:p>
-      <w:pPr>
-        <w:rPr>
-          <w:rFonts w:ascii="Calibri" w:hAnsi="Calibri"/>
-          <w:bCs/>
-          <w:i/>
-          <w:iCs/>
-          <w:szCs w:val="24"/>
-        </w:rPr>
-      </w:pPr>
-    </w:p>
-    <w:p>
-      <w:pPr>
-        <w:rPr>
-          <w:rFonts w:ascii="Calibri" w:hAnsi="Calibri"/>
-          <w:bCs/>
-          <w:i/>
-          <w:iCs/>
-          <w:szCs w:val="24"/>
-        </w:rPr>
-      </w:pPr>
-      <w:r>
-        <w:rPr>
-          <w:rFonts w:ascii="Calibri" w:hAnsi="Calibri"/>
-          <w:b/>
-          <w:bCs/>
-          <w:i/>
-          <w:iCs/>
-          <w:szCs w:val="24"/>
-        </w:rPr>
-        <w:t xml:space="preserve">If your </w:t>
-      </w:r>
-      <w:proofErr w:type="spellStart"/>
-      <w:r>
-        <w:rPr>
-          <w:rFonts w:ascii="Calibri" w:hAnsi="Calibri"/>
-          <w:b/>
-          <w:bCs/>
-          <w:i/>
-          <w:iCs/>
-          <w:szCs w:val="24"/>
-        </w:rPr>
-        <w:t>organisation</w:t>
-      </w:r>
-      <w:proofErr w:type="spellEnd"/>
-      <w:r>
-        <w:rPr>
-          <w:rFonts w:ascii="Calibri" w:hAnsi="Calibri"/>
-          <w:b/>
-          <w:bCs/>
-          <w:i/>
-          <w:iCs/>
-          <w:szCs w:val="24"/>
-        </w:rPr>
-        <w:t xml:space="preserve"> has used an alternative Software Requirements document format, please map/reference the required information from your existing document onto this template and attach the </w:t>
-      </w:r>
-      <w:proofErr w:type="gramStart"/>
-      <w:r>
-        <w:rPr>
-          <w:rFonts w:ascii="Calibri" w:hAnsi="Calibri"/>
-          <w:b/>
-          <w:bCs/>
-          <w:i/>
-          <w:iCs/>
-          <w:szCs w:val="24"/>
-        </w:rPr>
-        <w:t>original  Software</w:t>
-      </w:r>
-      <w:proofErr w:type="gramEnd"/>
-      <w:r>
-        <w:rPr>
-          <w:rFonts w:ascii="Calibri" w:hAnsi="Calibri"/>
-          <w:b/>
-          <w:bCs/>
-          <w:i/>
-          <w:iCs/>
-          <w:szCs w:val="24"/>
-        </w:rPr>
-        <w:t xml:space="preserve"> Requirements document. If this is done, please ensure that all information required by ANDS (as indicated throughout this document) is included. </w:t>
-      </w:r>
-      <w:r>
-        <w:rPr>
-          <w:rFonts w:ascii="Calibri" w:hAnsi="Calibri"/>
-          <w:bCs/>
-          <w:i/>
-          <w:iCs/>
-          <w:szCs w:val="24"/>
-        </w:rPr>
-        <w:t>This will</w:t>
-      </w:r>
-      <w:r>
-        <w:rPr>
-          <w:rFonts w:ascii="Calibri" w:hAnsi="Calibri"/>
-          <w:bCs/>
-          <w:i/>
-          <w:iCs/>
-          <w:szCs w:val="24"/>
-        </w:rPr>
-        <w:t xml:space="preserve"> expedite the ANDS review proce</w:t>
-      </w:r>
-      <w:r>
-        <w:rPr>
-          <w:rFonts w:ascii="Calibri" w:hAnsi="Calibri"/>
-          <w:bCs/>
-          <w:i/>
-          <w:iCs/>
-          <w:szCs w:val="24"/>
-        </w:rPr>
-        <w:t>ss.</w:t>
-      </w:r>
-    </w:p>
-    <w:p>
-      <w:pPr>
-        <w:rPr>
-          <w:rFonts w:ascii="Calibri" w:hAnsi="Calibri"/>
-          <w:bCs/>
-          <w:i/>
-          <w:iCs/>
-          <w:szCs w:val="24"/>
-        </w:rPr>
-      </w:pPr>
-    </w:p>
-    <w:p>
-      <w:pPr>
-        <w:rPr>
-          <w:rFonts w:ascii="Calibri" w:hAnsi="Calibri"/>
-          <w:bCs/>
-          <w:i/>
-          <w:iCs/>
-          <w:szCs w:val="24"/>
-        </w:rPr>
-      </w:pPr>
-      <w:r>
-        <w:rPr>
-          <w:rFonts w:ascii="Calibri" w:hAnsi="Calibri"/>
-          <w:bCs/>
-          <w:i/>
-          <w:iCs/>
-          <w:szCs w:val="24"/>
-        </w:rPr>
-        <w:t xml:space="preserve">After this template has been completed, it will be reviewed by ANDS by the criteria listed at the end of this document. </w:t>
-      </w:r>
-    </w:p>
-    <w:p>
-      <w:pPr>
-        <w:rPr>
-          <w:rFonts w:ascii="Calibri" w:hAnsi="Calibri"/>
-          <w:bCs/>
-          <w:i/>
-          <w:iCs/>
-          <w:szCs w:val="24"/>
-        </w:rPr>
-      </w:pPr>
-    </w:p>
-    <w:p>
-      <w:pPr>
-        <w:spacing w:line="240" w:lineRule="atLeast"/>
-        <w:rPr>
-          <w:rFonts w:ascii="Calibri" w:hAnsi="Calibri"/>
-          <w:bCs/>
-          <w:i/>
-          <w:iCs/>
-          <w:szCs w:val="24"/>
-        </w:rPr>
-      </w:pPr>
-      <w:r>
-        <w:rPr>
-          <w:rFonts w:ascii="Calibri" w:hAnsi="Calibri"/>
-          <w:bCs/>
-          <w:i/>
-          <w:iCs/>
-          <w:szCs w:val="24"/>
-        </w:rPr>
-        <w:t>Text in italics is explanatory and should be deleted in completed documents.</w:t>
-      </w:r>
-    </w:p>
-    <w:p>
-      <w:pPr>
-        <w:spacing w:line="240" w:lineRule="atLeast"/>
-        <w:rPr>
-          <w:rFonts w:ascii="Calibri" w:hAnsi="Calibri"/>
-          <w:bCs/>
-          <w:i/>
-          <w:iCs/>
-          <w:szCs w:val="24"/>
-        </w:rPr>
-      </w:pPr>
-    </w:p>
-    <w:p>
-      <w:pPr>
-        <w:rPr>
-          <w:rFonts w:ascii="Calibri" w:hAnsi="Calibri"/>
-          <w:b/>
-          <w:bCs/>
-          <w:i/>
-          <w:iCs/>
-          <w:szCs w:val="24"/>
-        </w:rPr>
-      </w:pPr>
-      <w:r>
-        <w:rPr>
-          <w:rFonts w:ascii="Calibri" w:hAnsi="Calibri"/>
-          <w:b/>
-          <w:bCs/>
-          <w:i/>
-          <w:iCs/>
-          <w:szCs w:val="24"/>
-        </w:rPr>
-        <w:t>If you wish to discuss any aspects of your proposed work or this Software Requirements Specification, please contact your ANDS Client Liaison Officer:</w:t>
-      </w:r>
-    </w:p>
-    <w:p>
-      <w:pPr>
-        <w:rPr>
-          <w:rFonts w:ascii="Calibri" w:hAnsi="Calibri"/>
-          <w:b/>
-          <w:bCs/>
-          <w:i/>
-          <w:iCs/>
-          <w:color w:val="FF0000"/>
-          <w:szCs w:val="24"/>
-        </w:rPr>
-      </w:pPr>
-      <w:proofErr w:type="spellStart"/>
-      <w:r>
-        <w:rPr>
-          <w:rFonts w:ascii="Calibri" w:hAnsi="Calibri"/>
-          <w:b/>
-          <w:bCs/>
-          <w:iCs/>
-          <w:szCs w:val="24"/>
-        </w:rPr>
-        <w:t>Mingfang</w:t>
-      </w:r>
-      <w:proofErr w:type="spellEnd"/>
-      <w:r>
-        <w:rPr>
-          <w:rFonts w:ascii="Calibri" w:hAnsi="Calibri"/>
-          <w:b/>
-          <w:bCs/>
-          <w:i/>
-          <w:iCs/>
-          <w:szCs w:val="24"/>
-        </w:rPr>
-        <w:t xml:space="preserve"> </w:t>
-      </w:r>
-      <w:r>
-        <w:rPr>
-          <w:rFonts w:ascii="Calibri" w:hAnsi="Calibri" w:cs="Calibri"/>
-          <w:b/>
-          <w:bCs/>
-          <w:iCs/>
-        </w:rPr>
-        <w:t xml:space="preserve">Wu, </w:t>
-      </w:r>
-      <w:hyperlink r:id="rId11" w:history="1">
-        <w:r>
-          <w:rPr>
-            <w:rStyle w:val="Hyperlink"/>
-            <w:rFonts w:ascii="Calibri" w:hAnsi="Calibri" w:cs="Calibri"/>
-            <w:b/>
-            <w:bCs/>
-          </w:rPr>
-          <w:t>mingfang.wu@ands.org.au</w:t>
-        </w:r>
-      </w:hyperlink>
-      <w:r>
-        <w:rPr>
-          <w:rFonts w:ascii="Calibri" w:hAnsi="Calibri" w:cs="Calibri"/>
-          <w:b/>
-          <w:bCs/>
-          <w:iCs/>
-        </w:rPr>
-        <w:t>, 03 9902 4646</w:t>
       </w:r>
     </w:p>
     <w:p>
@@ -1042,7 +653,7 @@
               </w:rPr>
               <w:t xml:space="preserve">Email: </w:t>
             </w:r>
-            <w:hyperlink r:id="rId12" w:history="1">
+            <w:hyperlink r:id="rId11" w:history="1">
               <w:r>
                 <w:rPr>
                   <w:rStyle w:val="Hyperlink"/>
@@ -1119,7 +730,7 @@
         </w:rPr>
         <w:br w:type="page"/>
       </w:r>
-      <w:bookmarkStart w:id="5" w:name="_Toc283994058"/>
+      <w:bookmarkStart w:id="5" w:name="_Toc206068493"/>
       <w:r>
         <w:rPr>
           <w:rFonts w:ascii="Calibri" w:hAnsi="Calibri"/>
@@ -1132,10 +743,10 @@
       <w:pPr>
         <w:pStyle w:val="TOC1"/>
         <w:rPr>
-          <w:rFonts w:ascii="Calibri" w:hAnsi="Calibri"/>
+          <w:rFonts w:asciiTheme="minorHAnsi" w:eastAsiaTheme="minorEastAsia" w:hAnsiTheme="minorHAnsi" w:cstheme="minorBidi"/>
           <w:b w:val="0"/>
-          <w:sz w:val="22"/>
-          <w:szCs w:val="22"/>
+          <w:szCs w:val="24"/>
+          <w:lang w:eastAsia="ja-JP"/>
         </w:rPr>
       </w:pPr>
       <w:r>
@@ -1172,7 +783,7 @@
         <w:fldChar w:fldCharType="begin"/>
       </w:r>
       <w:r>
-        <w:instrText xml:space="preserve"> PAGEREF _Toc283994058 \h </w:instrText>
+        <w:instrText xml:space="preserve"> PAGEREF _Toc206068493 \h </w:instrText>
       </w:r>
       <w:r>
         <w:fldChar w:fldCharType="separate"/>
@@ -1188,10 +799,10 @@
       <w:pPr>
         <w:pStyle w:val="TOC1"/>
         <w:rPr>
-          <w:rFonts w:ascii="Calibri" w:hAnsi="Calibri"/>
+          <w:rFonts w:asciiTheme="minorHAnsi" w:eastAsiaTheme="minorEastAsia" w:hAnsiTheme="minorHAnsi" w:cstheme="minorBidi"/>
           <w:b w:val="0"/>
-          <w:sz w:val="22"/>
-          <w:szCs w:val="22"/>
+          <w:szCs w:val="24"/>
+          <w:lang w:eastAsia="ja-JP"/>
         </w:rPr>
       </w:pPr>
       <w:r>
@@ -1207,7 +818,7 @@
         <w:fldChar w:fldCharType="begin"/>
       </w:r>
       <w:r>
-        <w:instrText xml:space="preserve"> PAGEREF _Toc283994059 \h </w:instrText>
+        <w:instrText xml:space="preserve"> PAGEREF _Toc206068494 \h </w:instrText>
       </w:r>
       <w:r>
         <w:fldChar w:fldCharType="separate"/>
@@ -1222,11 +833,15 @@
     <w:p>
       <w:pPr>
         <w:pStyle w:val="TOC1"/>
-        <w:rPr>
-          <w:rFonts w:ascii="Calibri" w:hAnsi="Calibri"/>
+        <w:tabs>
+          <w:tab w:val="clear" w:pos="360"/>
+          <w:tab w:val="left" w:pos="362"/>
+        </w:tabs>
+        <w:rPr>
+          <w:rFonts w:asciiTheme="minorHAnsi" w:eastAsiaTheme="minorEastAsia" w:hAnsiTheme="minorHAnsi" w:cstheme="minorBidi"/>
           <w:b w:val="0"/>
-          <w:sz w:val="22"/>
-          <w:szCs w:val="22"/>
+          <w:szCs w:val="24"/>
+          <w:lang w:eastAsia="ja-JP"/>
         </w:rPr>
       </w:pPr>
       <w:r>
@@ -1237,10 +852,10 @@
       </w:r>
       <w:r>
         <w:rPr>
-          <w:rFonts w:ascii="Calibri" w:hAnsi="Calibri"/>
+          <w:rFonts w:asciiTheme="minorHAnsi" w:eastAsiaTheme="minorEastAsia" w:hAnsiTheme="minorHAnsi" w:cstheme="minorBidi"/>
           <w:b w:val="0"/>
-          <w:sz w:val="22"/>
-          <w:szCs w:val="22"/>
+          <w:szCs w:val="24"/>
+          <w:lang w:eastAsia="ja-JP"/>
         </w:rPr>
         <w:tab/>
       </w:r>
@@ -1257,7 +872,7 @@
         <w:fldChar w:fldCharType="begin"/>
       </w:r>
       <w:r>
-        <w:instrText xml:space="preserve"> PAGEREF _Toc283994060 \h </w:instrText>
+        <w:instrText xml:space="preserve"> PAGEREF _Toc206068495 \h </w:instrText>
       </w:r>
       <w:r>
         <w:fldChar w:fldCharType="separate"/>
@@ -1273,12 +888,14 @@
       <w:pPr>
         <w:pStyle w:val="TOC2"/>
         <w:tabs>
-          <w:tab w:val="left" w:pos="880"/>
+          <w:tab w:val="left" w:pos="789"/>
         </w:tabs>
         <w:rPr>
-          <w:rFonts w:ascii="Calibri" w:hAnsi="Calibri"/>
-          <w:noProof/>
-          <w:szCs w:val="22"/>
+          <w:rFonts w:asciiTheme="minorHAnsi" w:eastAsiaTheme="minorEastAsia" w:hAnsiTheme="minorHAnsi" w:cstheme="minorBidi"/>
+          <w:noProof/>
+          <w:sz w:val="24"/>
+          <w:szCs w:val="24"/>
+          <w:lang w:eastAsia="ja-JP"/>
         </w:rPr>
       </w:pPr>
       <w:r>
@@ -1290,9 +907,11 @@
       </w:r>
       <w:r>
         <w:rPr>
-          <w:rFonts w:ascii="Calibri" w:hAnsi="Calibri"/>
-          <w:noProof/>
-          <w:szCs w:val="22"/>
+          <w:rFonts w:asciiTheme="minorHAnsi" w:eastAsiaTheme="minorEastAsia" w:hAnsiTheme="minorHAnsi" w:cstheme="minorBidi"/>
+          <w:noProof/>
+          <w:sz w:val="24"/>
+          <w:szCs w:val="24"/>
+          <w:lang w:eastAsia="ja-JP"/>
         </w:rPr>
         <w:tab/>
       </w:r>
@@ -1302,15 +921,7 @@
           <w:noProof/>
           <w:color w:val="000000"/>
         </w:rPr>
-        <w:t xml:space="preserve">Purpose - </w:t>
-      </w:r>
-      <w:r>
-        <w:rPr>
-          <w:rFonts w:ascii="Calibri" w:hAnsi="Calibri"/>
-          <w:noProof/>
-          <w:color w:val="FF0000"/>
-        </w:rPr>
-        <w:t>Required</w:t>
+        <w:t>Purpose</w:t>
       </w:r>
       <w:r>
         <w:rPr>
@@ -1328,7 +939,7 @@
         <w:rPr>
           <w:noProof/>
         </w:rPr>
-        <w:instrText xml:space="preserve"> PAGEREF _Toc283994061 \h </w:instrText>
+        <w:instrText xml:space="preserve"> PAGEREF _Toc206068496 \h </w:instrText>
       </w:r>
       <w:r>
         <w:rPr>
@@ -1358,12 +969,14 @@
       <w:pPr>
         <w:pStyle w:val="TOC2"/>
         <w:tabs>
-          <w:tab w:val="left" w:pos="880"/>
+          <w:tab w:val="left" w:pos="789"/>
         </w:tabs>
         <w:rPr>
-          <w:rFonts w:ascii="Calibri" w:hAnsi="Calibri"/>
-          <w:noProof/>
-          <w:szCs w:val="22"/>
+          <w:rFonts w:asciiTheme="minorHAnsi" w:eastAsiaTheme="minorEastAsia" w:hAnsiTheme="minorHAnsi" w:cstheme="minorBidi"/>
+          <w:noProof/>
+          <w:sz w:val="24"/>
+          <w:szCs w:val="24"/>
+          <w:lang w:eastAsia="ja-JP"/>
         </w:rPr>
       </w:pPr>
       <w:r>
@@ -1375,9 +988,11 @@
       </w:r>
       <w:r>
         <w:rPr>
-          <w:rFonts w:ascii="Calibri" w:hAnsi="Calibri"/>
-          <w:noProof/>
-          <w:szCs w:val="22"/>
+          <w:rFonts w:asciiTheme="minorHAnsi" w:eastAsiaTheme="minorEastAsia" w:hAnsiTheme="minorHAnsi" w:cstheme="minorBidi"/>
+          <w:noProof/>
+          <w:sz w:val="24"/>
+          <w:szCs w:val="24"/>
+          <w:lang w:eastAsia="ja-JP"/>
         </w:rPr>
         <w:tab/>
       </w:r>
@@ -1385,17 +1000,8 @@
         <w:rPr>
           <w:rFonts w:ascii="Calibri" w:hAnsi="Calibri"/>
           <w:noProof/>
-          <w:color w:val="000000"/>
-        </w:rPr>
-        <w:t xml:space="preserve">Document Conventions - </w:t>
-      </w:r>
-      <w:r>
-        <w:rPr>
-          <w:rFonts w:ascii="Calibri" w:hAnsi="Calibri"/>
-          <w:noProof/>
-          <w:color w:val="339966"/>
-        </w:rPr>
-        <w:t>Optional</w:t>
+        </w:rPr>
+        <w:t>Product Scope -</w:t>
       </w:r>
       <w:r>
         <w:rPr>
@@ -1413,7 +1019,7 @@
         <w:rPr>
           <w:noProof/>
         </w:rPr>
-        <w:instrText xml:space="preserve"> PAGEREF _Toc283994062 \h </w:instrText>
+        <w:instrText xml:space="preserve"> PAGEREF _Toc206068497 \h </w:instrText>
       </w:r>
       <w:r>
         <w:rPr>
@@ -1436,6 +1042,60 @@
         <w:rPr>
           <w:noProof/>
         </w:rPr>
+        <w:fldChar w:fldCharType="end"/>
+      </w:r>
+    </w:p>
+    <w:p>
+      <w:pPr>
+        <w:pStyle w:val="TOC1"/>
+        <w:tabs>
+          <w:tab w:val="clear" w:pos="360"/>
+          <w:tab w:val="left" w:pos="362"/>
+        </w:tabs>
+        <w:rPr>
+          <w:rFonts w:asciiTheme="minorHAnsi" w:eastAsiaTheme="minorEastAsia" w:hAnsiTheme="minorHAnsi" w:cstheme="minorBidi"/>
+          <w:b w:val="0"/>
+          <w:szCs w:val="24"/>
+          <w:lang w:eastAsia="ja-JP"/>
+        </w:rPr>
+      </w:pPr>
+      <w:r>
+        <w:rPr>
+          <w:rFonts w:ascii="Calibri" w:hAnsi="Calibri"/>
+        </w:rPr>
+        <w:t>2</w:t>
+      </w:r>
+      <w:r>
+        <w:rPr>
+          <w:rFonts w:asciiTheme="minorHAnsi" w:eastAsiaTheme="minorEastAsia" w:hAnsiTheme="minorHAnsi" w:cstheme="minorBidi"/>
+          <w:b w:val="0"/>
+          <w:szCs w:val="24"/>
+          <w:lang w:eastAsia="ja-JP"/>
+        </w:rPr>
+        <w:tab/>
+      </w:r>
+      <w:r>
+        <w:rPr>
+          <w:rFonts w:ascii="Calibri" w:hAnsi="Calibri"/>
+        </w:rPr>
+        <w:t>Overall Description</w:t>
+      </w:r>
+      <w:r>
+        <w:tab/>
+      </w:r>
+      <w:r>
+        <w:fldChar w:fldCharType="begin"/>
+      </w:r>
+      <w:r>
+        <w:instrText xml:space="preserve"> PAGEREF _Toc206068498 \h </w:instrText>
+      </w:r>
+      <w:r>
+        <w:fldChar w:fldCharType="separate"/>
+      </w:r>
+      <w:r>
+        <w:t>5</w:t>
+      </w:r>
+      <w:r>
         <w:fldChar w:fldCharType="end"/>
       </w:r>
     </w:p>
@@ -1443,26 +1103,30 @@
       <w:pPr>
         <w:pStyle w:val="TOC2"/>
         <w:tabs>
-          <w:tab w:val="left" w:pos="880"/>
+          <w:tab w:val="left" w:pos="789"/>
         </w:tabs>
         <w:rPr>
-          <w:rFonts w:ascii="Calibri" w:hAnsi="Calibri"/>
-          <w:noProof/>
-          <w:szCs w:val="22"/>
-        </w:rPr>
-      </w:pPr>
-      <w:r>
-        <w:rPr>
-          <w:rFonts w:ascii="Calibri" w:hAnsi="Calibri"/>
-          <w:noProof/>
-        </w:rPr>
-        <w:t>1.3</w:t>
-      </w:r>
-      <w:r>
-        <w:rPr>
-          <w:rFonts w:ascii="Calibri" w:hAnsi="Calibri"/>
-          <w:noProof/>
-          <w:szCs w:val="22"/>
+          <w:rFonts w:asciiTheme="minorHAnsi" w:eastAsiaTheme="minorEastAsia" w:hAnsiTheme="minorHAnsi" w:cstheme="minorBidi"/>
+          <w:noProof/>
+          <w:sz w:val="24"/>
+          <w:szCs w:val="24"/>
+          <w:lang w:eastAsia="ja-JP"/>
+        </w:rPr>
+      </w:pPr>
+      <w:r>
+        <w:rPr>
+          <w:rFonts w:ascii="Calibri" w:hAnsi="Calibri"/>
+          <w:noProof/>
+        </w:rPr>
+        <w:t>2.1</w:t>
+      </w:r>
+      <w:r>
+        <w:rPr>
+          <w:rFonts w:asciiTheme="minorHAnsi" w:eastAsiaTheme="minorEastAsia" w:hAnsiTheme="minorHAnsi" w:cstheme="minorBidi"/>
+          <w:noProof/>
+          <w:sz w:val="24"/>
+          <w:szCs w:val="24"/>
+          <w:lang w:eastAsia="ja-JP"/>
         </w:rPr>
         <w:tab/>
       </w:r>
@@ -1471,15 +1135,7 @@
           <w:rFonts w:ascii="Calibri" w:hAnsi="Calibri"/>
           <w:noProof/>
         </w:rPr>
-        <w:t>Intended Audience and Reading Suggestions -</w:t>
-      </w:r>
-      <w:r>
-        <w:rPr>
-          <w:rFonts w:ascii="Calibri" w:hAnsi="Calibri"/>
-          <w:noProof/>
-          <w:color w:val="339966"/>
-        </w:rPr>
-        <w:t xml:space="preserve"> Optional</w:t>
+        <w:t>Product Perspective</w:t>
       </w:r>
       <w:r>
         <w:rPr>
@@ -1497,7 +1153,7 @@
         <w:rPr>
           <w:noProof/>
         </w:rPr>
-        <w:instrText xml:space="preserve"> PAGEREF _Toc283994063 \h </w:instrText>
+        <w:instrText xml:space="preserve"> PAGEREF _Toc206068499 \h </w:instrText>
       </w:r>
       <w:r>
         <w:rPr>
@@ -1527,26 +1183,30 @@
       <w:pPr>
         <w:pStyle w:val="TOC2"/>
         <w:tabs>
-          <w:tab w:val="left" w:pos="880"/>
+          <w:tab w:val="left" w:pos="789"/>
         </w:tabs>
         <w:rPr>
-          <w:rFonts w:ascii="Calibri" w:hAnsi="Calibri"/>
-          <w:noProof/>
-          <w:szCs w:val="22"/>
-        </w:rPr>
-      </w:pPr>
-      <w:r>
-        <w:rPr>
-          <w:rFonts w:ascii="Calibri" w:hAnsi="Calibri"/>
-          <w:noProof/>
-        </w:rPr>
-        <w:t>1.4</w:t>
-      </w:r>
-      <w:r>
-        <w:rPr>
-          <w:rFonts w:ascii="Calibri" w:hAnsi="Calibri"/>
-          <w:noProof/>
-          <w:szCs w:val="22"/>
+          <w:rFonts w:asciiTheme="minorHAnsi" w:eastAsiaTheme="minorEastAsia" w:hAnsiTheme="minorHAnsi" w:cstheme="minorBidi"/>
+          <w:noProof/>
+          <w:sz w:val="24"/>
+          <w:szCs w:val="24"/>
+          <w:lang w:eastAsia="ja-JP"/>
+        </w:rPr>
+      </w:pPr>
+      <w:r>
+        <w:rPr>
+          <w:rFonts w:ascii="Calibri" w:hAnsi="Calibri"/>
+          <w:noProof/>
+        </w:rPr>
+        <w:t>2.2</w:t>
+      </w:r>
+      <w:r>
+        <w:rPr>
+          <w:rFonts w:asciiTheme="minorHAnsi" w:eastAsiaTheme="minorEastAsia" w:hAnsiTheme="minorHAnsi" w:cstheme="minorBidi"/>
+          <w:noProof/>
+          <w:sz w:val="24"/>
+          <w:szCs w:val="24"/>
+          <w:lang w:eastAsia="ja-JP"/>
         </w:rPr>
         <w:tab/>
       </w:r>
@@ -1555,15 +1215,7 @@
           <w:rFonts w:ascii="Calibri" w:hAnsi="Calibri"/>
           <w:noProof/>
         </w:rPr>
-        <w:t>Product Scope -</w:t>
-      </w:r>
-      <w:r>
-        <w:rPr>
-          <w:rFonts w:ascii="Calibri" w:hAnsi="Calibri"/>
-          <w:noProof/>
-          <w:color w:val="FF0000"/>
-        </w:rPr>
-        <w:t xml:space="preserve"> Required</w:t>
+        <w:t>Product Functions</w:t>
       </w:r>
       <w:r>
         <w:rPr>
@@ -1581,7 +1233,7 @@
         <w:rPr>
           <w:noProof/>
         </w:rPr>
-        <w:instrText xml:space="preserve"> PAGEREF _Toc283994064 \h </w:instrText>
+        <w:instrText xml:space="preserve"> PAGEREF _Toc206068500 \h </w:instrText>
       </w:r>
       <w:r>
         <w:rPr>
@@ -1598,7 +1250,7 @@
         <w:rPr>
           <w:noProof/>
         </w:rPr>
-        <w:t>5</w:t>
+        <w:t>6</w:t>
       </w:r>
       <w:r>
         <w:rPr>
@@ -1611,26 +1263,30 @@
       <w:pPr>
         <w:pStyle w:val="TOC2"/>
         <w:tabs>
-          <w:tab w:val="left" w:pos="880"/>
+          <w:tab w:val="left" w:pos="789"/>
         </w:tabs>
         <w:rPr>
-          <w:rFonts w:ascii="Calibri" w:hAnsi="Calibri"/>
-          <w:noProof/>
-          <w:szCs w:val="22"/>
-        </w:rPr>
-      </w:pPr>
-      <w:r>
-        <w:rPr>
-          <w:rFonts w:ascii="Calibri" w:hAnsi="Calibri"/>
-          <w:noProof/>
-        </w:rPr>
-        <w:t>1.5</w:t>
-      </w:r>
-      <w:r>
-        <w:rPr>
-          <w:rFonts w:ascii="Calibri" w:hAnsi="Calibri"/>
-          <w:noProof/>
-          <w:szCs w:val="22"/>
+          <w:rFonts w:asciiTheme="minorHAnsi" w:eastAsiaTheme="minorEastAsia" w:hAnsiTheme="minorHAnsi" w:cstheme="minorBidi"/>
+          <w:noProof/>
+          <w:sz w:val="24"/>
+          <w:szCs w:val="24"/>
+          <w:lang w:eastAsia="ja-JP"/>
+        </w:rPr>
+      </w:pPr>
+      <w:r>
+        <w:rPr>
+          <w:rFonts w:ascii="Calibri" w:hAnsi="Calibri"/>
+          <w:noProof/>
+        </w:rPr>
+        <w:t>2.3</w:t>
+      </w:r>
+      <w:r>
+        <w:rPr>
+          <w:rFonts w:asciiTheme="minorHAnsi" w:eastAsiaTheme="minorEastAsia" w:hAnsiTheme="minorHAnsi" w:cstheme="minorBidi"/>
+          <w:noProof/>
+          <w:sz w:val="24"/>
+          <w:szCs w:val="24"/>
+          <w:lang w:eastAsia="ja-JP"/>
         </w:rPr>
         <w:tab/>
       </w:r>
@@ -1639,15 +1295,7 @@
           <w:rFonts w:ascii="Calibri" w:hAnsi="Calibri"/>
           <w:noProof/>
         </w:rPr>
-        <w:t>References -</w:t>
-      </w:r>
-      <w:r>
-        <w:rPr>
-          <w:rFonts w:ascii="Calibri" w:hAnsi="Calibri"/>
-          <w:noProof/>
-          <w:color w:val="FF00FF"/>
-        </w:rPr>
-        <w:t xml:space="preserve"> Recommended</w:t>
+        <w:t>User Classes and Characteristics</w:t>
       </w:r>
       <w:r>
         <w:rPr>
@@ -1665,7 +1313,7 @@
         <w:rPr>
           <w:noProof/>
         </w:rPr>
-        <w:instrText xml:space="preserve"> PAGEREF _Toc283994065 \h </w:instrText>
+        <w:instrText xml:space="preserve"> PAGEREF _Toc206068501 \h </w:instrText>
       </w:r>
       <w:r>
         <w:rPr>
@@ -1682,62 +1330,12 @@
         <w:rPr>
           <w:noProof/>
         </w:rPr>
-        <w:t>5</w:t>
-      </w:r>
-      <w:r>
-        <w:rPr>
-          <w:noProof/>
-        </w:rPr>
-        <w:fldChar w:fldCharType="end"/>
-      </w:r>
-    </w:p>
-    <w:p>
-      <w:pPr>
-        <w:pStyle w:val="TOC1"/>
-        <w:rPr>
-          <w:rFonts w:ascii="Calibri" w:hAnsi="Calibri"/>
-          <w:b w:val="0"/>
-          <w:sz w:val="22"/>
-          <w:szCs w:val="22"/>
-        </w:rPr>
-      </w:pPr>
-      <w:r>
-        <w:rPr>
-          <w:rFonts w:ascii="Calibri" w:hAnsi="Calibri"/>
-        </w:rPr>
-        <w:t>2</w:t>
-      </w:r>
-      <w:r>
-        <w:rPr>
-          <w:rFonts w:ascii="Calibri" w:hAnsi="Calibri"/>
-          <w:b w:val="0"/>
-          <w:sz w:val="22"/>
-          <w:szCs w:val="22"/>
-        </w:rPr>
-        <w:tab/>
-      </w:r>
-      <w:r>
-        <w:rPr>
-          <w:rFonts w:ascii="Calibri" w:hAnsi="Calibri"/>
-        </w:rPr>
-        <w:t>Overall Description</w:t>
-      </w:r>
-      <w:r>
-        <w:tab/>
-      </w:r>
-      <w:r>
-        <w:fldChar w:fldCharType="begin"/>
-      </w:r>
-      <w:r>
-        <w:instrText xml:space="preserve"> PAGEREF _Toc283994066 \h </w:instrText>
-      </w:r>
-      <w:r>
-        <w:fldChar w:fldCharType="separate"/>
-      </w:r>
-      <w:r>
-        <w:t>5</w:t>
-      </w:r>
-      <w:r>
+        <w:t>6</w:t>
+      </w:r>
+      <w:r>
+        <w:rPr>
+          <w:noProof/>
+        </w:rPr>
         <w:fldChar w:fldCharType="end"/>
       </w:r>
     </w:p>
@@ -1745,26 +1343,30 @@
       <w:pPr>
         <w:pStyle w:val="TOC2"/>
         <w:tabs>
-          <w:tab w:val="left" w:pos="880"/>
+          <w:tab w:val="left" w:pos="789"/>
         </w:tabs>
         <w:rPr>
-          <w:rFonts w:ascii="Calibri" w:hAnsi="Calibri"/>
-          <w:noProof/>
-          <w:szCs w:val="22"/>
-        </w:rPr>
-      </w:pPr>
-      <w:r>
-        <w:rPr>
-          <w:rFonts w:ascii="Calibri" w:hAnsi="Calibri"/>
-          <w:noProof/>
-        </w:rPr>
-        <w:t>2.1</w:t>
-      </w:r>
-      <w:r>
-        <w:rPr>
-          <w:rFonts w:ascii="Calibri" w:hAnsi="Calibri"/>
-          <w:noProof/>
-          <w:szCs w:val="22"/>
+          <w:rFonts w:asciiTheme="minorHAnsi" w:eastAsiaTheme="minorEastAsia" w:hAnsiTheme="minorHAnsi" w:cstheme="minorBidi"/>
+          <w:noProof/>
+          <w:sz w:val="24"/>
+          <w:szCs w:val="24"/>
+          <w:lang w:eastAsia="ja-JP"/>
+        </w:rPr>
+      </w:pPr>
+      <w:r>
+        <w:rPr>
+          <w:rFonts w:ascii="Calibri" w:hAnsi="Calibri"/>
+          <w:noProof/>
+        </w:rPr>
+        <w:t>2.4</w:t>
+      </w:r>
+      <w:r>
+        <w:rPr>
+          <w:rFonts w:asciiTheme="minorHAnsi" w:eastAsiaTheme="minorEastAsia" w:hAnsiTheme="minorHAnsi" w:cstheme="minorBidi"/>
+          <w:noProof/>
+          <w:sz w:val="24"/>
+          <w:szCs w:val="24"/>
+          <w:lang w:eastAsia="ja-JP"/>
         </w:rPr>
         <w:tab/>
       </w:r>
@@ -1773,15 +1375,7 @@
           <w:rFonts w:ascii="Calibri" w:hAnsi="Calibri"/>
           <w:noProof/>
         </w:rPr>
-        <w:t>Product Perspective -</w:t>
-      </w:r>
-      <w:r>
-        <w:rPr>
-          <w:rFonts w:ascii="Calibri" w:hAnsi="Calibri"/>
-          <w:noProof/>
-          <w:color w:val="FF0000"/>
-        </w:rPr>
-        <w:t xml:space="preserve"> Required</w:t>
+        <w:t>Operating Environment</w:t>
       </w:r>
       <w:r>
         <w:rPr>
@@ -1799,7 +1393,7 @@
         <w:rPr>
           <w:noProof/>
         </w:rPr>
-        <w:instrText xml:space="preserve"> PAGEREF _Toc283994067 \h </w:instrText>
+        <w:instrText xml:space="preserve"> PAGEREF _Toc206068502 \h </w:instrText>
       </w:r>
       <w:r>
         <w:rPr>
@@ -1816,7 +1410,7 @@
         <w:rPr>
           <w:noProof/>
         </w:rPr>
-        <w:t>5</w:t>
+        <w:t>7</w:t>
       </w:r>
       <w:r>
         <w:rPr>
@@ -1829,26 +1423,30 @@
       <w:pPr>
         <w:pStyle w:val="TOC2"/>
         <w:tabs>
-          <w:tab w:val="left" w:pos="880"/>
+          <w:tab w:val="left" w:pos="789"/>
         </w:tabs>
         <w:rPr>
-          <w:rFonts w:ascii="Calibri" w:hAnsi="Calibri"/>
-          <w:noProof/>
-          <w:szCs w:val="22"/>
-        </w:rPr>
-      </w:pPr>
-      <w:r>
-        <w:rPr>
-          <w:rFonts w:ascii="Calibri" w:hAnsi="Calibri"/>
-          <w:noProof/>
-        </w:rPr>
-        <w:t>2.2</w:t>
-      </w:r>
-      <w:r>
-        <w:rPr>
-          <w:rFonts w:ascii="Calibri" w:hAnsi="Calibri"/>
-          <w:noProof/>
-          <w:szCs w:val="22"/>
+          <w:rFonts w:asciiTheme="minorHAnsi" w:eastAsiaTheme="minorEastAsia" w:hAnsiTheme="minorHAnsi" w:cstheme="minorBidi"/>
+          <w:noProof/>
+          <w:sz w:val="24"/>
+          <w:szCs w:val="24"/>
+          <w:lang w:eastAsia="ja-JP"/>
+        </w:rPr>
+      </w:pPr>
+      <w:r>
+        <w:rPr>
+          <w:rFonts w:ascii="Calibri" w:hAnsi="Calibri"/>
+          <w:noProof/>
+        </w:rPr>
+        <w:t>2.5</w:t>
+      </w:r>
+      <w:r>
+        <w:rPr>
+          <w:rFonts w:asciiTheme="minorHAnsi" w:eastAsiaTheme="minorEastAsia" w:hAnsiTheme="minorHAnsi" w:cstheme="minorBidi"/>
+          <w:noProof/>
+          <w:sz w:val="24"/>
+          <w:szCs w:val="24"/>
+          <w:lang w:eastAsia="ja-JP"/>
         </w:rPr>
         <w:tab/>
       </w:r>
@@ -1857,15 +1455,7 @@
           <w:rFonts w:ascii="Calibri" w:hAnsi="Calibri"/>
           <w:noProof/>
         </w:rPr>
-        <w:t>Product Functions -</w:t>
-      </w:r>
-      <w:r>
-        <w:rPr>
-          <w:rFonts w:ascii="Calibri" w:hAnsi="Calibri"/>
-          <w:noProof/>
-          <w:color w:val="FF0000"/>
-        </w:rPr>
-        <w:t xml:space="preserve"> Required</w:t>
+        <w:t>Design and Implementation Constraints</w:t>
       </w:r>
       <w:r>
         <w:rPr>
@@ -1883,7 +1473,7 @@
         <w:rPr>
           <w:noProof/>
         </w:rPr>
-        <w:instrText xml:space="preserve"> PAGEREF _Toc283994068 \h </w:instrText>
+        <w:instrText xml:space="preserve"> PAGEREF _Toc206068503 \h </w:instrText>
       </w:r>
       <w:r>
         <w:rPr>
@@ -1900,7 +1490,7 @@
         <w:rPr>
           <w:noProof/>
         </w:rPr>
-        <w:t>6</w:t>
+        <w:t>7</w:t>
       </w:r>
       <w:r>
         <w:rPr>
@@ -1913,26 +1503,30 @@
       <w:pPr>
         <w:pStyle w:val="TOC2"/>
         <w:tabs>
-          <w:tab w:val="left" w:pos="880"/>
+          <w:tab w:val="left" w:pos="789"/>
         </w:tabs>
         <w:rPr>
-          <w:rFonts w:ascii="Calibri" w:hAnsi="Calibri"/>
-          <w:noProof/>
-          <w:szCs w:val="22"/>
-        </w:rPr>
-      </w:pPr>
-      <w:r>
-        <w:rPr>
-          <w:rFonts w:ascii="Calibri" w:hAnsi="Calibri"/>
-          <w:noProof/>
-        </w:rPr>
-        <w:t>2.3</w:t>
-      </w:r>
-      <w:r>
-        <w:rPr>
-          <w:rFonts w:ascii="Calibri" w:hAnsi="Calibri"/>
-          <w:noProof/>
-          <w:szCs w:val="22"/>
+          <w:rFonts w:asciiTheme="minorHAnsi" w:eastAsiaTheme="minorEastAsia" w:hAnsiTheme="minorHAnsi" w:cstheme="minorBidi"/>
+          <w:noProof/>
+          <w:sz w:val="24"/>
+          <w:szCs w:val="24"/>
+          <w:lang w:eastAsia="ja-JP"/>
+        </w:rPr>
+      </w:pPr>
+      <w:r>
+        <w:rPr>
+          <w:rFonts w:ascii="Calibri" w:hAnsi="Calibri"/>
+          <w:noProof/>
+        </w:rPr>
+        <w:t>2.6</w:t>
+      </w:r>
+      <w:r>
+        <w:rPr>
+          <w:rFonts w:asciiTheme="minorHAnsi" w:eastAsiaTheme="minorEastAsia" w:hAnsiTheme="minorHAnsi" w:cstheme="minorBidi"/>
+          <w:noProof/>
+          <w:sz w:val="24"/>
+          <w:szCs w:val="24"/>
+          <w:lang w:eastAsia="ja-JP"/>
         </w:rPr>
         <w:tab/>
       </w:r>
@@ -1941,15 +1535,7 @@
           <w:rFonts w:ascii="Calibri" w:hAnsi="Calibri"/>
           <w:noProof/>
         </w:rPr>
-        <w:t>User Classes and Characteristics -</w:t>
-      </w:r>
-      <w:r>
-        <w:rPr>
-          <w:rFonts w:ascii="Calibri" w:hAnsi="Calibri"/>
-          <w:noProof/>
-          <w:color w:val="FF0000"/>
-        </w:rPr>
-        <w:t xml:space="preserve"> Required</w:t>
+        <w:t>User Documentation</w:t>
       </w:r>
       <w:r>
         <w:rPr>
@@ -1967,7 +1553,7 @@
         <w:rPr>
           <w:noProof/>
         </w:rPr>
-        <w:instrText xml:space="preserve"> PAGEREF _Toc283994069 \h </w:instrText>
+        <w:instrText xml:space="preserve"> PAGEREF _Toc206068504 \h </w:instrText>
       </w:r>
       <w:r>
         <w:rPr>
@@ -1984,7 +1570,7 @@
         <w:rPr>
           <w:noProof/>
         </w:rPr>
-        <w:t>6</w:t>
+        <w:t>8</w:t>
       </w:r>
       <w:r>
         <w:rPr>
@@ -1997,26 +1583,30 @@
       <w:pPr>
         <w:pStyle w:val="TOC2"/>
         <w:tabs>
-          <w:tab w:val="left" w:pos="880"/>
+          <w:tab w:val="left" w:pos="789"/>
         </w:tabs>
         <w:rPr>
-          <w:rFonts w:ascii="Calibri" w:hAnsi="Calibri"/>
-          <w:noProof/>
-          <w:szCs w:val="22"/>
-        </w:rPr>
-      </w:pPr>
-      <w:r>
-        <w:rPr>
-          <w:rFonts w:ascii="Calibri" w:hAnsi="Calibri"/>
-          <w:noProof/>
-        </w:rPr>
-        <w:t>2.4</w:t>
-      </w:r>
-      <w:r>
-        <w:rPr>
-          <w:rFonts w:ascii="Calibri" w:hAnsi="Calibri"/>
-          <w:noProof/>
-          <w:szCs w:val="22"/>
+          <w:rFonts w:asciiTheme="minorHAnsi" w:eastAsiaTheme="minorEastAsia" w:hAnsiTheme="minorHAnsi" w:cstheme="minorBidi"/>
+          <w:noProof/>
+          <w:sz w:val="24"/>
+          <w:szCs w:val="24"/>
+          <w:lang w:eastAsia="ja-JP"/>
+        </w:rPr>
+      </w:pPr>
+      <w:r>
+        <w:rPr>
+          <w:rFonts w:ascii="Calibri" w:hAnsi="Calibri"/>
+          <w:noProof/>
+        </w:rPr>
+        <w:t>2.7</w:t>
+      </w:r>
+      <w:r>
+        <w:rPr>
+          <w:rFonts w:asciiTheme="minorHAnsi" w:eastAsiaTheme="minorEastAsia" w:hAnsiTheme="minorHAnsi" w:cstheme="minorBidi"/>
+          <w:noProof/>
+          <w:sz w:val="24"/>
+          <w:szCs w:val="24"/>
+          <w:lang w:eastAsia="ja-JP"/>
         </w:rPr>
         <w:tab/>
       </w:r>
@@ -2025,23 +1615,7 @@
           <w:rFonts w:ascii="Calibri" w:hAnsi="Calibri"/>
           <w:noProof/>
         </w:rPr>
-        <w:t>Operating Environment -</w:t>
-      </w:r>
-      <w:r>
-        <w:rPr>
-          <w:rFonts w:ascii="Calibri" w:hAnsi="Calibri"/>
-          <w:noProof/>
-          <w:color w:val="FF0000"/>
-        </w:rPr>
-        <w:t xml:space="preserve"> </w:t>
-      </w:r>
-      <w:r>
-        <w:rPr>
-          <w:rFonts w:ascii="Calibri" w:hAnsi="Calibri"/>
-          <w:noProof/>
-          <w:color w:val="FF00FF"/>
-        </w:rPr>
-        <w:t>Recommended</w:t>
+        <w:t>Assumptions and Dependencies</w:t>
       </w:r>
       <w:r>
         <w:rPr>
@@ -2059,7 +1633,7 @@
         <w:rPr>
           <w:noProof/>
         </w:rPr>
-        <w:instrText xml:space="preserve"> PAGEREF _Toc283994070 \h </w:instrText>
+        <w:instrText xml:space="preserve"> PAGEREF _Toc206068505 \h </w:instrText>
       </w:r>
       <w:r>
         <w:rPr>
@@ -2076,12 +1650,66 @@
         <w:rPr>
           <w:noProof/>
         </w:rPr>
-        <w:t>6</w:t>
-      </w:r>
-      <w:r>
-        <w:rPr>
-          <w:noProof/>
-        </w:rPr>
+        <w:t>8</w:t>
+      </w:r>
+      <w:r>
+        <w:rPr>
+          <w:noProof/>
+        </w:rPr>
+        <w:fldChar w:fldCharType="end"/>
+      </w:r>
+    </w:p>
+    <w:p>
+      <w:pPr>
+        <w:pStyle w:val="TOC1"/>
+        <w:tabs>
+          <w:tab w:val="clear" w:pos="360"/>
+          <w:tab w:val="left" w:pos="362"/>
+        </w:tabs>
+        <w:rPr>
+          <w:rFonts w:asciiTheme="minorHAnsi" w:eastAsiaTheme="minorEastAsia" w:hAnsiTheme="minorHAnsi" w:cstheme="minorBidi"/>
+          <w:b w:val="0"/>
+          <w:szCs w:val="24"/>
+          <w:lang w:eastAsia="ja-JP"/>
+        </w:rPr>
+      </w:pPr>
+      <w:r>
+        <w:rPr>
+          <w:rFonts w:ascii="Calibri" w:hAnsi="Calibri"/>
+        </w:rPr>
+        <w:t>3</w:t>
+      </w:r>
+      <w:r>
+        <w:rPr>
+          <w:rFonts w:asciiTheme="minorHAnsi" w:eastAsiaTheme="minorEastAsia" w:hAnsiTheme="minorHAnsi" w:cstheme="minorBidi"/>
+          <w:b w:val="0"/>
+          <w:szCs w:val="24"/>
+          <w:lang w:eastAsia="ja-JP"/>
+        </w:rPr>
+        <w:tab/>
+      </w:r>
+      <w:r>
+        <w:rPr>
+          <w:rFonts w:ascii="Calibri" w:hAnsi="Calibri"/>
+        </w:rPr>
+        <w:t>External Interface Requirements</w:t>
+      </w:r>
+      <w:r>
+        <w:tab/>
+      </w:r>
+      <w:r>
+        <w:fldChar w:fldCharType="begin"/>
+      </w:r>
+      <w:r>
+        <w:instrText xml:space="preserve"> PAGEREF _Toc206068506 \h </w:instrText>
+      </w:r>
+      <w:r>
+        <w:fldChar w:fldCharType="separate"/>
+      </w:r>
+      <w:r>
+        <w:t>8</w:t>
+      </w:r>
+      <w:r>
         <w:fldChar w:fldCharType="end"/>
       </w:r>
     </w:p>
@@ -2089,26 +1717,30 @@
       <w:pPr>
         <w:pStyle w:val="TOC2"/>
         <w:tabs>
-          <w:tab w:val="left" w:pos="880"/>
+          <w:tab w:val="left" w:pos="789"/>
         </w:tabs>
         <w:rPr>
-          <w:rFonts w:ascii="Calibri" w:hAnsi="Calibri"/>
-          <w:noProof/>
-          <w:szCs w:val="22"/>
-        </w:rPr>
-      </w:pPr>
-      <w:r>
-        <w:rPr>
-          <w:rFonts w:ascii="Calibri" w:hAnsi="Calibri"/>
-          <w:noProof/>
-        </w:rPr>
-        <w:t>2.5</w:t>
-      </w:r>
-      <w:r>
-        <w:rPr>
-          <w:rFonts w:ascii="Calibri" w:hAnsi="Calibri"/>
-          <w:noProof/>
-          <w:szCs w:val="22"/>
+          <w:rFonts w:asciiTheme="minorHAnsi" w:eastAsiaTheme="minorEastAsia" w:hAnsiTheme="minorHAnsi" w:cstheme="minorBidi"/>
+          <w:noProof/>
+          <w:sz w:val="24"/>
+          <w:szCs w:val="24"/>
+          <w:lang w:eastAsia="ja-JP"/>
+        </w:rPr>
+      </w:pPr>
+      <w:r>
+        <w:rPr>
+          <w:rFonts w:ascii="Calibri" w:hAnsi="Calibri"/>
+          <w:noProof/>
+        </w:rPr>
+        <w:t>3.1</w:t>
+      </w:r>
+      <w:r>
+        <w:rPr>
+          <w:rFonts w:asciiTheme="minorHAnsi" w:eastAsiaTheme="minorEastAsia" w:hAnsiTheme="minorHAnsi" w:cstheme="minorBidi"/>
+          <w:noProof/>
+          <w:sz w:val="24"/>
+          <w:szCs w:val="24"/>
+          <w:lang w:eastAsia="ja-JP"/>
         </w:rPr>
         <w:tab/>
       </w:r>
@@ -2117,15 +1749,7 @@
           <w:rFonts w:ascii="Calibri" w:hAnsi="Calibri"/>
           <w:noProof/>
         </w:rPr>
-        <w:t>Design and Implementation Constraints -</w:t>
-      </w:r>
-      <w:r>
-        <w:rPr>
-          <w:rFonts w:ascii="Calibri" w:hAnsi="Calibri"/>
-          <w:noProof/>
-          <w:color w:val="FF00FF"/>
-        </w:rPr>
-        <w:t xml:space="preserve"> Recommended</w:t>
+        <w:t>User Interfaces</w:t>
       </w:r>
       <w:r>
         <w:rPr>
@@ -2143,7 +1767,7 @@
         <w:rPr>
           <w:noProof/>
         </w:rPr>
-        <w:instrText xml:space="preserve"> PAGEREF _Toc283994071 \h </w:instrText>
+        <w:instrText xml:space="preserve"> PAGEREF _Toc206068507 \h </w:instrText>
       </w:r>
       <w:r>
         <w:rPr>
@@ -2160,7 +1784,7 @@
         <w:rPr>
           <w:noProof/>
         </w:rPr>
-        <w:t>6</w:t>
+        <w:t>8</w:t>
       </w:r>
       <w:r>
         <w:rPr>
@@ -2173,26 +1797,30 @@
       <w:pPr>
         <w:pStyle w:val="TOC2"/>
         <w:tabs>
-          <w:tab w:val="left" w:pos="880"/>
+          <w:tab w:val="left" w:pos="789"/>
         </w:tabs>
         <w:rPr>
-          <w:rFonts w:ascii="Calibri" w:hAnsi="Calibri"/>
-          <w:noProof/>
-          <w:szCs w:val="22"/>
-        </w:rPr>
-      </w:pPr>
-      <w:r>
-        <w:rPr>
-          <w:rFonts w:ascii="Calibri" w:hAnsi="Calibri"/>
-          <w:noProof/>
-        </w:rPr>
-        <w:t>2.6</w:t>
-      </w:r>
-      <w:r>
-        <w:rPr>
-          <w:rFonts w:ascii="Calibri" w:hAnsi="Calibri"/>
-          <w:noProof/>
-          <w:szCs w:val="22"/>
+          <w:rFonts w:asciiTheme="minorHAnsi" w:eastAsiaTheme="minorEastAsia" w:hAnsiTheme="minorHAnsi" w:cstheme="minorBidi"/>
+          <w:noProof/>
+          <w:sz w:val="24"/>
+          <w:szCs w:val="24"/>
+          <w:lang w:eastAsia="ja-JP"/>
+        </w:rPr>
+      </w:pPr>
+      <w:r>
+        <w:rPr>
+          <w:rFonts w:ascii="Calibri" w:hAnsi="Calibri"/>
+          <w:noProof/>
+        </w:rPr>
+        <w:t>3.2</w:t>
+      </w:r>
+      <w:r>
+        <w:rPr>
+          <w:rFonts w:asciiTheme="minorHAnsi" w:eastAsiaTheme="minorEastAsia" w:hAnsiTheme="minorHAnsi" w:cstheme="minorBidi"/>
+          <w:noProof/>
+          <w:sz w:val="24"/>
+          <w:szCs w:val="24"/>
+          <w:lang w:eastAsia="ja-JP"/>
         </w:rPr>
         <w:tab/>
       </w:r>
@@ -2201,15 +1829,7 @@
           <w:rFonts w:ascii="Calibri" w:hAnsi="Calibri"/>
           <w:noProof/>
         </w:rPr>
-        <w:t>User Documentation -</w:t>
-      </w:r>
-      <w:r>
-        <w:rPr>
-          <w:rFonts w:ascii="Calibri" w:hAnsi="Calibri"/>
-          <w:noProof/>
-          <w:color w:val="FF0000"/>
-        </w:rPr>
-        <w:t xml:space="preserve"> Required</w:t>
+        <w:t>Hardware Interfaces</w:t>
       </w:r>
       <w:r>
         <w:rPr>
@@ -2227,7 +1847,7 @@
         <w:rPr>
           <w:noProof/>
         </w:rPr>
-        <w:instrText xml:space="preserve"> PAGEREF _Toc283994072 \h </w:instrText>
+        <w:instrText xml:space="preserve"> PAGEREF _Toc206068508 \h </w:instrText>
       </w:r>
       <w:r>
         <w:rPr>
@@ -2244,7 +1864,7 @@
         <w:rPr>
           <w:noProof/>
         </w:rPr>
-        <w:t>6</w:t>
+        <w:t>8</w:t>
       </w:r>
       <w:r>
         <w:rPr>
@@ -2257,26 +1877,30 @@
       <w:pPr>
         <w:pStyle w:val="TOC2"/>
         <w:tabs>
-          <w:tab w:val="left" w:pos="880"/>
+          <w:tab w:val="left" w:pos="789"/>
         </w:tabs>
         <w:rPr>
-          <w:rFonts w:ascii="Calibri" w:hAnsi="Calibri"/>
-          <w:noProof/>
-          <w:szCs w:val="22"/>
-        </w:rPr>
-      </w:pPr>
-      <w:r>
-        <w:rPr>
-          <w:rFonts w:ascii="Calibri" w:hAnsi="Calibri"/>
-          <w:noProof/>
-        </w:rPr>
-        <w:t>2.7</w:t>
-      </w:r>
-      <w:r>
-        <w:rPr>
-          <w:rFonts w:ascii="Calibri" w:hAnsi="Calibri"/>
-          <w:noProof/>
-          <w:szCs w:val="22"/>
+          <w:rFonts w:asciiTheme="minorHAnsi" w:eastAsiaTheme="minorEastAsia" w:hAnsiTheme="minorHAnsi" w:cstheme="minorBidi"/>
+          <w:noProof/>
+          <w:sz w:val="24"/>
+          <w:szCs w:val="24"/>
+          <w:lang w:eastAsia="ja-JP"/>
+        </w:rPr>
+      </w:pPr>
+      <w:r>
+        <w:rPr>
+          <w:rFonts w:ascii="Calibri" w:hAnsi="Calibri"/>
+          <w:noProof/>
+        </w:rPr>
+        <w:t>3.3</w:t>
+      </w:r>
+      <w:r>
+        <w:rPr>
+          <w:rFonts w:asciiTheme="minorHAnsi" w:eastAsiaTheme="minorEastAsia" w:hAnsiTheme="minorHAnsi" w:cstheme="minorBidi"/>
+          <w:noProof/>
+          <w:sz w:val="24"/>
+          <w:szCs w:val="24"/>
+          <w:lang w:eastAsia="ja-JP"/>
         </w:rPr>
         <w:tab/>
       </w:r>
@@ -2285,15 +1909,7 @@
           <w:rFonts w:ascii="Calibri" w:hAnsi="Calibri"/>
           <w:noProof/>
         </w:rPr>
-        <w:t xml:space="preserve">Assumptions and Dependencies - </w:t>
-      </w:r>
-      <w:r>
-        <w:rPr>
-          <w:rFonts w:ascii="Calibri" w:hAnsi="Calibri"/>
-          <w:noProof/>
-          <w:color w:val="FF00FF"/>
-        </w:rPr>
-        <w:t>Recommended</w:t>
+        <w:t>Software Interfaces</w:t>
       </w:r>
       <w:r>
         <w:rPr>
@@ -2311,7 +1927,7 @@
         <w:rPr>
           <w:noProof/>
         </w:rPr>
-        <w:instrText xml:space="preserve"> PAGEREF _Toc283994073 \h </w:instrText>
+        <w:instrText xml:space="preserve"> PAGEREF _Toc206068509 \h </w:instrText>
       </w:r>
       <w:r>
         <w:rPr>
@@ -2328,62 +1944,12 @@
         <w:rPr>
           <w:noProof/>
         </w:rPr>
-        <w:t>6</w:t>
-      </w:r>
-      <w:r>
-        <w:rPr>
-          <w:noProof/>
-        </w:rPr>
-        <w:fldChar w:fldCharType="end"/>
-      </w:r>
-    </w:p>
-    <w:p>
-      <w:pPr>
-        <w:pStyle w:val="TOC1"/>
-        <w:rPr>
-          <w:rFonts w:ascii="Calibri" w:hAnsi="Calibri"/>
-          <w:b w:val="0"/>
-          <w:sz w:val="22"/>
-          <w:szCs w:val="22"/>
-        </w:rPr>
-      </w:pPr>
-      <w:r>
-        <w:rPr>
-          <w:rFonts w:ascii="Calibri" w:hAnsi="Calibri"/>
-        </w:rPr>
-        <w:t>3</w:t>
-      </w:r>
-      <w:r>
-        <w:rPr>
-          <w:rFonts w:ascii="Calibri" w:hAnsi="Calibri"/>
-          <w:b w:val="0"/>
-          <w:sz w:val="22"/>
-          <w:szCs w:val="22"/>
-        </w:rPr>
-        <w:tab/>
-      </w:r>
-      <w:r>
-        <w:rPr>
-          <w:rFonts w:ascii="Calibri" w:hAnsi="Calibri"/>
-        </w:rPr>
-        <w:t>External Interface Requirements</w:t>
-      </w:r>
-      <w:r>
-        <w:tab/>
-      </w:r>
-      <w:r>
-        <w:fldChar w:fldCharType="begin"/>
-      </w:r>
-      <w:r>
-        <w:instrText xml:space="preserve"> PAGEREF _Toc283994074 \h </w:instrText>
-      </w:r>
-      <w:r>
-        <w:fldChar w:fldCharType="separate"/>
-      </w:r>
-      <w:r>
-        <w:t>7</w:t>
-      </w:r>
-      <w:r>
+        <w:t>8</w:t>
+      </w:r>
+      <w:r>
+        <w:rPr>
+          <w:noProof/>
+        </w:rPr>
         <w:fldChar w:fldCharType="end"/>
       </w:r>
     </w:p>
@@ -2391,26 +1957,30 @@
       <w:pPr>
         <w:pStyle w:val="TOC2"/>
         <w:tabs>
-          <w:tab w:val="left" w:pos="880"/>
+          <w:tab w:val="left" w:pos="789"/>
         </w:tabs>
         <w:rPr>
-          <w:rFonts w:ascii="Calibri" w:hAnsi="Calibri"/>
-          <w:noProof/>
-          <w:szCs w:val="22"/>
-        </w:rPr>
-      </w:pPr>
-      <w:r>
-        <w:rPr>
-          <w:rFonts w:ascii="Calibri" w:hAnsi="Calibri"/>
-          <w:noProof/>
-        </w:rPr>
-        <w:t>3.1</w:t>
-      </w:r>
-      <w:r>
-        <w:rPr>
-          <w:rFonts w:ascii="Calibri" w:hAnsi="Calibri"/>
-          <w:noProof/>
-          <w:szCs w:val="22"/>
+          <w:rFonts w:asciiTheme="minorHAnsi" w:eastAsiaTheme="minorEastAsia" w:hAnsiTheme="minorHAnsi" w:cstheme="minorBidi"/>
+          <w:noProof/>
+          <w:sz w:val="24"/>
+          <w:szCs w:val="24"/>
+          <w:lang w:eastAsia="ja-JP"/>
+        </w:rPr>
+      </w:pPr>
+      <w:r>
+        <w:rPr>
+          <w:rFonts w:ascii="Calibri" w:hAnsi="Calibri"/>
+          <w:noProof/>
+        </w:rPr>
+        <w:t>3.4</w:t>
+      </w:r>
+      <w:r>
+        <w:rPr>
+          <w:rFonts w:asciiTheme="minorHAnsi" w:eastAsiaTheme="minorEastAsia" w:hAnsiTheme="minorHAnsi" w:cstheme="minorBidi"/>
+          <w:noProof/>
+          <w:sz w:val="24"/>
+          <w:szCs w:val="24"/>
+          <w:lang w:eastAsia="ja-JP"/>
         </w:rPr>
         <w:tab/>
       </w:r>
@@ -2419,15 +1989,7 @@
           <w:rFonts w:ascii="Calibri" w:hAnsi="Calibri"/>
           <w:noProof/>
         </w:rPr>
-        <w:t>User Interfaces -</w:t>
-      </w:r>
-      <w:r>
-        <w:rPr>
-          <w:rFonts w:ascii="Calibri" w:hAnsi="Calibri"/>
-          <w:noProof/>
-          <w:color w:val="339966"/>
-        </w:rPr>
-        <w:t xml:space="preserve"> Optional</w:t>
+        <w:t>Communications Interfaces</w:t>
       </w:r>
       <w:r>
         <w:rPr>
@@ -2445,7 +2007,7 @@
         <w:rPr>
           <w:noProof/>
         </w:rPr>
-        <w:instrText xml:space="preserve"> PAGEREF _Toc283994075 \h </w:instrText>
+        <w:instrText xml:space="preserve"> PAGEREF _Toc206068510 \h </w:instrText>
       </w:r>
       <w:r>
         <w:rPr>
@@ -2462,12 +2024,66 @@
         <w:rPr>
           <w:noProof/>
         </w:rPr>
-        <w:t>7</w:t>
-      </w:r>
-      <w:r>
-        <w:rPr>
-          <w:noProof/>
-        </w:rPr>
+        <w:t>9</w:t>
+      </w:r>
+      <w:r>
+        <w:rPr>
+          <w:noProof/>
+        </w:rPr>
+        <w:fldChar w:fldCharType="end"/>
+      </w:r>
+    </w:p>
+    <w:p>
+      <w:pPr>
+        <w:pStyle w:val="TOC1"/>
+        <w:tabs>
+          <w:tab w:val="clear" w:pos="360"/>
+          <w:tab w:val="left" w:pos="362"/>
+        </w:tabs>
+        <w:rPr>
+          <w:rFonts w:asciiTheme="minorHAnsi" w:eastAsiaTheme="minorEastAsia" w:hAnsiTheme="minorHAnsi" w:cstheme="minorBidi"/>
+          <w:b w:val="0"/>
+          <w:szCs w:val="24"/>
+          <w:lang w:eastAsia="ja-JP"/>
+        </w:rPr>
+      </w:pPr>
+      <w:r>
+        <w:rPr>
+          <w:rFonts w:ascii="Calibri" w:hAnsi="Calibri"/>
+        </w:rPr>
+        <w:t>4</w:t>
+      </w:r>
+      <w:r>
+        <w:rPr>
+          <w:rFonts w:asciiTheme="minorHAnsi" w:eastAsiaTheme="minorEastAsia" w:hAnsiTheme="minorHAnsi" w:cstheme="minorBidi"/>
+          <w:b w:val="0"/>
+          <w:szCs w:val="24"/>
+          <w:lang w:eastAsia="ja-JP"/>
+        </w:rPr>
+        <w:tab/>
+      </w:r>
+      <w:r>
+        <w:rPr>
+          <w:rFonts w:ascii="Calibri" w:hAnsi="Calibri"/>
+        </w:rPr>
+        <w:t>Other Nonfunctional Requirements</w:t>
+      </w:r>
+      <w:r>
+        <w:tab/>
+      </w:r>
+      <w:r>
+        <w:fldChar w:fldCharType="begin"/>
+      </w:r>
+      <w:r>
+        <w:instrText xml:space="preserve"> PAGEREF _Toc206068511 \h </w:instrText>
+      </w:r>
+      <w:r>
+        <w:fldChar w:fldCharType="separate"/>
+      </w:r>
+      <w:r>
+        <w:t>9</w:t>
+      </w:r>
+      <w:r>
         <w:fldChar w:fldCharType="end"/>
       </w:r>
     </w:p>
@@ -2475,26 +2091,30 @@
       <w:pPr>
         <w:pStyle w:val="TOC2"/>
         <w:tabs>
-          <w:tab w:val="left" w:pos="880"/>
+          <w:tab w:val="left" w:pos="789"/>
         </w:tabs>
         <w:rPr>
-          <w:rFonts w:ascii="Calibri" w:hAnsi="Calibri"/>
-          <w:noProof/>
-          <w:szCs w:val="22"/>
-        </w:rPr>
-      </w:pPr>
-      <w:r>
-        <w:rPr>
-          <w:rFonts w:ascii="Calibri" w:hAnsi="Calibri"/>
-          <w:noProof/>
-        </w:rPr>
-        <w:t>3.2</w:t>
-      </w:r>
-      <w:r>
-        <w:rPr>
-          <w:rFonts w:ascii="Calibri" w:hAnsi="Calibri"/>
-          <w:noProof/>
-          <w:szCs w:val="22"/>
+          <w:rFonts w:asciiTheme="minorHAnsi" w:eastAsiaTheme="minorEastAsia" w:hAnsiTheme="minorHAnsi" w:cstheme="minorBidi"/>
+          <w:noProof/>
+          <w:sz w:val="24"/>
+          <w:szCs w:val="24"/>
+          <w:lang w:eastAsia="ja-JP"/>
+        </w:rPr>
+      </w:pPr>
+      <w:r>
+        <w:rPr>
+          <w:rFonts w:ascii="Calibri" w:hAnsi="Calibri"/>
+          <w:noProof/>
+        </w:rPr>
+        <w:t>4.1</w:t>
+      </w:r>
+      <w:r>
+        <w:rPr>
+          <w:rFonts w:asciiTheme="minorHAnsi" w:eastAsiaTheme="minorEastAsia" w:hAnsiTheme="minorHAnsi" w:cstheme="minorBidi"/>
+          <w:noProof/>
+          <w:sz w:val="24"/>
+          <w:szCs w:val="24"/>
+          <w:lang w:eastAsia="ja-JP"/>
         </w:rPr>
         <w:tab/>
       </w:r>
@@ -2503,15 +2123,7 @@
           <w:rFonts w:ascii="Calibri" w:hAnsi="Calibri"/>
           <w:noProof/>
         </w:rPr>
-        <w:t>Hardware Interfaces -</w:t>
-      </w:r>
-      <w:r>
-        <w:rPr>
-          <w:rFonts w:ascii="Calibri" w:hAnsi="Calibri"/>
-          <w:noProof/>
-          <w:color w:val="FF00FF"/>
-        </w:rPr>
-        <w:t xml:space="preserve"> Recommended</w:t>
+        <w:t>Performance Requirements</w:t>
       </w:r>
       <w:r>
         <w:rPr>
@@ -2529,7 +2141,7 @@
         <w:rPr>
           <w:noProof/>
         </w:rPr>
-        <w:instrText xml:space="preserve"> PAGEREF _Toc283994076 \h </w:instrText>
+        <w:instrText xml:space="preserve"> PAGEREF _Toc206068512 \h </w:instrText>
       </w:r>
       <w:r>
         <w:rPr>
@@ -2546,7 +2158,7 @@
         <w:rPr>
           <w:noProof/>
         </w:rPr>
-        <w:t>7</w:t>
+        <w:t>9</w:t>
       </w:r>
       <w:r>
         <w:rPr>
@@ -2559,26 +2171,30 @@
       <w:pPr>
         <w:pStyle w:val="TOC2"/>
         <w:tabs>
-          <w:tab w:val="left" w:pos="880"/>
+          <w:tab w:val="left" w:pos="789"/>
         </w:tabs>
         <w:rPr>
-          <w:rFonts w:ascii="Calibri" w:hAnsi="Calibri"/>
-          <w:noProof/>
-          <w:szCs w:val="22"/>
-        </w:rPr>
-      </w:pPr>
-      <w:r>
-        <w:rPr>
-          <w:rFonts w:ascii="Calibri" w:hAnsi="Calibri"/>
-          <w:noProof/>
-        </w:rPr>
-        <w:t>3.3</w:t>
-      </w:r>
-      <w:r>
-        <w:rPr>
-          <w:rFonts w:ascii="Calibri" w:hAnsi="Calibri"/>
-          <w:noProof/>
-          <w:szCs w:val="22"/>
+          <w:rFonts w:asciiTheme="minorHAnsi" w:eastAsiaTheme="minorEastAsia" w:hAnsiTheme="minorHAnsi" w:cstheme="minorBidi"/>
+          <w:noProof/>
+          <w:sz w:val="24"/>
+          <w:szCs w:val="24"/>
+          <w:lang w:eastAsia="ja-JP"/>
+        </w:rPr>
+      </w:pPr>
+      <w:r>
+        <w:rPr>
+          <w:rFonts w:ascii="Calibri" w:hAnsi="Calibri"/>
+          <w:noProof/>
+        </w:rPr>
+        <w:t>4.2</w:t>
+      </w:r>
+      <w:r>
+        <w:rPr>
+          <w:rFonts w:asciiTheme="minorHAnsi" w:eastAsiaTheme="minorEastAsia" w:hAnsiTheme="minorHAnsi" w:cstheme="minorBidi"/>
+          <w:noProof/>
+          <w:sz w:val="24"/>
+          <w:szCs w:val="24"/>
+          <w:lang w:eastAsia="ja-JP"/>
         </w:rPr>
         <w:tab/>
       </w:r>
@@ -2587,23 +2203,7 @@
           <w:rFonts w:ascii="Calibri" w:hAnsi="Calibri"/>
           <w:noProof/>
         </w:rPr>
-        <w:t>Software Interfaces -</w:t>
-      </w:r>
-      <w:r>
-        <w:rPr>
-          <w:rFonts w:ascii="Calibri" w:hAnsi="Calibri"/>
-          <w:noProof/>
-          <w:color w:val="FF0000"/>
-        </w:rPr>
-        <w:t xml:space="preserve"> </w:t>
-      </w:r>
-      <w:r>
-        <w:rPr>
-          <w:rFonts w:ascii="Calibri" w:hAnsi="Calibri"/>
-          <w:noProof/>
-          <w:color w:val="FF00FF"/>
-        </w:rPr>
-        <w:t>Recommended</w:t>
+        <w:t>Security Requirements</w:t>
       </w:r>
       <w:r>
         <w:rPr>
@@ -2621,7 +2221,7 @@
         <w:rPr>
           <w:noProof/>
         </w:rPr>
-        <w:instrText xml:space="preserve"> PAGEREF _Toc283994077 \h </w:instrText>
+        <w:instrText xml:space="preserve"> PAGEREF _Toc206068513 \h </w:instrText>
       </w:r>
       <w:r>
         <w:rPr>
@@ -2638,7 +2238,7 @@
         <w:rPr>
           <w:noProof/>
         </w:rPr>
-        <w:t>7</w:t>
+        <w:t>9</w:t>
       </w:r>
       <w:r>
         <w:rPr>
@@ -2651,26 +2251,30 @@
       <w:pPr>
         <w:pStyle w:val="TOC2"/>
         <w:tabs>
-          <w:tab w:val="left" w:pos="880"/>
+          <w:tab w:val="left" w:pos="789"/>
         </w:tabs>
         <w:rPr>
-          <w:rFonts w:ascii="Calibri" w:hAnsi="Calibri"/>
-          <w:noProof/>
-          <w:szCs w:val="22"/>
-        </w:rPr>
-      </w:pPr>
-      <w:r>
-        <w:rPr>
-          <w:rFonts w:ascii="Calibri" w:hAnsi="Calibri"/>
-          <w:noProof/>
-        </w:rPr>
-        <w:t>3.4</w:t>
-      </w:r>
-      <w:r>
-        <w:rPr>
-          <w:rFonts w:ascii="Calibri" w:hAnsi="Calibri"/>
-          <w:noProof/>
-          <w:szCs w:val="22"/>
+          <w:rFonts w:asciiTheme="minorHAnsi" w:eastAsiaTheme="minorEastAsia" w:hAnsiTheme="minorHAnsi" w:cstheme="minorBidi"/>
+          <w:noProof/>
+          <w:sz w:val="24"/>
+          <w:szCs w:val="24"/>
+          <w:lang w:eastAsia="ja-JP"/>
+        </w:rPr>
+      </w:pPr>
+      <w:r>
+        <w:rPr>
+          <w:rFonts w:ascii="Calibri" w:hAnsi="Calibri"/>
+          <w:noProof/>
+        </w:rPr>
+        <w:t>4.3</w:t>
+      </w:r>
+      <w:r>
+        <w:rPr>
+          <w:rFonts w:asciiTheme="minorHAnsi" w:eastAsiaTheme="minorEastAsia" w:hAnsiTheme="minorHAnsi" w:cstheme="minorBidi"/>
+          <w:noProof/>
+          <w:sz w:val="24"/>
+          <w:szCs w:val="24"/>
+          <w:lang w:eastAsia="ja-JP"/>
         </w:rPr>
         <w:tab/>
       </w:r>
@@ -2679,15 +2283,7 @@
           <w:rFonts w:ascii="Calibri" w:hAnsi="Calibri"/>
           <w:noProof/>
         </w:rPr>
-        <w:t>Communications Interfaces -</w:t>
-      </w:r>
-      <w:r>
-        <w:rPr>
-          <w:rFonts w:ascii="Calibri" w:hAnsi="Calibri"/>
-          <w:noProof/>
-          <w:color w:val="339966"/>
-        </w:rPr>
-        <w:t xml:space="preserve"> Optional</w:t>
+        <w:t>Software Quality Attributes</w:t>
       </w:r>
       <w:r>
         <w:rPr>
@@ -2705,7 +2301,7 @@
         <w:rPr>
           <w:noProof/>
         </w:rPr>
-        <w:instrText xml:space="preserve"> PAGEREF _Toc283994078 \h </w:instrText>
+        <w:instrText xml:space="preserve"> PAGEREF _Toc206068514 \h </w:instrText>
       </w:r>
       <w:r>
         <w:rPr>
@@ -2722,882 +2318,12 @@
         <w:rPr>
           <w:noProof/>
         </w:rPr>
-        <w:t>7</w:t>
-      </w:r>
-      <w:r>
-        <w:rPr>
-          <w:noProof/>
-        </w:rPr>
-        <w:fldChar w:fldCharType="end"/>
-      </w:r>
-    </w:p>
-    <w:p>
-      <w:pPr>
-        <w:pStyle w:val="TOC1"/>
-        <w:rPr>
-          <w:rFonts w:ascii="Calibri" w:hAnsi="Calibri"/>
-          <w:b w:val="0"/>
-          <w:sz w:val="22"/>
-          <w:szCs w:val="22"/>
-        </w:rPr>
-      </w:pPr>
-      <w:r>
-        <w:rPr>
-          <w:rFonts w:ascii="Calibri" w:hAnsi="Calibri"/>
-        </w:rPr>
-        <w:t>4</w:t>
-      </w:r>
-      <w:r>
-        <w:rPr>
-          <w:rFonts w:ascii="Calibri" w:hAnsi="Calibri"/>
-          <w:b w:val="0"/>
-          <w:sz w:val="22"/>
-          <w:szCs w:val="22"/>
-        </w:rPr>
-        <w:tab/>
-      </w:r>
-      <w:r>
-        <w:rPr>
-          <w:rFonts w:ascii="Calibri" w:hAnsi="Calibri"/>
-        </w:rPr>
-        <w:t>System Features -</w:t>
-      </w:r>
-      <w:r>
-        <w:rPr>
-          <w:rFonts w:ascii="Calibri" w:hAnsi="Calibri"/>
-          <w:color w:val="339966"/>
-        </w:rPr>
-        <w:t xml:space="preserve"> Optional</w:t>
-      </w:r>
-      <w:r>
-        <w:tab/>
-      </w:r>
-      <w:r>
-        <w:fldChar w:fldCharType="begin"/>
-      </w:r>
-      <w:r>
-        <w:instrText xml:space="preserve"> PAGEREF _Toc283994079 \h </w:instrText>
-      </w:r>
-      <w:r>
-        <w:fldChar w:fldCharType="separate"/>
-      </w:r>
-      <w:r>
-        <w:t>7</w:t>
-      </w:r>
-      <w:r>
-        <w:fldChar w:fldCharType="end"/>
-      </w:r>
-    </w:p>
-    <w:p>
-      <w:pPr>
-        <w:pStyle w:val="TOC2"/>
-        <w:tabs>
-          <w:tab w:val="left" w:pos="880"/>
-        </w:tabs>
-        <w:rPr>
-          <w:rFonts w:ascii="Calibri" w:hAnsi="Calibri"/>
-          <w:noProof/>
-          <w:szCs w:val="22"/>
-        </w:rPr>
-      </w:pPr>
-      <w:r>
-        <w:rPr>
-          <w:rFonts w:ascii="Calibri" w:hAnsi="Calibri"/>
-          <w:noProof/>
-        </w:rPr>
-        <w:t>4.1</w:t>
-      </w:r>
-      <w:r>
-        <w:rPr>
-          <w:rFonts w:ascii="Calibri" w:hAnsi="Calibri"/>
-          <w:noProof/>
-          <w:szCs w:val="22"/>
-        </w:rPr>
-        <w:tab/>
-      </w:r>
-      <w:r>
-        <w:rPr>
-          <w:rFonts w:ascii="Calibri" w:hAnsi="Calibri"/>
-          <w:noProof/>
-        </w:rPr>
-        <w:t>System Feature 1</w:t>
-      </w:r>
-      <w:r>
-        <w:rPr>
-          <w:noProof/>
-        </w:rPr>
-        <w:tab/>
-      </w:r>
-      <w:r>
-        <w:rPr>
-          <w:noProof/>
-        </w:rPr>
-        <w:fldChar w:fldCharType="begin"/>
-      </w:r>
-      <w:r>
-        <w:rPr>
-          <w:noProof/>
-        </w:rPr>
-        <w:instrText xml:space="preserve"> PAGEREF _Toc283994080 \h </w:instrText>
-      </w:r>
-      <w:r>
-        <w:rPr>
-          <w:noProof/>
-        </w:rPr>
-      </w:r>
-      <w:r>
-        <w:rPr>
-          <w:noProof/>
-        </w:rPr>
-        <w:fldChar w:fldCharType="separate"/>
-      </w:r>
-      <w:r>
-        <w:rPr>
-          <w:noProof/>
-        </w:rPr>
-        <w:t>7</w:t>
-      </w:r>
-      <w:r>
-        <w:rPr>
-          <w:noProof/>
-        </w:rPr>
-        <w:fldChar w:fldCharType="end"/>
-      </w:r>
-    </w:p>
-    <w:p>
-      <w:pPr>
-        <w:pStyle w:val="TOC2"/>
-        <w:tabs>
-          <w:tab w:val="left" w:pos="880"/>
-        </w:tabs>
-        <w:rPr>
-          <w:rFonts w:ascii="Calibri" w:hAnsi="Calibri"/>
-          <w:noProof/>
-          <w:szCs w:val="22"/>
-        </w:rPr>
-      </w:pPr>
-      <w:r>
-        <w:rPr>
-          <w:rFonts w:ascii="Calibri" w:hAnsi="Calibri"/>
-          <w:noProof/>
-        </w:rPr>
-        <w:t>4.2</w:t>
-      </w:r>
-      <w:r>
-        <w:rPr>
-          <w:rFonts w:ascii="Calibri" w:hAnsi="Calibri"/>
-          <w:noProof/>
-          <w:szCs w:val="22"/>
-        </w:rPr>
-        <w:tab/>
-      </w:r>
-      <w:r>
-        <w:rPr>
-          <w:rFonts w:ascii="Calibri" w:hAnsi="Calibri"/>
-          <w:noProof/>
-        </w:rPr>
-        <w:t>System Feature 2 (and so on)</w:t>
-      </w:r>
-      <w:r>
-        <w:rPr>
-          <w:noProof/>
-        </w:rPr>
-        <w:tab/>
-      </w:r>
-      <w:r>
-        <w:rPr>
-          <w:noProof/>
-        </w:rPr>
-        <w:fldChar w:fldCharType="begin"/>
-      </w:r>
-      <w:r>
-        <w:rPr>
-          <w:noProof/>
-        </w:rPr>
-        <w:instrText xml:space="preserve"> PAGEREF _Toc283994081 \h </w:instrText>
-      </w:r>
-      <w:r>
-        <w:rPr>
-          <w:noProof/>
-        </w:rPr>
-      </w:r>
-      <w:r>
-        <w:rPr>
-          <w:noProof/>
-        </w:rPr>
-        <w:fldChar w:fldCharType="separate"/>
-      </w:r>
-      <w:r>
-        <w:rPr>
-          <w:noProof/>
-        </w:rPr>
-        <w:t>8</w:t>
-      </w:r>
-      <w:r>
-        <w:rPr>
-          <w:noProof/>
-        </w:rPr>
-        <w:fldChar w:fldCharType="end"/>
-      </w:r>
-    </w:p>
-    <w:p>
-      <w:pPr>
-        <w:pStyle w:val="TOC1"/>
-        <w:rPr>
-          <w:rFonts w:ascii="Calibri" w:hAnsi="Calibri"/>
-          <w:b w:val="0"/>
-          <w:sz w:val="22"/>
-          <w:szCs w:val="22"/>
-        </w:rPr>
-      </w:pPr>
-      <w:r>
-        <w:rPr>
-          <w:rFonts w:ascii="Calibri" w:hAnsi="Calibri"/>
-        </w:rPr>
-        <w:t>5</w:t>
-      </w:r>
-      <w:r>
-        <w:rPr>
-          <w:rFonts w:ascii="Calibri" w:hAnsi="Calibri"/>
-          <w:b w:val="0"/>
-          <w:sz w:val="22"/>
-          <w:szCs w:val="22"/>
-        </w:rPr>
-        <w:tab/>
-      </w:r>
-      <w:r>
-        <w:rPr>
-          <w:rFonts w:ascii="Calibri" w:hAnsi="Calibri"/>
-        </w:rPr>
-        <w:t>Other Nonfunctional Requirements</w:t>
-      </w:r>
-      <w:r>
-        <w:tab/>
-      </w:r>
-      <w:r>
-        <w:fldChar w:fldCharType="begin"/>
-      </w:r>
-      <w:r>
-        <w:instrText xml:space="preserve"> PAGEREF _Toc283994082 \h </w:instrText>
-      </w:r>
-      <w:r>
-        <w:fldChar w:fldCharType="separate"/>
-      </w:r>
-      <w:r>
-        <w:t>8</w:t>
-      </w:r>
-      <w:r>
-        <w:fldChar w:fldCharType="end"/>
-      </w:r>
-    </w:p>
-    <w:p>
-      <w:pPr>
-        <w:pStyle w:val="TOC2"/>
-        <w:tabs>
-          <w:tab w:val="left" w:pos="880"/>
-        </w:tabs>
-        <w:rPr>
-          <w:rFonts w:ascii="Calibri" w:hAnsi="Calibri"/>
-          <w:noProof/>
-          <w:szCs w:val="22"/>
-        </w:rPr>
-      </w:pPr>
-      <w:r>
-        <w:rPr>
-          <w:rFonts w:ascii="Calibri" w:hAnsi="Calibri"/>
-          <w:noProof/>
-        </w:rPr>
-        <w:t>5.1</w:t>
-      </w:r>
-      <w:r>
-        <w:rPr>
-          <w:rFonts w:ascii="Calibri" w:hAnsi="Calibri"/>
-          <w:noProof/>
-          <w:szCs w:val="22"/>
-        </w:rPr>
-        <w:tab/>
-      </w:r>
-      <w:r>
-        <w:rPr>
-          <w:rFonts w:ascii="Calibri" w:hAnsi="Calibri"/>
-          <w:noProof/>
-        </w:rPr>
-        <w:t>Performance Requirements -</w:t>
-      </w:r>
-      <w:r>
-        <w:rPr>
-          <w:rFonts w:ascii="Calibri" w:hAnsi="Calibri"/>
-          <w:noProof/>
-          <w:color w:val="FF00FF"/>
-        </w:rPr>
-        <w:t xml:space="preserve"> Recommended</w:t>
-      </w:r>
-      <w:r>
-        <w:rPr>
-          <w:noProof/>
-        </w:rPr>
-        <w:tab/>
-      </w:r>
-      <w:r>
-        <w:rPr>
-          <w:noProof/>
-        </w:rPr>
-        <w:fldChar w:fldCharType="begin"/>
-      </w:r>
-      <w:r>
-        <w:rPr>
-          <w:noProof/>
-        </w:rPr>
-        <w:instrText xml:space="preserve"> PAGEREF _Toc283994083 \h </w:instrText>
-      </w:r>
-      <w:r>
-        <w:rPr>
-          <w:noProof/>
-        </w:rPr>
-      </w:r>
-      <w:r>
-        <w:rPr>
-          <w:noProof/>
-        </w:rPr>
-        <w:fldChar w:fldCharType="separate"/>
-      </w:r>
-      <w:r>
-        <w:rPr>
-          <w:noProof/>
-        </w:rPr>
-        <w:t>8</w:t>
-      </w:r>
-      <w:r>
-        <w:rPr>
-          <w:noProof/>
-        </w:rPr>
-        <w:fldChar w:fldCharType="end"/>
-      </w:r>
-    </w:p>
-    <w:p>
-      <w:pPr>
-        <w:pStyle w:val="TOC2"/>
-        <w:tabs>
-          <w:tab w:val="left" w:pos="880"/>
-        </w:tabs>
-        <w:rPr>
-          <w:rFonts w:ascii="Calibri" w:hAnsi="Calibri"/>
-          <w:noProof/>
-          <w:szCs w:val="22"/>
-        </w:rPr>
-      </w:pPr>
-      <w:r>
-        <w:rPr>
-          <w:rFonts w:ascii="Calibri" w:hAnsi="Calibri"/>
-          <w:noProof/>
-        </w:rPr>
-        <w:t>5.2</w:t>
-      </w:r>
-      <w:r>
-        <w:rPr>
-          <w:rFonts w:ascii="Calibri" w:hAnsi="Calibri"/>
-          <w:noProof/>
-          <w:szCs w:val="22"/>
-        </w:rPr>
-        <w:tab/>
-      </w:r>
-      <w:r>
-        <w:rPr>
-          <w:rFonts w:ascii="Calibri" w:hAnsi="Calibri"/>
-          <w:noProof/>
-        </w:rPr>
-        <w:t xml:space="preserve">Safety Requirements - </w:t>
-      </w:r>
-      <w:r>
-        <w:rPr>
-          <w:rFonts w:ascii="Calibri" w:hAnsi="Calibri"/>
-          <w:noProof/>
-          <w:color w:val="339966"/>
-        </w:rPr>
-        <w:t>Optional</w:t>
-      </w:r>
-      <w:r>
-        <w:rPr>
-          <w:noProof/>
-        </w:rPr>
-        <w:tab/>
-      </w:r>
-      <w:r>
-        <w:rPr>
-          <w:noProof/>
-        </w:rPr>
-        <w:fldChar w:fldCharType="begin"/>
-      </w:r>
-      <w:r>
-        <w:rPr>
-          <w:noProof/>
-        </w:rPr>
-        <w:instrText xml:space="preserve"> PAGEREF _Toc283994084 \h </w:instrText>
-      </w:r>
-      <w:r>
-        <w:rPr>
-          <w:noProof/>
-        </w:rPr>
-      </w:r>
-      <w:r>
-        <w:rPr>
-          <w:noProof/>
-        </w:rPr>
-        <w:fldChar w:fldCharType="separate"/>
-      </w:r>
-      <w:r>
-        <w:rPr>
-          <w:noProof/>
-        </w:rPr>
-        <w:t>8</w:t>
-      </w:r>
-      <w:r>
-        <w:rPr>
-          <w:noProof/>
-        </w:rPr>
-        <w:fldChar w:fldCharType="end"/>
-      </w:r>
-    </w:p>
-    <w:p>
-      <w:pPr>
-        <w:pStyle w:val="TOC2"/>
-        <w:tabs>
-          <w:tab w:val="left" w:pos="880"/>
-        </w:tabs>
-        <w:rPr>
-          <w:rFonts w:ascii="Calibri" w:hAnsi="Calibri"/>
-          <w:noProof/>
-          <w:szCs w:val="22"/>
-        </w:rPr>
-      </w:pPr>
-      <w:r>
-        <w:rPr>
-          <w:rFonts w:ascii="Calibri" w:hAnsi="Calibri"/>
-          <w:noProof/>
-        </w:rPr>
-        <w:t>5.3</w:t>
-      </w:r>
-      <w:r>
-        <w:rPr>
-          <w:rFonts w:ascii="Calibri" w:hAnsi="Calibri"/>
-          <w:noProof/>
-          <w:szCs w:val="22"/>
-        </w:rPr>
-        <w:tab/>
-      </w:r>
-      <w:r>
-        <w:rPr>
-          <w:rFonts w:ascii="Calibri" w:hAnsi="Calibri"/>
-          <w:noProof/>
-        </w:rPr>
-        <w:t>Security Requirements -</w:t>
-      </w:r>
-      <w:r>
-        <w:rPr>
-          <w:rFonts w:ascii="Calibri" w:hAnsi="Calibri"/>
-          <w:noProof/>
-          <w:color w:val="FF0000"/>
-        </w:rPr>
-        <w:t xml:space="preserve"> </w:t>
-      </w:r>
-      <w:r>
-        <w:rPr>
-          <w:rFonts w:ascii="Calibri" w:hAnsi="Calibri"/>
-          <w:noProof/>
-          <w:color w:val="FF00FF"/>
-        </w:rPr>
-        <w:t>Recommended</w:t>
-      </w:r>
-      <w:r>
-        <w:rPr>
-          <w:noProof/>
-        </w:rPr>
-        <w:tab/>
-      </w:r>
-      <w:r>
-        <w:rPr>
-          <w:noProof/>
-        </w:rPr>
-        <w:fldChar w:fldCharType="begin"/>
-      </w:r>
-      <w:r>
-        <w:rPr>
-          <w:noProof/>
-        </w:rPr>
-        <w:instrText xml:space="preserve"> PAGEREF _Toc283994085 \h </w:instrText>
-      </w:r>
-      <w:r>
-        <w:rPr>
-          <w:noProof/>
-        </w:rPr>
-      </w:r>
-      <w:r>
-        <w:rPr>
-          <w:noProof/>
-        </w:rPr>
-        <w:fldChar w:fldCharType="separate"/>
-      </w:r>
-      <w:r>
-        <w:rPr>
-          <w:noProof/>
-        </w:rPr>
-        <w:t>8</w:t>
-      </w:r>
-      <w:r>
-        <w:rPr>
-          <w:noProof/>
-        </w:rPr>
-        <w:fldChar w:fldCharType="end"/>
-      </w:r>
-    </w:p>
-    <w:p>
-      <w:pPr>
-        <w:pStyle w:val="TOC2"/>
-        <w:tabs>
-          <w:tab w:val="left" w:pos="880"/>
-        </w:tabs>
-        <w:rPr>
-          <w:rFonts w:ascii="Calibri" w:hAnsi="Calibri"/>
-          <w:noProof/>
-          <w:szCs w:val="22"/>
-        </w:rPr>
-      </w:pPr>
-      <w:r>
-        <w:rPr>
-          <w:rFonts w:ascii="Calibri" w:hAnsi="Calibri"/>
-          <w:noProof/>
-        </w:rPr>
-        <w:t>5.4</w:t>
-      </w:r>
-      <w:r>
-        <w:rPr>
-          <w:rFonts w:ascii="Calibri" w:hAnsi="Calibri"/>
-          <w:noProof/>
-          <w:szCs w:val="22"/>
-        </w:rPr>
-        <w:tab/>
-      </w:r>
-      <w:r>
-        <w:rPr>
-          <w:rFonts w:ascii="Calibri" w:hAnsi="Calibri"/>
-          <w:noProof/>
-        </w:rPr>
-        <w:t>Software Quality Attributes -</w:t>
-      </w:r>
-      <w:r>
-        <w:rPr>
-          <w:rFonts w:ascii="Calibri" w:hAnsi="Calibri"/>
-          <w:noProof/>
-          <w:color w:val="FF0000"/>
-        </w:rPr>
-        <w:t xml:space="preserve"> Required</w:t>
-      </w:r>
-      <w:r>
-        <w:rPr>
-          <w:noProof/>
-        </w:rPr>
-        <w:tab/>
-      </w:r>
-      <w:r>
-        <w:rPr>
-          <w:noProof/>
-        </w:rPr>
-        <w:fldChar w:fldCharType="begin"/>
-      </w:r>
-      <w:r>
-        <w:rPr>
-          <w:noProof/>
-        </w:rPr>
-        <w:instrText xml:space="preserve"> PAGEREF _Toc283994086 \h </w:instrText>
-      </w:r>
-      <w:r>
-        <w:rPr>
-          <w:noProof/>
-        </w:rPr>
-      </w:r>
-      <w:r>
-        <w:rPr>
-          <w:noProof/>
-        </w:rPr>
-        <w:fldChar w:fldCharType="separate"/>
-      </w:r>
-      <w:r>
-        <w:rPr>
-          <w:noProof/>
-        </w:rPr>
         <w:t>9</w:t>
       </w:r>
       <w:r>
         <w:rPr>
           <w:noProof/>
         </w:rPr>
-        <w:fldChar w:fldCharType="end"/>
-      </w:r>
-    </w:p>
-    <w:p>
-      <w:pPr>
-        <w:pStyle w:val="TOC2"/>
-        <w:tabs>
-          <w:tab w:val="left" w:pos="880"/>
-        </w:tabs>
-        <w:rPr>
-          <w:rFonts w:ascii="Calibri" w:hAnsi="Calibri"/>
-          <w:noProof/>
-          <w:szCs w:val="22"/>
-        </w:rPr>
-      </w:pPr>
-      <w:r>
-        <w:rPr>
-          <w:rFonts w:ascii="Calibri" w:hAnsi="Calibri"/>
-          <w:noProof/>
-        </w:rPr>
-        <w:t>5.5</w:t>
-      </w:r>
-      <w:r>
-        <w:rPr>
-          <w:rFonts w:ascii="Calibri" w:hAnsi="Calibri"/>
-          <w:noProof/>
-          <w:szCs w:val="22"/>
-        </w:rPr>
-        <w:tab/>
-      </w:r>
-      <w:r>
-        <w:rPr>
-          <w:rFonts w:ascii="Calibri" w:hAnsi="Calibri"/>
-          <w:noProof/>
-        </w:rPr>
-        <w:t>Business Rules –</w:t>
-      </w:r>
-      <w:r>
-        <w:rPr>
-          <w:rFonts w:ascii="Calibri" w:hAnsi="Calibri"/>
-          <w:noProof/>
-          <w:color w:val="339966"/>
-        </w:rPr>
-        <w:t xml:space="preserve"> Optional</w:t>
-      </w:r>
-      <w:r>
-        <w:rPr>
-          <w:noProof/>
-        </w:rPr>
-        <w:tab/>
-      </w:r>
-      <w:r>
-        <w:rPr>
-          <w:noProof/>
-        </w:rPr>
-        <w:fldChar w:fldCharType="begin"/>
-      </w:r>
-      <w:r>
-        <w:rPr>
-          <w:noProof/>
-        </w:rPr>
-        <w:instrText xml:space="preserve"> PAGEREF _Toc283994087 \h </w:instrText>
-      </w:r>
-      <w:r>
-        <w:rPr>
-          <w:noProof/>
-        </w:rPr>
-      </w:r>
-      <w:r>
-        <w:rPr>
-          <w:noProof/>
-        </w:rPr>
-        <w:fldChar w:fldCharType="separate"/>
-      </w:r>
-      <w:r>
-        <w:rPr>
-          <w:noProof/>
-        </w:rPr>
-        <w:t>9</w:t>
-      </w:r>
-      <w:r>
-        <w:rPr>
-          <w:noProof/>
-        </w:rPr>
-        <w:fldChar w:fldCharType="end"/>
-      </w:r>
-    </w:p>
-    <w:p>
-      <w:pPr>
-        <w:pStyle w:val="TOC1"/>
-        <w:rPr>
-          <w:rFonts w:ascii="Calibri" w:hAnsi="Calibri"/>
-          <w:b w:val="0"/>
-          <w:sz w:val="22"/>
-          <w:szCs w:val="22"/>
-        </w:rPr>
-      </w:pPr>
-      <w:r>
-        <w:rPr>
-          <w:rFonts w:ascii="Calibri" w:hAnsi="Calibri"/>
-        </w:rPr>
-        <w:t>6</w:t>
-      </w:r>
-      <w:r>
-        <w:rPr>
-          <w:rFonts w:ascii="Calibri" w:hAnsi="Calibri"/>
-          <w:b w:val="0"/>
-          <w:sz w:val="22"/>
-          <w:szCs w:val="22"/>
-        </w:rPr>
-        <w:tab/>
-      </w:r>
-      <w:r>
-        <w:rPr>
-          <w:rFonts w:ascii="Calibri" w:hAnsi="Calibri"/>
-        </w:rPr>
-        <w:t xml:space="preserve">Other Requirements - </w:t>
-      </w:r>
-      <w:r>
-        <w:rPr>
-          <w:rFonts w:ascii="Calibri" w:hAnsi="Calibri"/>
-          <w:color w:val="339966"/>
-        </w:rPr>
-        <w:t>Optional</w:t>
-      </w:r>
-      <w:r>
-        <w:tab/>
-      </w:r>
-      <w:r>
-        <w:fldChar w:fldCharType="begin"/>
-      </w:r>
-      <w:r>
-        <w:instrText xml:space="preserve"> PAGEREF _Toc283994088 \h </w:instrText>
-      </w:r>
-      <w:r>
-        <w:fldChar w:fldCharType="separate"/>
-      </w:r>
-      <w:r>
-        <w:t>9</w:t>
-      </w:r>
-      <w:r>
-        <w:fldChar w:fldCharType="end"/>
-      </w:r>
-    </w:p>
-    <w:p>
-      <w:pPr>
-        <w:pStyle w:val="TOC1"/>
-        <w:rPr>
-          <w:rFonts w:ascii="Calibri" w:hAnsi="Calibri"/>
-          <w:b w:val="0"/>
-          <w:sz w:val="22"/>
-          <w:szCs w:val="22"/>
-        </w:rPr>
-      </w:pPr>
-      <w:r>
-        <w:rPr>
-          <w:rFonts w:ascii="Calibri" w:hAnsi="Calibri"/>
-        </w:rPr>
-        <w:t xml:space="preserve">Appendix A: Glossary - </w:t>
-      </w:r>
-      <w:r>
-        <w:rPr>
-          <w:rFonts w:ascii="Calibri" w:hAnsi="Calibri"/>
-          <w:color w:val="FF00FF"/>
-        </w:rPr>
-        <w:t>Recommended</w:t>
-      </w:r>
-      <w:r>
-        <w:tab/>
-      </w:r>
-      <w:r>
-        <w:fldChar w:fldCharType="begin"/>
-      </w:r>
-      <w:r>
-        <w:instrText xml:space="preserve"> PAGEREF _Toc283994089 \h </w:instrText>
-      </w:r>
-      <w:r>
-        <w:fldChar w:fldCharType="separate"/>
-      </w:r>
-      <w:r>
-        <w:t>9</w:t>
-      </w:r>
-      <w:r>
-        <w:fldChar w:fldCharType="end"/>
-      </w:r>
-    </w:p>
-    <w:p>
-      <w:pPr>
-        <w:pStyle w:val="TOC1"/>
-        <w:rPr>
-          <w:rFonts w:ascii="Calibri" w:hAnsi="Calibri"/>
-          <w:b w:val="0"/>
-          <w:sz w:val="22"/>
-          <w:szCs w:val="22"/>
-        </w:rPr>
-      </w:pPr>
-      <w:r>
-        <w:rPr>
-          <w:rFonts w:ascii="Calibri" w:hAnsi="Calibri"/>
-        </w:rPr>
-        <w:t xml:space="preserve">Appendix B: Analysis Models - </w:t>
-      </w:r>
-      <w:r>
-        <w:rPr>
-          <w:rFonts w:ascii="Calibri" w:hAnsi="Calibri"/>
-          <w:color w:val="339966"/>
-        </w:rPr>
-        <w:t>Optional</w:t>
-      </w:r>
-      <w:r>
-        <w:tab/>
-      </w:r>
-      <w:r>
-        <w:fldChar w:fldCharType="begin"/>
-      </w:r>
-      <w:r>
-        <w:instrText xml:space="preserve"> PAGEREF _Toc283994090 \h </w:instrText>
-      </w:r>
-      <w:r>
-        <w:fldChar w:fldCharType="separate"/>
-      </w:r>
-      <w:r>
-        <w:t>9</w:t>
-      </w:r>
-      <w:r>
-        <w:fldChar w:fldCharType="end"/>
-      </w:r>
-    </w:p>
-    <w:p>
-      <w:pPr>
-        <w:pStyle w:val="TOC1"/>
-        <w:rPr>
-          <w:rFonts w:ascii="Calibri" w:hAnsi="Calibri"/>
-          <w:b w:val="0"/>
-          <w:sz w:val="22"/>
-          <w:szCs w:val="22"/>
-        </w:rPr>
-      </w:pPr>
-      <w:r>
-        <w:rPr>
-          <w:rFonts w:ascii="Calibri" w:hAnsi="Calibri"/>
-        </w:rPr>
-        <w:t xml:space="preserve">Appendix C: To Be Determined List - </w:t>
-      </w:r>
-      <w:r>
-        <w:rPr>
-          <w:rFonts w:ascii="Calibri" w:hAnsi="Calibri"/>
-          <w:color w:val="339966"/>
-        </w:rPr>
-        <w:t>Optional</w:t>
-      </w:r>
-      <w:r>
-        <w:tab/>
-      </w:r>
-      <w:r>
-        <w:fldChar w:fldCharType="begin"/>
-      </w:r>
-      <w:r>
-        <w:instrText xml:space="preserve"> PAGEREF _Toc283994091 \h </w:instrText>
-      </w:r>
-      <w:r>
-        <w:fldChar w:fldCharType="separate"/>
-      </w:r>
-      <w:r>
-        <w:t>9</w:t>
-      </w:r>
-      <w:r>
         <w:fldChar w:fldCharType="end"/>
       </w:r>
     </w:p>
@@ -3625,13 +2351,15 @@
           <w:rFonts w:ascii="Calibri" w:hAnsi="Calibri"/>
         </w:rPr>
       </w:pPr>
+      <w:bookmarkStart w:id="6" w:name="_GoBack"/>
+      <w:bookmarkEnd w:id="6"/>
       <w:r>
         <w:rPr>
           <w:rFonts w:ascii="Calibri" w:hAnsi="Calibri"/>
         </w:rPr>
         <w:br w:type="page"/>
       </w:r>
-      <w:bookmarkStart w:id="6" w:name="_Toc283994059"/>
+      <w:bookmarkStart w:id="7" w:name="_Toc206068494"/>
       <w:r>
         <w:rPr>
           <w:rFonts w:ascii="Calibri" w:hAnsi="Calibri"/>
@@ -3644,7 +2372,7 @@
         </w:rPr>
         <w:t>Revision History</w:t>
       </w:r>
-      <w:bookmarkEnd w:id="6"/>
+      <w:bookmarkEnd w:id="7"/>
     </w:p>
     <w:p>
       <w:pPr>
@@ -3672,8 +2400,8 @@
       </w:tblPr>
       <w:tblGrid>
         <w:gridCol w:w="2160"/>
-        <w:gridCol w:w="1170"/>
-        <w:gridCol w:w="4954"/>
+        <w:gridCol w:w="1209"/>
+        <w:gridCol w:w="4915"/>
         <w:gridCol w:w="1584"/>
       </w:tblGrid>
       <w:tr>
@@ -3704,7 +2432,7 @@
         </w:tc>
         <w:tc>
           <w:tcPr>
-            <w:tcW w:w="1170" w:type="dxa"/>
+            <w:tcW w:w="1209" w:type="dxa"/>
             <w:tcBorders>
               <w:top w:val="single" w:sz="12" w:space="0" w:color="auto"/>
               <w:bottom w:val="double" w:sz="12" w:space="0" w:color="auto"/>
@@ -3729,7 +2457,7 @@
         </w:tc>
         <w:tc>
           <w:tcPr>
-            <w:tcW w:w="4954" w:type="dxa"/>
+            <w:tcW w:w="4915" w:type="dxa"/>
             <w:tcBorders>
               <w:top w:val="single" w:sz="12" w:space="0" w:color="auto"/>
               <w:bottom w:val="double" w:sz="12" w:space="0" w:color="auto"/>
@@ -3793,11 +2521,17 @@
                 <w:rFonts w:ascii="Arial" w:hAnsi="Arial"/>
               </w:rPr>
             </w:pPr>
-          </w:p>
-        </w:tc>
-        <w:tc>
-          <w:tcPr>
-            <w:tcW w:w="1170" w:type="dxa"/>
+            <w:r>
+              <w:rPr>
+                <w:rFonts w:ascii="Arial" w:hAnsi="Arial"/>
+              </w:rPr>
+              <w:t>Ian Thomas</w:t>
+            </w:r>
+          </w:p>
+        </w:tc>
+        <w:tc>
+          <w:tcPr>
+            <w:tcW w:w="1209" w:type="dxa"/>
             <w:tcBorders>
               <w:top w:val="nil"/>
             </w:tcBorders>
@@ -3809,11 +2543,17 @@
                 <w:rFonts w:ascii="Arial" w:hAnsi="Arial"/>
               </w:rPr>
             </w:pPr>
-          </w:p>
-        </w:tc>
-        <w:tc>
-          <w:tcPr>
-            <w:tcW w:w="4954" w:type="dxa"/>
+            <w:r>
+              <w:rPr>
+                <w:rFonts w:ascii="Arial" w:hAnsi="Arial"/>
+              </w:rPr>
+              <w:t>02/08/2012</w:t>
+            </w:r>
+          </w:p>
+        </w:tc>
+        <w:tc>
+          <w:tcPr>
+            <w:tcW w:w="4915" w:type="dxa"/>
             <w:tcBorders>
               <w:top w:val="nil"/>
             </w:tcBorders>
@@ -3825,6 +2565,12 @@
                 <w:rFonts w:ascii="Arial" w:hAnsi="Arial"/>
               </w:rPr>
             </w:pPr>
+            <w:r>
+              <w:rPr>
+                <w:rFonts w:ascii="Arial" w:hAnsi="Arial"/>
+              </w:rPr>
+              <w:t>Initial Creation</w:t>
+            </w:r>
           </w:p>
         </w:tc>
         <w:tc>
@@ -3841,6 +2587,90 @@
                 <w:rFonts w:ascii="Arial" w:hAnsi="Arial"/>
               </w:rPr>
             </w:pPr>
+            <w:r>
+              <w:rPr>
+                <w:rFonts w:ascii="Arial" w:hAnsi="Arial"/>
+              </w:rPr>
+              <w:t>0.1</w:t>
+            </w:r>
+          </w:p>
+        </w:tc>
+      </w:tr>
+      <w:tr>
+        <w:tc>
+          <w:tcPr>
+            <w:tcW w:w="2160" w:type="dxa"/>
+          </w:tcPr>
+          <w:p>
+            <w:pPr>
+              <w:spacing w:before="40" w:after="40"/>
+              <w:rPr>
+                <w:rFonts w:ascii="Arial" w:hAnsi="Arial"/>
+              </w:rPr>
+            </w:pPr>
+            <w:r>
+              <w:rPr>
+                <w:rFonts w:ascii="Arial" w:hAnsi="Arial"/>
+              </w:rPr>
+              <w:t>Ian Thomas</w:t>
+            </w:r>
+          </w:p>
+        </w:tc>
+        <w:tc>
+          <w:tcPr>
+            <w:tcW w:w="1209" w:type="dxa"/>
+          </w:tcPr>
+          <w:p>
+            <w:pPr>
+              <w:spacing w:before="40" w:after="40"/>
+              <w:rPr>
+                <w:rFonts w:ascii="Arial" w:hAnsi="Arial"/>
+              </w:rPr>
+            </w:pPr>
+            <w:r>
+              <w:rPr>
+                <w:rFonts w:ascii="Arial" w:hAnsi="Arial"/>
+              </w:rPr>
+              <w:t>06/08/2012</w:t>
+            </w:r>
+          </w:p>
+        </w:tc>
+        <w:tc>
+          <w:tcPr>
+            <w:tcW w:w="4915" w:type="dxa"/>
+          </w:tcPr>
+          <w:p>
+            <w:pPr>
+              <w:spacing w:before="40" w:after="40"/>
+              <w:rPr>
+                <w:rFonts w:ascii="Arial" w:hAnsi="Arial"/>
+              </w:rPr>
+            </w:pPr>
+            <w:r>
+              <w:rPr>
+                <w:rFonts w:ascii="Arial" w:hAnsi="Arial"/>
+              </w:rPr>
+              <w:t>Updating the contents</w:t>
+            </w:r>
+          </w:p>
+        </w:tc>
+        <w:tc>
+          <w:tcPr>
+            <w:tcW w:w="1584" w:type="dxa"/>
+          </w:tcPr>
+          <w:p>
+            <w:pPr>
+              <w:spacing w:before="40" w:after="40"/>
+              <w:rPr>
+                <w:rFonts w:ascii="Arial" w:hAnsi="Arial"/>
+              </w:rPr>
+            </w:pPr>
+            <w:r>
+              <w:rPr>
+                <w:rFonts w:ascii="Arial" w:hAnsi="Arial"/>
+              </w:rPr>
+              <w:t>0.2</w:t>
+            </w:r>
           </w:p>
         </w:tc>
       </w:tr>
@@ -3859,11 +2689,17 @@
                 <w:rFonts w:ascii="Arial" w:hAnsi="Arial"/>
               </w:rPr>
             </w:pPr>
-          </w:p>
-        </w:tc>
-        <w:tc>
-          <w:tcPr>
-            <w:tcW w:w="1170" w:type="dxa"/>
+            <w:r>
+              <w:rPr>
+                <w:rFonts w:ascii="Arial" w:hAnsi="Arial"/>
+              </w:rPr>
+              <w:t>Ravi</w:t>
+            </w:r>
+          </w:p>
+        </w:tc>
+        <w:tc>
+          <w:tcPr>
+            <w:tcW w:w="1209" w:type="dxa"/>
             <w:tcBorders>
               <w:bottom w:val="single" w:sz="12" w:space="0" w:color="auto"/>
             </w:tcBorders>
@@ -3875,15 +2711,36 @@
                 <w:rFonts w:ascii="Arial" w:hAnsi="Arial"/>
               </w:rPr>
             </w:pPr>
-          </w:p>
-        </w:tc>
-        <w:tc>
-          <w:tcPr>
-            <w:tcW w:w="4954" w:type="dxa"/>
+            <w:r>
+              <w:rPr>
+                <w:rFonts w:ascii="Arial" w:hAnsi="Arial"/>
+              </w:rPr>
+              <w:t>08/08/2012</w:t>
+            </w:r>
+          </w:p>
+        </w:tc>
+        <w:tc>
+          <w:tcPr>
+            <w:tcW w:w="4915" w:type="dxa"/>
             <w:tcBorders>
               <w:bottom w:val="single" w:sz="12" w:space="0" w:color="auto"/>
             </w:tcBorders>
           </w:tcPr>
+          <w:p>
+            <w:pPr>
+              <w:spacing w:before="40" w:after="40"/>
+              <w:jc w:val="left"/>
+              <w:rPr>
+                <w:rFonts w:ascii="Arial" w:hAnsi="Arial"/>
+              </w:rPr>
+            </w:pPr>
+            <w:r>
+              <w:rPr>
+                <w:rFonts w:ascii="Arial" w:hAnsi="Arial"/>
+              </w:rPr>
+              <w:t>Uploading product function and assumptions</w:t>
+            </w:r>
+          </w:p>
           <w:p>
             <w:pPr>
               <w:spacing w:before="40" w:after="40"/>
@@ -3907,6 +2764,12 @@
                 <w:rFonts w:ascii="Arial" w:hAnsi="Arial"/>
               </w:rPr>
             </w:pPr>
+            <w:r>
+              <w:rPr>
+                <w:rFonts w:ascii="Arial" w:hAnsi="Arial"/>
+              </w:rPr>
+              <w:t>1.0</w:t>
+            </w:r>
           </w:p>
         </w:tc>
       </w:tr>
@@ -3924,8 +2787,8 @@
           <w:rFonts w:ascii="Calibri" w:hAnsi="Calibri"/>
         </w:rPr>
         <w:sectPr>
-          <w:headerReference w:type="default" r:id="rId13"/>
-          <w:footerReference w:type="default" r:id="rId14"/>
+          <w:headerReference w:type="default" r:id="rId12"/>
+          <w:footerReference w:type="default" r:id="rId13"/>
           <w:pgSz w:w="11907" w:h="16839" w:code="9"/>
           <w:pgMar w:top="1440" w:right="1440" w:bottom="1440" w:left="1440" w:header="720" w:footer="720" w:gutter="0"/>
           <w:pgNumType w:fmt="lowerRoman"/>
@@ -3942,16 +2805,16 @@
           <w:rFonts w:ascii="Calibri" w:hAnsi="Calibri"/>
         </w:rPr>
       </w:pPr>
-      <w:bookmarkStart w:id="7" w:name="_Toc439994665"/>
-      <w:bookmarkStart w:id="8" w:name="_Toc283994060"/>
+      <w:bookmarkStart w:id="8" w:name="_Toc439994665"/>
+      <w:bookmarkStart w:id="9" w:name="_Toc206068495"/>
       <w:r>
         <w:rPr>
           <w:rFonts w:ascii="Calibri" w:hAnsi="Calibri"/>
         </w:rPr>
         <w:t>Introduction</w:t>
       </w:r>
-      <w:bookmarkEnd w:id="7"/>
       <w:bookmarkEnd w:id="8"/>
+      <w:bookmarkEnd w:id="9"/>
     </w:p>
     <w:p>
       <w:pPr>
@@ -3962,8 +2825,8 @@
           <w:color w:val="000000"/>
         </w:rPr>
       </w:pPr>
-      <w:bookmarkStart w:id="9" w:name="_Toc439994667"/>
-      <w:bookmarkStart w:id="10" w:name="_Toc283994061"/>
+      <w:bookmarkStart w:id="10" w:name="_Toc439994667"/>
+      <w:bookmarkStart w:id="11" w:name="_Toc206068496"/>
       <w:r>
         <w:rPr>
           <w:rFonts w:ascii="Calibri" w:hAnsi="Calibri"/>
@@ -3971,8 +2834,8 @@
         </w:rPr>
         <w:t>Purpose</w:t>
       </w:r>
-      <w:bookmarkEnd w:id="9"/>
       <w:bookmarkEnd w:id="10"/>
+      <w:bookmarkEnd w:id="11"/>
     </w:p>
     <w:p>
       <w:pPr>
@@ -4052,21 +2915,22 @@
           <w:color w:val="FF0000"/>
         </w:rPr>
       </w:pPr>
-      <w:bookmarkStart w:id="11" w:name="_Toc439994670"/>
-      <w:bookmarkStart w:id="12" w:name="_Toc283994064"/>
+      <w:bookmarkStart w:id="12" w:name="_Toc439994670"/>
+      <w:bookmarkStart w:id="13" w:name="_Toc206068497"/>
       <w:r>
         <w:rPr>
           <w:rFonts w:ascii="Calibri" w:hAnsi="Calibri"/>
         </w:rPr>
         <w:t>Product Scope</w:t>
       </w:r>
-      <w:bookmarkEnd w:id="11"/>
+      <w:bookmarkEnd w:id="12"/>
       <w:r>
         <w:rPr>
           <w:rFonts w:ascii="Calibri" w:hAnsi="Calibri"/>
         </w:rPr>
         <w:t xml:space="preserve"> -</w:t>
       </w:r>
+      <w:bookmarkEnd w:id="13"/>
       <w:r>
         <w:rPr>
           <w:rFonts w:ascii="Calibri" w:hAnsi="Calibri"/>
@@ -4074,7 +2938,6 @@
         </w:rPr>
         <w:t xml:space="preserve"> </w:t>
       </w:r>
-      <w:bookmarkEnd w:id="12"/>
     </w:p>
     <w:p>
       <w:pPr>
@@ -4160,16 +3023,16 @@
           <w:rFonts w:ascii="Calibri" w:hAnsi="Calibri"/>
         </w:rPr>
       </w:pPr>
-      <w:bookmarkStart w:id="13" w:name="_Toc439994673"/>
-      <w:bookmarkStart w:id="14" w:name="_Toc283994066"/>
+      <w:bookmarkStart w:id="14" w:name="_Toc439994673"/>
+      <w:bookmarkStart w:id="15" w:name="_Toc206068498"/>
       <w:r>
         <w:rPr>
           <w:rFonts w:ascii="Calibri" w:hAnsi="Calibri"/>
         </w:rPr>
         <w:t>Overall Description</w:t>
       </w:r>
-      <w:bookmarkEnd w:id="13"/>
       <w:bookmarkEnd w:id="14"/>
+      <w:bookmarkEnd w:id="15"/>
     </w:p>
     <w:p>
       <w:pPr>
@@ -4179,22 +3042,22 @@
           <w:rFonts w:ascii="Calibri" w:hAnsi="Calibri"/>
         </w:rPr>
       </w:pPr>
-      <w:bookmarkStart w:id="15" w:name="_Toc439994674"/>
-      <w:bookmarkStart w:id="16" w:name="_Toc283994067"/>
+      <w:bookmarkStart w:id="16" w:name="_Toc439994674"/>
+      <w:bookmarkStart w:id="17" w:name="_Toc206068499"/>
       <w:r>
         <w:rPr>
           <w:rFonts w:ascii="Calibri" w:hAnsi="Calibri"/>
         </w:rPr>
         <w:t>Product Perspective</w:t>
       </w:r>
-      <w:bookmarkEnd w:id="15"/>
+      <w:bookmarkEnd w:id="16"/>
+      <w:bookmarkEnd w:id="17"/>
       <w:r>
         <w:rPr>
           <w:rFonts w:ascii="Calibri" w:hAnsi="Calibri"/>
         </w:rPr>
         <w:t xml:space="preserve"> </w:t>
       </w:r>
-      <w:bookmarkEnd w:id="16"/>
     </w:p>
     <w:p/>
     <w:p>
@@ -4352,7 +3215,7 @@
           <w:rFonts w:ascii="Calibri" w:hAnsi="Calibri"/>
         </w:rPr>
       </w:pPr>
-      <w:bookmarkStart w:id="17" w:name="_Toc290258354"/>
+      <w:bookmarkStart w:id="18" w:name="_Toc290258354"/>
       <w:r>
         <w:rPr>
           <w:rFonts w:ascii="Calibri" w:hAnsi="Calibri"/>
@@ -4362,11 +3225,11 @@
       <w:r>
         <w:t>Repository</w:t>
       </w:r>
-      <w:bookmarkEnd w:id="17"/>
-    </w:p>
-    <w:p>
-      <w:bookmarkStart w:id="18" w:name="OLE_LINK3"/>
-      <w:bookmarkStart w:id="19" w:name="OLE_LINK4"/>
+      <w:bookmarkEnd w:id="18"/>
+    </w:p>
+    <w:p>
+      <w:bookmarkStart w:id="19" w:name="OLE_LINK3"/>
+      <w:bookmarkStart w:id="20" w:name="OLE_LINK4"/>
       <w:r>
         <w:t xml:space="preserve">The ingested </w:t>
       </w:r>
@@ -4384,8 +3247,8 @@
       <w:r>
         <w:t xml:space="preserve"> system.</w:t>
       </w:r>
-      <w:bookmarkEnd w:id="18"/>
       <w:bookmarkEnd w:id="19"/>
+      <w:bookmarkEnd w:id="20"/>
     </w:p>
     <w:p>
       <w:pPr>
@@ -4417,16 +3280,16 @@
           <w:color w:val="FF0000"/>
         </w:rPr>
       </w:pPr>
-      <w:bookmarkStart w:id="20" w:name="_Toc439994675"/>
-      <w:bookmarkStart w:id="21" w:name="_Toc283994068"/>
+      <w:bookmarkStart w:id="21" w:name="_Toc439994675"/>
+      <w:bookmarkStart w:id="22" w:name="_Toc206068500"/>
       <w:r>
         <w:rPr>
           <w:rFonts w:ascii="Calibri" w:hAnsi="Calibri"/>
         </w:rPr>
         <w:t>Product Functions</w:t>
       </w:r>
-      <w:bookmarkEnd w:id="20"/>
       <w:bookmarkEnd w:id="21"/>
+      <w:bookmarkEnd w:id="22"/>
     </w:p>
     <w:p/>
     <w:p>
@@ -4546,22 +3409,22 @@
           <w:color w:val="FF0000"/>
         </w:rPr>
       </w:pPr>
-      <w:bookmarkStart w:id="22" w:name="_Toc439994676"/>
-      <w:bookmarkStart w:id="23" w:name="_Toc283994069"/>
+      <w:bookmarkStart w:id="23" w:name="_Toc439994676"/>
+      <w:bookmarkStart w:id="24" w:name="_Toc206068501"/>
       <w:r>
         <w:rPr>
           <w:rFonts w:ascii="Calibri" w:hAnsi="Calibri"/>
         </w:rPr>
         <w:t>User Classes and Characteristics</w:t>
       </w:r>
-      <w:bookmarkEnd w:id="22"/>
+      <w:bookmarkEnd w:id="23"/>
+      <w:bookmarkEnd w:id="24"/>
       <w:r>
         <w:rPr>
           <w:rFonts w:ascii="Calibri" w:hAnsi="Calibri"/>
         </w:rPr>
         <w:t xml:space="preserve"> </w:t>
       </w:r>
-      <w:bookmarkEnd w:id="23"/>
     </w:p>
     <w:p>
       <w:pPr>
@@ -4675,7 +3538,7 @@
                     </pic:cNvPicPr>
                   </pic:nvPicPr>
                   <pic:blipFill>
-                    <a:blip r:embed="rId15" r:link="rId16">
+                    <a:blip r:embed="rId14" r:link="rId15">
                       <a:extLst>
                         <a:ext uri="{28A0092B-C50C-407E-A947-70E740481C1C}">
                           <a14:useLocalDpi xmlns:a14="http://schemas.microsoft.com/office/drawing/2010/main" val="0"/>
@@ -4708,8 +3571,9 @@
       </w:r>
     </w:p>
     <w:p>
-      <w:bookmarkStart w:id="24" w:name="_GoBack"/>
-      <w:bookmarkEnd w:id="24"/>
+      <w:r>
+        <w:t xml:space="preserve"> </w:t>
+      </w:r>
     </w:p>
     <w:p>
       <w:pPr>
@@ -4926,7 +3790,7 @@
         </w:rPr>
       </w:pPr>
       <w:bookmarkStart w:id="27" w:name="_Toc439994677"/>
-      <w:bookmarkStart w:id="28" w:name="_Toc283994070"/>
+      <w:bookmarkStart w:id="28" w:name="_Toc206068502"/>
       <w:r>
         <w:rPr>
           <w:rFonts w:ascii="Calibri" w:hAnsi="Calibri"/>
@@ -4934,13 +3798,13 @@
         <w:t>Operating Environment</w:t>
       </w:r>
       <w:bookmarkEnd w:id="27"/>
+      <w:bookmarkEnd w:id="28"/>
       <w:r>
         <w:rPr>
           <w:rFonts w:ascii="Calibri" w:hAnsi="Calibri"/>
         </w:rPr>
         <w:t xml:space="preserve"> </w:t>
       </w:r>
-      <w:bookmarkEnd w:id="28"/>
     </w:p>
     <w:p>
       <w:pPr>
@@ -5049,7 +3913,7 @@
         </w:rPr>
       </w:pPr>
       <w:bookmarkStart w:id="29" w:name="_Toc439994678"/>
-      <w:bookmarkStart w:id="30" w:name="_Toc283994071"/>
+      <w:bookmarkStart w:id="30" w:name="_Toc206068503"/>
       <w:r>
         <w:rPr>
           <w:rFonts w:ascii="Calibri" w:hAnsi="Calibri"/>
@@ -5057,13 +3921,13 @@
         <w:t>Design and Implementation Constraints</w:t>
       </w:r>
       <w:bookmarkEnd w:id="29"/>
+      <w:bookmarkEnd w:id="30"/>
       <w:r>
         <w:rPr>
           <w:rFonts w:ascii="Calibri" w:hAnsi="Calibri"/>
         </w:rPr>
         <w:t xml:space="preserve"> </w:t>
       </w:r>
-      <w:bookmarkEnd w:id="30"/>
     </w:p>
     <w:p>
       <w:pPr>
@@ -5167,7 +4031,7 @@
         </w:rPr>
       </w:pPr>
       <w:bookmarkStart w:id="31" w:name="_Toc439994679"/>
-      <w:bookmarkStart w:id="32" w:name="_Toc283994072"/>
+      <w:bookmarkStart w:id="32" w:name="_Toc206068504"/>
       <w:r>
         <w:rPr>
           <w:rFonts w:ascii="Calibri" w:hAnsi="Calibri"/>
@@ -5175,13 +4039,13 @@
         <w:t>User Documentation</w:t>
       </w:r>
       <w:bookmarkEnd w:id="31"/>
+      <w:bookmarkEnd w:id="32"/>
       <w:r>
         <w:rPr>
           <w:rFonts w:ascii="Calibri" w:hAnsi="Calibri"/>
         </w:rPr>
         <w:t xml:space="preserve"> </w:t>
       </w:r>
-      <w:bookmarkEnd w:id="32"/>
     </w:p>
     <w:p>
       <w:pPr>
@@ -5227,7 +4091,7 @@
         </w:rPr>
       </w:pPr>
       <w:bookmarkStart w:id="33" w:name="_Toc439994680"/>
-      <w:bookmarkStart w:id="34" w:name="_Toc283994073"/>
+      <w:bookmarkStart w:id="34" w:name="_Toc206068505"/>
       <w:r>
         <w:rPr>
           <w:rFonts w:ascii="Calibri" w:hAnsi="Calibri"/>
@@ -5235,32 +4099,12 @@
         <w:t>Assumptions and Dependencies</w:t>
       </w:r>
       <w:bookmarkEnd w:id="33"/>
+      <w:bookmarkEnd w:id="34"/>
       <w:r>
         <w:rPr>
           <w:rFonts w:ascii="Calibri" w:hAnsi="Calibri"/>
         </w:rPr>
         <w:t xml:space="preserve"> </w:t>
-      </w:r>
-      <w:bookmarkEnd w:id="34"/>
-    </w:p>
-    <w:p/>
-    <w:p>
-      <w:pPr>
-        <w:rPr>
-          <w:color w:val="C0504D" w:themeColor="accent2"/>
-        </w:rPr>
-      </w:pPr>
-      <w:r>
-        <w:rPr>
-          <w:color w:val="C0504D" w:themeColor="accent2"/>
-        </w:rPr>
-        <w:t>Take it from PMP</w:t>
-      </w:r>
-      <w:r>
-        <w:rPr>
-          <w:color w:val="C0504D" w:themeColor="accent2"/>
-        </w:rPr>
-        <w:t xml:space="preserve"> -- Ravi</w:t>
       </w:r>
     </w:p>
     <w:p>
@@ -5282,6 +4126,11 @@
       </w:r>
     </w:p>
     <w:p>
+      <w:r>
+        <w:t xml:space="preserve">This section has been explained in detailed in the Project Management Planning document submitted along with this document. </w:t>
+      </w:r>
+    </w:p>
+    <w:p>
       <w:pPr>
         <w:pStyle w:val="Heading1"/>
         <w:jc w:val="left"/>
@@ -5290,7 +4139,7 @@
         </w:rPr>
       </w:pPr>
       <w:bookmarkStart w:id="35" w:name="_Toc439994682"/>
-      <w:bookmarkStart w:id="36" w:name="_Toc283994074"/>
+      <w:bookmarkStart w:id="36" w:name="_Toc206068506"/>
       <w:r>
         <w:rPr>
           <w:rFonts w:ascii="Calibri" w:hAnsi="Calibri"/>
@@ -5328,14 +4177,20 @@
           <w:color w:val="339966"/>
         </w:rPr>
       </w:pPr>
-      <w:bookmarkStart w:id="39" w:name="_Toc283994075"/>
-      <w:r>
-        <w:rPr>
-          <w:rFonts w:ascii="Calibri" w:hAnsi="Calibri"/>
-        </w:rPr>
-        <w:t xml:space="preserve">User Interfaces </w:t>
+      <w:bookmarkStart w:id="39" w:name="_Toc206068507"/>
+      <w:r>
+        <w:rPr>
+          <w:rFonts w:ascii="Calibri" w:hAnsi="Calibri"/>
+        </w:rPr>
+        <w:t>User Interfaces</w:t>
       </w:r>
       <w:bookmarkEnd w:id="39"/>
+      <w:r>
+        <w:rPr>
+          <w:rFonts w:ascii="Calibri" w:hAnsi="Calibri"/>
+        </w:rPr>
+        <w:t xml:space="preserve"> </w:t>
+      </w:r>
     </w:p>
     <w:p>
       <w:pPr>
@@ -5420,7 +4275,7 @@
         </w:rPr>
       </w:pPr>
       <w:bookmarkStart w:id="40" w:name="_Toc439994684"/>
-      <w:bookmarkStart w:id="41" w:name="_Toc283994076"/>
+      <w:bookmarkStart w:id="41" w:name="_Toc206068508"/>
       <w:r>
         <w:rPr>
           <w:rFonts w:ascii="Calibri" w:hAnsi="Calibri"/>
@@ -5428,13 +4283,13 @@
         <w:t>Hardware Interfaces</w:t>
       </w:r>
       <w:bookmarkEnd w:id="40"/>
+      <w:bookmarkEnd w:id="41"/>
       <w:r>
         <w:rPr>
           <w:rFonts w:ascii="Calibri" w:hAnsi="Calibri"/>
         </w:rPr>
         <w:t xml:space="preserve"> </w:t>
       </w:r>
-      <w:bookmarkEnd w:id="41"/>
     </w:p>
     <w:p>
       <w:pPr>
@@ -5472,7 +4327,7 @@
         </w:rPr>
       </w:pPr>
       <w:bookmarkStart w:id="42" w:name="_Toc439994685"/>
-      <w:bookmarkStart w:id="43" w:name="_Toc283994077"/>
+      <w:bookmarkStart w:id="43" w:name="_Toc206068509"/>
       <w:r>
         <w:rPr>
           <w:rFonts w:ascii="Calibri" w:hAnsi="Calibri"/>
@@ -5480,13 +4335,13 @@
         <w:t>Software Interfaces</w:t>
       </w:r>
       <w:bookmarkEnd w:id="42"/>
+      <w:bookmarkEnd w:id="43"/>
       <w:r>
         <w:rPr>
           <w:rFonts w:ascii="Calibri" w:hAnsi="Calibri"/>
         </w:rPr>
         <w:t xml:space="preserve"> </w:t>
       </w:r>
-      <w:bookmarkEnd w:id="43"/>
     </w:p>
     <w:p/>
     <w:p>
@@ -5516,7 +4371,7 @@
         </w:rPr>
       </w:pPr>
       <w:bookmarkStart w:id="44" w:name="_Toc439994686"/>
-      <w:bookmarkStart w:id="45" w:name="_Toc283994078"/>
+      <w:bookmarkStart w:id="45" w:name="_Toc206068510"/>
       <w:r>
         <w:rPr>
           <w:rFonts w:ascii="Calibri" w:hAnsi="Calibri"/>
@@ -5524,13 +4379,13 @@
         <w:t>Communications Interfaces</w:t>
       </w:r>
       <w:bookmarkEnd w:id="44"/>
+      <w:bookmarkEnd w:id="45"/>
       <w:r>
         <w:rPr>
           <w:rFonts w:ascii="Calibri" w:hAnsi="Calibri"/>
         </w:rPr>
         <w:t xml:space="preserve"> </w:t>
       </w:r>
-      <w:bookmarkEnd w:id="45"/>
     </w:p>
     <w:p>
       <w:pPr>
@@ -5607,15 +4462,15 @@
           <w:rFonts w:ascii="Calibri" w:hAnsi="Calibri"/>
         </w:rPr>
       </w:pPr>
-      <w:bookmarkStart w:id="46" w:name="_Toc283994082"/>
-      <w:bookmarkStart w:id="47" w:name="_Toc439994690"/>
+      <w:bookmarkStart w:id="46" w:name="_Toc439994690"/>
+      <w:bookmarkStart w:id="47" w:name="_Toc206068511"/>
       <w:r>
         <w:rPr>
           <w:rFonts w:ascii="Calibri" w:hAnsi="Calibri"/>
         </w:rPr>
         <w:t>Other Nonfunctional Requirements</w:t>
       </w:r>
-      <w:bookmarkEnd w:id="46"/>
+      <w:bookmarkEnd w:id="47"/>
       <w:r>
         <w:rPr>
           <w:rFonts w:ascii="Calibri" w:hAnsi="Calibri"/>
@@ -5632,21 +4487,21 @@
           <w:color w:val="FF00FF"/>
         </w:rPr>
       </w:pPr>
-      <w:bookmarkStart w:id="48" w:name="_Toc283994083"/>
+      <w:bookmarkStart w:id="48" w:name="_Toc206068512"/>
       <w:r>
         <w:rPr>
           <w:rFonts w:ascii="Calibri" w:hAnsi="Calibri"/>
         </w:rPr>
         <w:t>Performance Requirements</w:t>
       </w:r>
-      <w:bookmarkEnd w:id="47"/>
+      <w:bookmarkEnd w:id="46"/>
+      <w:bookmarkEnd w:id="48"/>
       <w:r>
         <w:rPr>
           <w:rFonts w:ascii="Calibri" w:hAnsi="Calibri"/>
         </w:rPr>
         <w:t xml:space="preserve"> </w:t>
       </w:r>
-      <w:bookmarkEnd w:id="48"/>
     </w:p>
     <w:p/>
     <w:p>
@@ -5670,7 +4525,7 @@
         </w:rPr>
       </w:pPr>
       <w:bookmarkStart w:id="49" w:name="_Toc439994692"/>
-      <w:bookmarkStart w:id="50" w:name="_Toc283994085"/>
+      <w:bookmarkStart w:id="50" w:name="_Toc206068513"/>
       <w:r>
         <w:rPr>
           <w:rFonts w:ascii="Calibri" w:hAnsi="Calibri"/>
@@ -5678,13 +4533,13 @@
         <w:t>Security Requirements</w:t>
       </w:r>
       <w:bookmarkEnd w:id="49"/>
+      <w:bookmarkEnd w:id="50"/>
       <w:r>
         <w:rPr>
           <w:rFonts w:ascii="Calibri" w:hAnsi="Calibri"/>
         </w:rPr>
         <w:t xml:space="preserve"> </w:t>
       </w:r>
-      <w:bookmarkEnd w:id="50"/>
     </w:p>
     <w:p>
       <w:r>
@@ -5726,7 +4581,7 @@
         </w:rPr>
       </w:pPr>
       <w:bookmarkStart w:id="51" w:name="_Toc439994693"/>
-      <w:bookmarkStart w:id="52" w:name="_Toc283994086"/>
+      <w:bookmarkStart w:id="52" w:name="_Toc206068514"/>
       <w:r>
         <w:rPr>
           <w:rFonts w:ascii="Calibri" w:hAnsi="Calibri"/>
@@ -5734,13 +4589,13 @@
         <w:t>Software Quality Attributes</w:t>
       </w:r>
       <w:bookmarkEnd w:id="51"/>
+      <w:bookmarkEnd w:id="52"/>
       <w:r>
         <w:rPr>
           <w:rFonts w:ascii="Calibri" w:hAnsi="Calibri"/>
         </w:rPr>
         <w:t xml:space="preserve"> </w:t>
       </w:r>
-      <w:bookmarkEnd w:id="52"/>
     </w:p>
     <w:p>
       <w:r>
@@ -11296,19 +10151,11 @@
     </w:pPr>
     <w:r>
       <w:rPr>
-        <w:rFonts w:ascii="Calibri" w:hAnsi="Calibri" w:cs="Calibri"/>
-        <w:b w:val="0"/>
-        <w:i w:val="0"/>
+        <w:rFonts w:asciiTheme="minorHAnsi" w:hAnsiTheme="minorHAnsi" w:cstheme="minorHAnsi"/>
+        <w:sz w:val="18"/>
+        <w:szCs w:val="18"/>
       </w:rPr>
-      <w:t>Template Version 1</w:t>
-    </w:r>
-    <w:r>
-      <w:rPr>
-        <w:rFonts w:ascii="Calibri" w:hAnsi="Calibri" w:cs="Calibri"/>
-        <w:b w:val="0"/>
-        <w:i w:val="0"/>
-      </w:rPr>
-      <w:t>.2</w:t>
+      <w:t>AP35 By RMIT University</w:t>
     </w:r>
     <w:r>
       <w:rPr>
@@ -11389,7 +10236,7 @@
         <w:i w:val="0"/>
         <w:noProof/>
       </w:rPr>
-      <w:t>7</w:t>
+      <w:t>iii</w:t>
     </w:r>
     <w:r>
       <w:rPr>
@@ -11595,7 +10442,7 @@
       <w:rPr>
         <w:noProof/>
       </w:rPr>
-      <w:t>7</w:t>
+      <w:t>iii</w:t>
     </w:r>
     <w:r>
       <w:fldChar w:fldCharType="end"/>
@@ -11678,7 +10525,7 @@
   <w:abstractNum w:abstractNumId="0">
     <w:nsid w:val="FFFFFF1D"/>
     <w:multiLevelType w:val="multilevel"/>
-    <w:tmpl w:val="779AED06"/>
+    <w:tmpl w:val="0AAE23B8"/>
     <w:lvl w:ilvl="0">
       <w:start w:val="1"/>
       <w:numFmt w:val="bullet"/>
@@ -14706,7 +13553,7 @@
 </file>
 
 <file path=customXml/itemProps1.xml><?xml version="1.0" encoding="utf-8"?>
-<ds:datastoreItem xmlns:ds="http://schemas.openxmlformats.org/officeDocument/2006/customXml" ds:itemID="{9D1CAFD3-20CA-7040-8600-27547AB3F50A}">
+<ds:datastoreItem xmlns:ds="http://schemas.openxmlformats.org/officeDocument/2006/customXml" ds:itemID="{A5BC2D13-440A-AD4A-904D-A71327ED7084}">
   <ds:schemaRefs>
     <ds:schemaRef ds:uri="http://schemas.openxmlformats.org/officeDocument/2006/bibliography"/>
   </ds:schemaRefs>

</xml_diff>